<commit_message>
modified use cases and JUnit tests, should be final change to them
</commit_message>
<xml_diff>
--- a/Doc/Real Use Cases Master.docx
+++ b/Doc/Real Use Cases Master.docx
@@ -306,23 +306,6 @@
         </w:rPr>
         <w:t>1, 14</w:t>
       </w:r>
-    </w:p>
-    <w:p>
-      <w:pPr>
-        <w:pStyle w:val="Standard"/>
-        <w:spacing w:before="160" w:line="288" w:lineRule="auto"/>
-        <w:rPr>
-          <w:rFonts w:ascii="Helvetica" w:hAnsi="Helvetica"/>
-          <w:color w:val="000000"/>
-        </w:rPr>
-      </w:pPr>
-      <w:r>
-        <w:rPr>
-          <w:rFonts w:ascii="Helvetica" w:hAnsi="Helvetica"/>
-          <w:color w:val="000000"/>
-        </w:rPr>
-        <w:t>Additional</w:t>
-      </w:r>
       <w:r>
         <w:rPr>
           <w:rFonts w:ascii="Helvetica" w:hAnsi="Helvetica"/>
@@ -970,21 +953,24 @@
     <w:p>
       <w:pPr>
         <w:pStyle w:val="Standard"/>
-        <w:numPr>
-          <w:ilvl w:val="1"/>
-          <w:numId w:val="1"/>
-        </w:numPr>
         <w:tabs>
           <w:tab w:val="left" w:pos="2380"/>
           <w:tab w:val="left" w:pos="2880"/>
         </w:tabs>
         <w:spacing w:before="160" w:line="288" w:lineRule="auto"/>
-        <w:ind w:left="1440" w:hanging="1440"/>
-        <w:rPr>
-          <w:rFonts w:ascii="Helvetica" w:hAnsi="Helvetica"/>
-          <w:color w:val="000000"/>
-        </w:rPr>
-      </w:pPr>
+        <w:ind w:left="720"/>
+        <w:rPr>
+          <w:rFonts w:ascii="Helvetica" w:hAnsi="Helvetica"/>
+          <w:color w:val="000000"/>
+        </w:rPr>
+      </w:pPr>
+      <w:r>
+        <w:rPr>
+          <w:rFonts w:ascii="Helvetica" w:hAnsi="Helvetica"/>
+          <w:color w:val="000000"/>
+        </w:rPr>
+        <w:t xml:space="preserve">3.1 </w:t>
+      </w:r>
       <w:r>
         <w:rPr>
           <w:rFonts w:ascii="Helvetica" w:hAnsi="Helvetica"/>
@@ -1567,7 +1553,25 @@
           <w:rFonts w:ascii="Helvetica" w:hAnsi="Helvetica"/>
           <w:color w:val="000000"/>
         </w:rPr>
-        <w:t>1. If no replies, display “No Replies” message.</w:t>
+        <w:t xml:space="preserve">1. There are no replies </w:t>
+      </w:r>
+    </w:p>
+    <w:p>
+      <w:pPr>
+        <w:pStyle w:val="Standard"/>
+        <w:spacing w:before="160" w:line="288" w:lineRule="auto"/>
+        <w:rPr>
+          <w:rFonts w:ascii="Helvetica" w:hAnsi="Helvetica"/>
+          <w:color w:val="000000"/>
+        </w:rPr>
+      </w:pPr>
+      <w:r>
+        <w:rPr>
+          <w:rFonts w:ascii="Helvetica" w:hAnsi="Helvetica"/>
+          <w:color w:val="000000"/>
+        </w:rPr>
+        <w:tab/>
+        <w:t>1.1 Display “No Replies” message.</w:t>
       </w:r>
     </w:p>
     <w:p>
@@ -1609,13 +1613,6 @@
           <w:rFonts w:ascii="Helvetica" w:hAnsi="Helvetica"/>
           <w:color w:val="000000"/>
         </w:rPr>
-        <w:t>Additional</w:t>
-      </w:r>
-      <w:r>
-        <w:rPr>
-          <w:rFonts w:ascii="Helvetica" w:hAnsi="Helvetica"/>
-          <w:color w:val="000000"/>
-        </w:rPr>
         <w:br/>
       </w:r>
       <w:r>
@@ -1812,7 +1809,16 @@
           <w:color w:val="000000"/>
           <w:szCs w:val="24"/>
         </w:rPr>
-        <w:t xml:space="preserve"> tests before replies are added to a question or answer) and since there are no replies, the string “No replies” is displayed to the user.</w:t>
+        <w:t xml:space="preserve"> tests before replies are added to </w:t>
+      </w:r>
+      <w:r>
+        <w:rPr>
+          <w:rFonts w:ascii="Helvetica" w:hAnsi="Helvetica"/>
+          <w:color w:val="000000"/>
+          <w:szCs w:val="24"/>
+        </w:rPr>
+        <w:lastRenderedPageBreak/>
+        <w:t>a question or answer) and since there are no replies, the string “No replies” is displayed to the user.</w:t>
       </w:r>
     </w:p>
     <w:p>
@@ -1838,7 +1844,6 @@
           <w:color w:val="000000"/>
           <w:spacing w:val="5"/>
         </w:rPr>
-        <w:lastRenderedPageBreak/>
         <w:t>4.</w:t>
       </w:r>
     </w:p>
@@ -2483,6 +2488,7 @@
           <w:b/>
           <w:color w:val="000000"/>
         </w:rPr>
+        <w:lastRenderedPageBreak/>
         <w:t>Open Issues:</w:t>
       </w:r>
     </w:p>
@@ -2515,15 +2521,7 @@
           <w:rFonts w:ascii="Helvetica" w:hAnsi="Helvetica"/>
           <w:color w:val="000000"/>
         </w:rPr>
-        <w:t xml:space="preserve"> question list is first created and a question is created. A picture is </w:t>
-      </w:r>
-      <w:r>
-        <w:rPr>
-          <w:rFonts w:ascii="Helvetica" w:hAnsi="Helvetica"/>
-          <w:color w:val="000000"/>
-        </w:rPr>
-        <w:lastRenderedPageBreak/>
-        <w:t xml:space="preserve">then created and added to the question and </w:t>
+        <w:t xml:space="preserve"> question list is first created and a question is created. A picture is then created and added to the question and </w:t>
       </w:r>
       <w:r>
         <w:rPr>
@@ -2988,31 +2986,6 @@
         <w:tab/>
         <w:t>5.2 System pushes to the network the next time it is connected to the network.</w:t>
       </w:r>
-    </w:p>
-    <w:p>
-      <w:pPr>
-        <w:pStyle w:val="Standard"/>
-        <w:spacing w:before="160" w:line="288" w:lineRule="auto"/>
-        <w:rPr>
-          <w:rFonts w:ascii="Helvetica" w:hAnsi="Helvetica"/>
-          <w:color w:val="000000"/>
-        </w:rPr>
-      </w:pPr>
-      <w:r>
-        <w:rPr>
-          <w:rFonts w:ascii="Helvetica" w:hAnsi="Helvetica"/>
-          <w:b/>
-          <w:color w:val="000000"/>
-        </w:rPr>
-        <w:t xml:space="preserve">User Stories: </w:t>
-      </w:r>
-      <w:r>
-        <w:rPr>
-          <w:rFonts w:ascii="Helvetica" w:hAnsi="Helvetica"/>
-          <w:color w:val="000000"/>
-        </w:rPr>
-        <w:t>5</w:t>
-      </w:r>
       <w:r>
         <w:rPr>
           <w:rFonts w:ascii="Helvetica" w:hAnsi="Helvetica"/>
@@ -3114,6 +3087,7 @@
           <w:b/>
           <w:color w:val="000000"/>
         </w:rPr>
+        <w:lastRenderedPageBreak/>
         <w:t>Related Artifacts:</w:t>
       </w:r>
     </w:p>
@@ -3132,7 +3106,6 @@
           <w:b/>
           <w:color w:val="000000"/>
         </w:rPr>
-        <w:lastRenderedPageBreak/>
         <w:t>Notes:</w:t>
       </w:r>
       <w:r>
@@ -3747,6 +3720,7 @@
           <w:rFonts w:ascii="Helvetica" w:hAnsi="Helvetica"/>
           <w:color w:val="000000"/>
         </w:rPr>
+        <w:lastRenderedPageBreak/>
         <w:tab/>
       </w:r>
       <w:r>
@@ -3770,39 +3744,6 @@
       <w:r>
         <w:rPr>
           <w:rFonts w:ascii="Helvetica" w:hAnsi="Helvetica"/>
-          <w:b/>
-          <w:color w:val="000000"/>
-        </w:rPr>
-        <w:lastRenderedPageBreak/>
-        <w:t xml:space="preserve">User Stories: </w:t>
-      </w:r>
-      <w:r>
-        <w:rPr>
-          <w:rFonts w:ascii="Helvetica" w:hAnsi="Helvetica"/>
-          <w:color w:val="000000"/>
-        </w:rPr>
-        <w:t>6</w:t>
-      </w:r>
-    </w:p>
-    <w:p>
-      <w:pPr>
-        <w:pStyle w:val="Standard"/>
-        <w:spacing w:before="160" w:line="288" w:lineRule="auto"/>
-        <w:rPr>
-          <w:rFonts w:ascii="Helvetica" w:hAnsi="Helvetica"/>
-          <w:color w:val="000000"/>
-        </w:rPr>
-      </w:pPr>
-      <w:r>
-        <w:rPr>
-          <w:rFonts w:ascii="Helvetica" w:hAnsi="Helvetica"/>
-          <w:color w:val="000000"/>
-        </w:rPr>
-        <w:t>Additional</w:t>
-      </w:r>
-      <w:r>
-        <w:rPr>
-          <w:rFonts w:ascii="Helvetica" w:hAnsi="Helvetica"/>
           <w:color w:val="000000"/>
         </w:rPr>
         <w:br/>
@@ -3969,7 +3910,35 @@
           <w:rFonts w:ascii="Helvetica" w:hAnsi="Helvetica"/>
           <w:color w:val="000000"/>
         </w:rPr>
-        <w:t xml:space="preserve">Acceptance tests: In order to add a reply to a question or answer, there must be at least one question or answer. In order to test this use case, a question list is created and a question (without any errors) called question test is created. Then a reply (without errors) is added to the question.  Then the question is checked to see if there is a reply for it now. Then an answer is created (without errors) and a reply is created and added to the answer. Finally, the answer is added to the question and the question is added to the question list. To test Exception 4, a String with only whitespaces called </w:t>
+        <w:t>Acceptance tests</w:t>
+      </w:r>
+      <w:r>
+        <w:rPr>
+          <w:rFonts w:ascii="Helvetica" w:hAnsi="Helvetica"/>
+          <w:color w:val="000000"/>
+        </w:rPr>
+        <w:t xml:space="preserve">: </w:t>
+      </w:r>
+      <w:r>
+        <w:rPr>
+          <w:rFonts w:ascii="Helvetica" w:hAnsi="Helvetica"/>
+          <w:color w:val="000000"/>
+        </w:rPr>
+        <w:t>In order to test this use case, a question l</w:t>
+      </w:r>
+      <w:r>
+        <w:rPr>
+          <w:rFonts w:ascii="Helvetica" w:hAnsi="Helvetica"/>
+          <w:color w:val="000000"/>
+        </w:rPr>
+        <w:t xml:space="preserve">ist is created and a question </w:t>
+      </w:r>
+      <w:r>
+        <w:rPr>
+          <w:rFonts w:ascii="Helvetica" w:hAnsi="Helvetica"/>
+          <w:color w:val="000000"/>
+        </w:rPr>
+        <w:t xml:space="preserve">is created. Then a reply is added to the question.  Then the question is checked to see if there is a reply for it. Then an answer is created (without errors) and a reply is created and added to the answer. Finally, the answer is added to the question and the question is added to the question list. To test Exception 4, a String with only whitespaces called </w:t>
       </w:r>
       <w:proofErr w:type="spellStart"/>
       <w:r>
@@ -4354,23 +4323,23 @@
           <w:b/>
           <w:color w:val="000000"/>
         </w:rPr>
+        <w:t>Exceptions:</w:t>
+      </w:r>
+      <w:r>
+        <w:rPr>
+          <w:rFonts w:ascii="Helvetica" w:hAnsi="Helvetica"/>
+          <w:b/>
+          <w:color w:val="000000"/>
+        </w:rPr>
+        <w:br/>
+      </w:r>
+      <w:r>
+        <w:rPr>
+          <w:rFonts w:ascii="Helvetica" w:hAnsi="Helvetica"/>
+          <w:b/>
+          <w:color w:val="000000"/>
+        </w:rPr>
         <w:lastRenderedPageBreak/>
-        <w:t>Exceptions:</w:t>
-      </w:r>
-      <w:r>
-        <w:rPr>
-          <w:rFonts w:ascii="Helvetica" w:hAnsi="Helvetica"/>
-          <w:b/>
-          <w:color w:val="000000"/>
-        </w:rPr>
-        <w:br/>
-      </w:r>
-      <w:r>
-        <w:rPr>
-          <w:rFonts w:ascii="Helvetica" w:hAnsi="Helvetica"/>
-          <w:b/>
-          <w:color w:val="000000"/>
-        </w:rPr>
         <w:tab/>
       </w:r>
       <w:r>
@@ -4415,38 +4384,6 @@
       <w:r>
         <w:rPr>
           <w:rFonts w:ascii="Helvetica" w:hAnsi="Helvetica"/>
-          <w:b/>
-          <w:color w:val="000000"/>
-        </w:rPr>
-        <w:t xml:space="preserve">User Stories: </w:t>
-      </w:r>
-      <w:r>
-        <w:rPr>
-          <w:rFonts w:ascii="Helvetica" w:hAnsi="Helvetica"/>
-          <w:color w:val="000000"/>
-        </w:rPr>
-        <w:t>7</w:t>
-      </w:r>
-    </w:p>
-    <w:p>
-      <w:pPr>
-        <w:pStyle w:val="Standard"/>
-        <w:spacing w:before="160" w:line="288" w:lineRule="auto"/>
-        <w:rPr>
-          <w:rFonts w:ascii="Helvetica" w:hAnsi="Helvetica"/>
-          <w:color w:val="000000"/>
-        </w:rPr>
-      </w:pPr>
-      <w:r>
-        <w:rPr>
-          <w:rFonts w:ascii="Helvetica" w:hAnsi="Helvetica"/>
-          <w:color w:val="000000"/>
-        </w:rPr>
-        <w:t>Additional</w:t>
-      </w:r>
-      <w:r>
-        <w:rPr>
-          <w:rFonts w:ascii="Helvetica" w:hAnsi="Helvetica"/>
           <w:color w:val="000000"/>
         </w:rPr>
         <w:br/>
@@ -4994,80 +4931,55 @@
           <w:b/>
           <w:color w:val="000000"/>
         </w:rPr>
+        <w:tab/>
+      </w:r>
+      <w:r>
+        <w:rPr>
+          <w:rFonts w:ascii="Helvetica" w:hAnsi="Helvetica"/>
+          <w:color w:val="000000"/>
+        </w:rPr>
+        <w:t>3. Photo is larger than 64kb.</w:t>
+      </w:r>
+      <w:r>
+        <w:rPr>
+          <w:rFonts w:ascii="Helvetica" w:hAnsi="Helvetica"/>
+          <w:color w:val="000000"/>
+        </w:rPr>
+        <w:br/>
+      </w:r>
+      <w:r>
+        <w:rPr>
+          <w:rFonts w:ascii="Helvetica" w:hAnsi="Helvetica"/>
+          <w:color w:val="000000"/>
+        </w:rPr>
+        <w:tab/>
+      </w:r>
+      <w:r>
+        <w:rPr>
+          <w:rFonts w:ascii="Helvetica" w:hAnsi="Helvetica"/>
+          <w:color w:val="000000"/>
+        </w:rPr>
+        <w:tab/>
+        <w:t xml:space="preserve">3.1 System displays “image is too large” message &amp; prompts author to </w:t>
+      </w:r>
+      <w:r>
+        <w:rPr>
+          <w:rFonts w:ascii="Helvetica" w:hAnsi="Helvetica"/>
+          <w:color w:val="000000"/>
+        </w:rPr>
         <w:lastRenderedPageBreak/>
-        <w:tab/>
-      </w:r>
-      <w:r>
-        <w:rPr>
-          <w:rFonts w:ascii="Helvetica" w:hAnsi="Helvetica"/>
-          <w:color w:val="000000"/>
-        </w:rPr>
-        <w:t>3. Photo is larger than 64kb.</w:t>
-      </w:r>
-      <w:r>
-        <w:rPr>
-          <w:rFonts w:ascii="Helvetica" w:hAnsi="Helvetica"/>
-          <w:color w:val="000000"/>
-        </w:rPr>
-        <w:br/>
-      </w:r>
-      <w:r>
-        <w:rPr>
-          <w:rFonts w:ascii="Helvetica" w:hAnsi="Helvetica"/>
-          <w:color w:val="000000"/>
-        </w:rPr>
-        <w:tab/>
-      </w:r>
-      <w:r>
-        <w:rPr>
-          <w:rFonts w:ascii="Helvetica" w:hAnsi="Helvetica"/>
-          <w:color w:val="000000"/>
-        </w:rPr>
-        <w:tab/>
-        <w:t>3.1 System displays “image is too large” message &amp; prompts author to select another photo.</w:t>
-      </w:r>
-    </w:p>
-    <w:p>
-      <w:pPr>
-        <w:pStyle w:val="Standard"/>
-        <w:spacing w:before="160" w:line="288" w:lineRule="auto"/>
-        <w:rPr>
-          <w:rFonts w:ascii="Helvetica" w:hAnsi="Helvetica"/>
-          <w:color w:val="000000"/>
-        </w:rPr>
-      </w:pPr>
-      <w:r>
-        <w:rPr>
-          <w:rFonts w:ascii="Helvetica" w:hAnsi="Helvetica"/>
-          <w:b/>
-          <w:color w:val="000000"/>
-        </w:rPr>
-        <w:t xml:space="preserve">User Stories: </w:t>
-      </w:r>
-      <w:r>
-        <w:rPr>
-          <w:rFonts w:ascii="Helvetica" w:hAnsi="Helvetica"/>
-          <w:color w:val="000000"/>
-        </w:rPr>
-        <w:t>7</w:t>
-      </w:r>
-    </w:p>
-    <w:p>
-      <w:pPr>
-        <w:pStyle w:val="Standard"/>
-        <w:spacing w:before="160" w:line="288" w:lineRule="auto"/>
-        <w:rPr>
-          <w:rFonts w:ascii="Helvetica" w:hAnsi="Helvetica"/>
-          <w:color w:val="000000"/>
-        </w:rPr>
-      </w:pPr>
-      <w:r>
-        <w:rPr>
-          <w:rFonts w:ascii="Helvetica" w:hAnsi="Helvetica"/>
-          <w:color w:val="000000"/>
-        </w:rPr>
-        <w:t>Additional</w:t>
-      </w:r>
+        <w:t>select another photo.</w:t>
+      </w:r>
+    </w:p>
+    <w:p>
+      <w:pPr>
+        <w:pStyle w:val="Standard"/>
+        <w:spacing w:before="160" w:line="288" w:lineRule="auto"/>
+        <w:rPr>
+          <w:rFonts w:ascii="Helvetica" w:hAnsi="Helvetica"/>
+          <w:color w:val="000000"/>
+        </w:rPr>
+      </w:pPr>
       <w:r>
         <w:rPr>
           <w:rFonts w:ascii="Helvetica" w:hAnsi="Helvetica"/>
@@ -5601,7 +5513,6 @@
           <w:b/>
           <w:color w:val="000000"/>
         </w:rPr>
-        <w:lastRenderedPageBreak/>
         <w:t>Exceptions:</w:t>
       </w:r>
       <w:r>
@@ -5662,40 +5573,9 @@
       <w:r>
         <w:rPr>
           <w:rFonts w:ascii="Helvetica" w:hAnsi="Helvetica"/>
-          <w:b/>
-          <w:color w:val="000000"/>
-        </w:rPr>
-        <w:t xml:space="preserve">User Stories: </w:t>
-      </w:r>
-      <w:r>
-        <w:rPr>
-          <w:rFonts w:ascii="Helvetica" w:hAnsi="Helvetica"/>
-          <w:color w:val="000000"/>
-        </w:rPr>
-        <w:t>8</w:t>
-      </w:r>
-    </w:p>
-    <w:p>
-      <w:pPr>
-        <w:pStyle w:val="Standard"/>
-        <w:spacing w:before="160" w:line="288" w:lineRule="auto"/>
-        <w:rPr>
-          <w:rFonts w:ascii="Helvetica" w:hAnsi="Helvetica"/>
-          <w:color w:val="000000"/>
-        </w:rPr>
-      </w:pPr>
-      <w:r>
-        <w:rPr>
-          <w:rFonts w:ascii="Helvetica" w:hAnsi="Helvetica"/>
-          <w:color w:val="000000"/>
-        </w:rPr>
-        <w:t>Additional</w:t>
-      </w:r>
-      <w:r>
-        <w:rPr>
-          <w:rFonts w:ascii="Helvetica" w:hAnsi="Helvetica"/>
-          <w:color w:val="000000"/>
-        </w:rPr>
+          <w:color w:val="000000"/>
+        </w:rPr>
+        <w:lastRenderedPageBreak/>
         <w:br/>
       </w:r>
       <w:r>
@@ -6239,103 +6119,108 @@
           <w:rFonts w:ascii="Helvetica" w:hAnsi="Helvetica"/>
           <w:b/>
         </w:rPr>
+        <w:t>Constraints</w:t>
+      </w:r>
+      <w:r>
+        <w:rPr>
+          <w:rFonts w:ascii="Helvetica" w:hAnsi="Helvetica"/>
+        </w:rPr>
+        <w:t>:</w:t>
+      </w:r>
+      <w:r>
+        <w:rPr>
+          <w:rFonts w:ascii="Helvetica" w:hAnsi="Helvetica"/>
+        </w:rPr>
+        <w:br/>
+      </w:r>
+      <w:r>
+        <w:rPr>
+          <w:rFonts w:ascii="Helvetica" w:hAnsi="Helvetica"/>
+          <w:b/>
+        </w:rPr>
+        <w:t>Includes</w:t>
+      </w:r>
+      <w:r>
+        <w:rPr>
+          <w:rFonts w:ascii="Helvetica" w:hAnsi="Helvetica"/>
+        </w:rPr>
+        <w:t>:</w:t>
+      </w:r>
+      <w:r>
+        <w:rPr>
+          <w:rFonts w:ascii="Helvetica" w:hAnsi="Helvetica"/>
+        </w:rPr>
+        <w:br/>
+      </w:r>
+      <w:r>
+        <w:rPr>
+          <w:rFonts w:ascii="Helvetica" w:hAnsi="Helvetica"/>
+          <w:b/>
+        </w:rPr>
+        <w:t>Extends</w:t>
+      </w:r>
+      <w:r>
+        <w:rPr>
+          <w:rFonts w:ascii="Helvetica" w:hAnsi="Helvetica"/>
+        </w:rPr>
+        <w:t>:</w:t>
+      </w:r>
+      <w:r>
+        <w:rPr>
+          <w:rFonts w:ascii="Helvetica" w:hAnsi="Helvetica"/>
+        </w:rPr>
+        <w:br/>
+      </w:r>
+      <w:r>
+        <w:rPr>
+          <w:rFonts w:ascii="Helvetica" w:hAnsi="Helvetica"/>
+          <w:b/>
+        </w:rPr>
+        <w:t>Related</w:t>
+      </w:r>
+      <w:r>
+        <w:rPr>
+          <w:rFonts w:ascii="Helvetica" w:hAnsi="Helvetica"/>
+        </w:rPr>
+        <w:t xml:space="preserve"> </w:t>
+      </w:r>
+      <w:r>
+        <w:rPr>
+          <w:rFonts w:ascii="Helvetica" w:hAnsi="Helvetica"/>
+          <w:b/>
+        </w:rPr>
+        <w:t>Artifacts:</w:t>
+      </w:r>
+      <w:r>
+        <w:rPr>
+          <w:rFonts w:ascii="Helvetica" w:hAnsi="Helvetica"/>
+        </w:rPr>
+        <w:br/>
+      </w:r>
+      <w:r>
+        <w:rPr>
+          <w:rFonts w:ascii="Helvetica" w:hAnsi="Helvetica"/>
+          <w:b/>
+        </w:rPr>
+        <w:t>Notes</w:t>
+      </w:r>
+      <w:r>
+        <w:rPr>
+          <w:rFonts w:ascii="Helvetica" w:hAnsi="Helvetica"/>
+        </w:rPr>
+        <w:t>:</w:t>
+      </w:r>
+      <w:r>
+        <w:rPr>
+          <w:rFonts w:ascii="Helvetica" w:hAnsi="Helvetica"/>
+        </w:rPr>
+        <w:br/>
+      </w:r>
+      <w:r>
+        <w:rPr>
+          <w:rFonts w:ascii="Helvetica" w:hAnsi="Helvetica"/>
+        </w:rPr>
         <w:lastRenderedPageBreak/>
-        <w:t>Constraints</w:t>
-      </w:r>
-      <w:r>
-        <w:rPr>
-          <w:rFonts w:ascii="Helvetica" w:hAnsi="Helvetica"/>
-        </w:rPr>
-        <w:t>:</w:t>
-      </w:r>
-      <w:r>
-        <w:rPr>
-          <w:rFonts w:ascii="Helvetica" w:hAnsi="Helvetica"/>
-        </w:rPr>
-        <w:br/>
-      </w:r>
-      <w:r>
-        <w:rPr>
-          <w:rFonts w:ascii="Helvetica" w:hAnsi="Helvetica"/>
-          <w:b/>
-        </w:rPr>
-        <w:t>Includes</w:t>
-      </w:r>
-      <w:r>
-        <w:rPr>
-          <w:rFonts w:ascii="Helvetica" w:hAnsi="Helvetica"/>
-        </w:rPr>
-        <w:t>:</w:t>
-      </w:r>
-      <w:r>
-        <w:rPr>
-          <w:rFonts w:ascii="Helvetica" w:hAnsi="Helvetica"/>
-        </w:rPr>
-        <w:br/>
-      </w:r>
-      <w:r>
-        <w:rPr>
-          <w:rFonts w:ascii="Helvetica" w:hAnsi="Helvetica"/>
-          <w:b/>
-        </w:rPr>
-        <w:t>Extends</w:t>
-      </w:r>
-      <w:r>
-        <w:rPr>
-          <w:rFonts w:ascii="Helvetica" w:hAnsi="Helvetica"/>
-        </w:rPr>
-        <w:t>:</w:t>
-      </w:r>
-      <w:r>
-        <w:rPr>
-          <w:rFonts w:ascii="Helvetica" w:hAnsi="Helvetica"/>
-        </w:rPr>
-        <w:br/>
-      </w:r>
-      <w:r>
-        <w:rPr>
-          <w:rFonts w:ascii="Helvetica" w:hAnsi="Helvetica"/>
-          <w:b/>
-        </w:rPr>
-        <w:t>Related</w:t>
-      </w:r>
-      <w:r>
-        <w:rPr>
-          <w:rFonts w:ascii="Helvetica" w:hAnsi="Helvetica"/>
-        </w:rPr>
-        <w:t xml:space="preserve"> </w:t>
-      </w:r>
-      <w:r>
-        <w:rPr>
-          <w:rFonts w:ascii="Helvetica" w:hAnsi="Helvetica"/>
-          <w:b/>
-        </w:rPr>
-        <w:t>Artifacts:</w:t>
-      </w:r>
-      <w:r>
-        <w:rPr>
-          <w:rFonts w:ascii="Helvetica" w:hAnsi="Helvetica"/>
-        </w:rPr>
-        <w:br/>
-      </w:r>
-      <w:r>
-        <w:rPr>
-          <w:rFonts w:ascii="Helvetica" w:hAnsi="Helvetica"/>
-          <w:b/>
-        </w:rPr>
-        <w:t>Notes</w:t>
-      </w:r>
-      <w:r>
-        <w:rPr>
-          <w:rFonts w:ascii="Helvetica" w:hAnsi="Helvetica"/>
-        </w:rPr>
-        <w:t>:</w:t>
-      </w:r>
-      <w:r>
-        <w:rPr>
-          <w:rFonts w:ascii="Helvetica" w:hAnsi="Helvetica"/>
-        </w:rPr>
-        <w:br/>
         <w:t>User Story 9 (As a user, I want to sort questions by if they have pictures)</w:t>
       </w:r>
       <w:r>
@@ -6863,103 +6748,108 @@
           <w:rFonts w:ascii="Helvetica" w:hAnsi="Helvetica"/>
           <w:b/>
         </w:rPr>
+        <w:t>Constraints</w:t>
+      </w:r>
+      <w:r>
+        <w:rPr>
+          <w:rFonts w:ascii="Helvetica" w:hAnsi="Helvetica"/>
+        </w:rPr>
+        <w:t>:</w:t>
+      </w:r>
+      <w:r>
+        <w:rPr>
+          <w:rFonts w:ascii="Helvetica" w:hAnsi="Helvetica"/>
+        </w:rPr>
+        <w:br/>
+      </w:r>
+      <w:r>
+        <w:rPr>
+          <w:rFonts w:ascii="Helvetica" w:hAnsi="Helvetica"/>
+          <w:b/>
+        </w:rPr>
+        <w:t>Includes</w:t>
+      </w:r>
+      <w:r>
+        <w:rPr>
+          <w:rFonts w:ascii="Helvetica" w:hAnsi="Helvetica"/>
+        </w:rPr>
+        <w:t>:</w:t>
+      </w:r>
+      <w:r>
+        <w:rPr>
+          <w:rFonts w:ascii="Helvetica" w:hAnsi="Helvetica"/>
+        </w:rPr>
+        <w:br/>
+      </w:r>
+      <w:r>
+        <w:rPr>
+          <w:rFonts w:ascii="Helvetica" w:hAnsi="Helvetica"/>
+          <w:b/>
+        </w:rPr>
+        <w:t>Extends</w:t>
+      </w:r>
+      <w:r>
+        <w:rPr>
+          <w:rFonts w:ascii="Helvetica" w:hAnsi="Helvetica"/>
+        </w:rPr>
+        <w:t>:</w:t>
+      </w:r>
+      <w:r>
+        <w:rPr>
+          <w:rFonts w:ascii="Helvetica" w:hAnsi="Helvetica"/>
+        </w:rPr>
+        <w:br/>
+      </w:r>
+      <w:r>
+        <w:rPr>
+          <w:rFonts w:ascii="Helvetica" w:hAnsi="Helvetica"/>
+          <w:b/>
+        </w:rPr>
+        <w:t>Related</w:t>
+      </w:r>
+      <w:r>
+        <w:rPr>
+          <w:rFonts w:ascii="Helvetica" w:hAnsi="Helvetica"/>
+        </w:rPr>
+        <w:t xml:space="preserve"> </w:t>
+      </w:r>
+      <w:r>
+        <w:rPr>
+          <w:rFonts w:ascii="Helvetica" w:hAnsi="Helvetica"/>
+          <w:b/>
+        </w:rPr>
+        <w:t>Artifacts:</w:t>
+      </w:r>
+      <w:r>
+        <w:rPr>
+          <w:rFonts w:ascii="Helvetica" w:hAnsi="Helvetica"/>
+        </w:rPr>
+        <w:br/>
+      </w:r>
+      <w:r>
+        <w:rPr>
+          <w:rFonts w:ascii="Helvetica" w:hAnsi="Helvetica"/>
+          <w:b/>
+        </w:rPr>
+        <w:t>Notes</w:t>
+      </w:r>
+      <w:r>
+        <w:rPr>
+          <w:rFonts w:ascii="Helvetica" w:hAnsi="Helvetica"/>
+        </w:rPr>
+        <w:t>:</w:t>
+      </w:r>
+      <w:r>
+        <w:rPr>
+          <w:rFonts w:ascii="Helvetica" w:hAnsi="Helvetica"/>
+        </w:rPr>
+        <w:br/>
+      </w:r>
+      <w:r>
+        <w:rPr>
+          <w:rFonts w:ascii="Helvetica" w:hAnsi="Helvetica"/>
+        </w:rPr>
         <w:lastRenderedPageBreak/>
-        <w:t>Constraints</w:t>
-      </w:r>
-      <w:r>
-        <w:rPr>
-          <w:rFonts w:ascii="Helvetica" w:hAnsi="Helvetica"/>
-        </w:rPr>
-        <w:t>:</w:t>
-      </w:r>
-      <w:r>
-        <w:rPr>
-          <w:rFonts w:ascii="Helvetica" w:hAnsi="Helvetica"/>
-        </w:rPr>
-        <w:br/>
-      </w:r>
-      <w:r>
-        <w:rPr>
-          <w:rFonts w:ascii="Helvetica" w:hAnsi="Helvetica"/>
-          <w:b/>
-        </w:rPr>
-        <w:t>Includes</w:t>
-      </w:r>
-      <w:r>
-        <w:rPr>
-          <w:rFonts w:ascii="Helvetica" w:hAnsi="Helvetica"/>
-        </w:rPr>
-        <w:t>:</w:t>
-      </w:r>
-      <w:r>
-        <w:rPr>
-          <w:rFonts w:ascii="Helvetica" w:hAnsi="Helvetica"/>
-        </w:rPr>
-        <w:br/>
-      </w:r>
-      <w:r>
-        <w:rPr>
-          <w:rFonts w:ascii="Helvetica" w:hAnsi="Helvetica"/>
-          <w:b/>
-        </w:rPr>
-        <w:t>Extends</w:t>
-      </w:r>
-      <w:r>
-        <w:rPr>
-          <w:rFonts w:ascii="Helvetica" w:hAnsi="Helvetica"/>
-        </w:rPr>
-        <w:t>:</w:t>
-      </w:r>
-      <w:r>
-        <w:rPr>
-          <w:rFonts w:ascii="Helvetica" w:hAnsi="Helvetica"/>
-        </w:rPr>
-        <w:br/>
-      </w:r>
-      <w:r>
-        <w:rPr>
-          <w:rFonts w:ascii="Helvetica" w:hAnsi="Helvetica"/>
-          <w:b/>
-        </w:rPr>
-        <w:t>Related</w:t>
-      </w:r>
-      <w:r>
-        <w:rPr>
-          <w:rFonts w:ascii="Helvetica" w:hAnsi="Helvetica"/>
-        </w:rPr>
-        <w:t xml:space="preserve"> </w:t>
-      </w:r>
-      <w:r>
-        <w:rPr>
-          <w:rFonts w:ascii="Helvetica" w:hAnsi="Helvetica"/>
-          <w:b/>
-        </w:rPr>
-        <w:t>Artifacts:</w:t>
-      </w:r>
-      <w:r>
-        <w:rPr>
-          <w:rFonts w:ascii="Helvetica" w:hAnsi="Helvetica"/>
-        </w:rPr>
-        <w:br/>
-      </w:r>
-      <w:r>
-        <w:rPr>
-          <w:rFonts w:ascii="Helvetica" w:hAnsi="Helvetica"/>
-          <w:b/>
-        </w:rPr>
-        <w:t>Notes</w:t>
-      </w:r>
-      <w:r>
-        <w:rPr>
-          <w:rFonts w:ascii="Helvetica" w:hAnsi="Helvetica"/>
-        </w:rPr>
-        <w:t>:</w:t>
-      </w:r>
-      <w:r>
-        <w:rPr>
-          <w:rFonts w:ascii="Helvetica" w:hAnsi="Helvetica"/>
-        </w:rPr>
-        <w:br/>
         <w:t xml:space="preserve">User Story 11(As a user, I want to </w:t>
       </w:r>
       <w:proofErr w:type="spellStart"/>
@@ -7629,135 +7519,140 @@
         <w:rPr>
           <w:rFonts w:ascii="Helvetica" w:hAnsi="Helvetica"/>
         </w:rPr>
+        <w:t xml:space="preserve">    4.1 systems displays answers in chronological order.</w:t>
+      </w:r>
+      <w:r>
+        <w:rPr>
+          <w:rFonts w:ascii="Helvetica" w:hAnsi="Helvetica"/>
+        </w:rPr>
+        <w:br/>
+      </w:r>
+      <w:r>
+        <w:rPr>
+          <w:rFonts w:ascii="Helvetica" w:hAnsi="Helvetica"/>
+          <w:b/>
+        </w:rPr>
+        <w:t>Qualities</w:t>
+      </w:r>
+      <w:r>
+        <w:rPr>
+          <w:rFonts w:ascii="Helvetica" w:hAnsi="Helvetica"/>
+        </w:rPr>
+        <w:t>:</w:t>
+      </w:r>
+      <w:r>
+        <w:rPr>
+          <w:rFonts w:ascii="Helvetica" w:hAnsi="Helvetica"/>
+        </w:rPr>
+        <w:br/>
+      </w:r>
+      <w:r>
+        <w:rPr>
+          <w:rFonts w:ascii="Helvetica" w:hAnsi="Helvetica"/>
+          <w:b/>
+        </w:rPr>
+        <w:t>Constraints</w:t>
+      </w:r>
+      <w:r>
+        <w:rPr>
+          <w:rFonts w:ascii="Helvetica" w:hAnsi="Helvetica"/>
+        </w:rPr>
+        <w:t>:</w:t>
+      </w:r>
+      <w:r>
+        <w:rPr>
+          <w:rFonts w:ascii="Helvetica" w:hAnsi="Helvetica"/>
+        </w:rPr>
+        <w:br/>
+      </w:r>
+      <w:r>
+        <w:rPr>
+          <w:rFonts w:ascii="Helvetica" w:hAnsi="Helvetica"/>
+          <w:b/>
+        </w:rPr>
+        <w:t>Includes</w:t>
+      </w:r>
+      <w:r>
+        <w:rPr>
+          <w:rFonts w:ascii="Helvetica" w:hAnsi="Helvetica"/>
+        </w:rPr>
+        <w:t>:</w:t>
+      </w:r>
+      <w:r>
+        <w:rPr>
+          <w:rFonts w:ascii="Helvetica" w:hAnsi="Helvetica"/>
+        </w:rPr>
+        <w:br/>
+      </w:r>
+      <w:r>
+        <w:rPr>
+          <w:rFonts w:ascii="Helvetica" w:hAnsi="Helvetica"/>
+          <w:b/>
+        </w:rPr>
+        <w:t>Extends</w:t>
+      </w:r>
+      <w:r>
+        <w:rPr>
+          <w:rFonts w:ascii="Helvetica" w:hAnsi="Helvetica"/>
+        </w:rPr>
+        <w:t>:</w:t>
+      </w:r>
+      <w:r>
+        <w:rPr>
+          <w:rFonts w:ascii="Helvetica" w:hAnsi="Helvetica"/>
+        </w:rPr>
+        <w:br/>
+      </w:r>
+      <w:r>
+        <w:rPr>
+          <w:rFonts w:ascii="Helvetica" w:hAnsi="Helvetica"/>
+          <w:b/>
+        </w:rPr>
+        <w:t>Related</w:t>
+      </w:r>
+      <w:r>
+        <w:rPr>
+          <w:rFonts w:ascii="Helvetica" w:hAnsi="Helvetica"/>
+        </w:rPr>
+        <w:t xml:space="preserve"> </w:t>
+      </w:r>
+      <w:r>
+        <w:rPr>
+          <w:rFonts w:ascii="Helvetica" w:hAnsi="Helvetica"/>
+          <w:b/>
+        </w:rPr>
+        <w:t>Artifacts:</w:t>
+      </w:r>
+      <w:r>
+        <w:rPr>
+          <w:rFonts w:ascii="Helvetica" w:hAnsi="Helvetica"/>
+        </w:rPr>
+        <w:br/>
+      </w:r>
+      <w:r>
+        <w:rPr>
+          <w:rFonts w:ascii="Helvetica" w:hAnsi="Helvetica"/>
+          <w:b/>
+        </w:rPr>
+        <w:t>Notes</w:t>
+      </w:r>
+      <w:r>
+        <w:rPr>
+          <w:rFonts w:ascii="Helvetica" w:hAnsi="Helvetica"/>
+        </w:rPr>
+        <w:t>:</w:t>
+      </w:r>
+      <w:r>
+        <w:rPr>
+          <w:rFonts w:ascii="Helvetica" w:hAnsi="Helvetica"/>
+        </w:rPr>
+        <w:br/>
+      </w:r>
+      <w:r>
+        <w:rPr>
+          <w:rFonts w:ascii="Helvetica" w:hAnsi="Helvetica"/>
+        </w:rPr>
         <w:lastRenderedPageBreak/>
-        <w:t xml:space="preserve">    4.1 systems displays answers in chronological order.</w:t>
-      </w:r>
-      <w:r>
-        <w:rPr>
-          <w:rFonts w:ascii="Helvetica" w:hAnsi="Helvetica"/>
-        </w:rPr>
-        <w:br/>
-      </w:r>
-      <w:r>
-        <w:rPr>
-          <w:rFonts w:ascii="Helvetica" w:hAnsi="Helvetica"/>
-          <w:b/>
-        </w:rPr>
-        <w:t>Qualities</w:t>
-      </w:r>
-      <w:r>
-        <w:rPr>
-          <w:rFonts w:ascii="Helvetica" w:hAnsi="Helvetica"/>
-        </w:rPr>
-        <w:t>:</w:t>
-      </w:r>
-      <w:r>
-        <w:rPr>
-          <w:rFonts w:ascii="Helvetica" w:hAnsi="Helvetica"/>
-        </w:rPr>
-        <w:br/>
-      </w:r>
-      <w:r>
-        <w:rPr>
-          <w:rFonts w:ascii="Helvetica" w:hAnsi="Helvetica"/>
-          <w:b/>
-        </w:rPr>
-        <w:t>Constraints</w:t>
-      </w:r>
-      <w:r>
-        <w:rPr>
-          <w:rFonts w:ascii="Helvetica" w:hAnsi="Helvetica"/>
-        </w:rPr>
-        <w:t>:</w:t>
-      </w:r>
-      <w:r>
-        <w:rPr>
-          <w:rFonts w:ascii="Helvetica" w:hAnsi="Helvetica"/>
-        </w:rPr>
-        <w:br/>
-      </w:r>
-      <w:r>
-        <w:rPr>
-          <w:rFonts w:ascii="Helvetica" w:hAnsi="Helvetica"/>
-          <w:b/>
-        </w:rPr>
-        <w:t>Includes</w:t>
-      </w:r>
-      <w:r>
-        <w:rPr>
-          <w:rFonts w:ascii="Helvetica" w:hAnsi="Helvetica"/>
-        </w:rPr>
-        <w:t>:</w:t>
-      </w:r>
-      <w:r>
-        <w:rPr>
-          <w:rFonts w:ascii="Helvetica" w:hAnsi="Helvetica"/>
-        </w:rPr>
-        <w:br/>
-      </w:r>
-      <w:r>
-        <w:rPr>
-          <w:rFonts w:ascii="Helvetica" w:hAnsi="Helvetica"/>
-          <w:b/>
-        </w:rPr>
-        <w:t>Extends</w:t>
-      </w:r>
-      <w:r>
-        <w:rPr>
-          <w:rFonts w:ascii="Helvetica" w:hAnsi="Helvetica"/>
-        </w:rPr>
-        <w:t>:</w:t>
-      </w:r>
-      <w:r>
-        <w:rPr>
-          <w:rFonts w:ascii="Helvetica" w:hAnsi="Helvetica"/>
-        </w:rPr>
-        <w:br/>
-      </w:r>
-      <w:r>
-        <w:rPr>
-          <w:rFonts w:ascii="Helvetica" w:hAnsi="Helvetica"/>
-          <w:b/>
-        </w:rPr>
-        <w:t>Related</w:t>
-      </w:r>
-      <w:r>
-        <w:rPr>
-          <w:rFonts w:ascii="Helvetica" w:hAnsi="Helvetica"/>
-        </w:rPr>
-        <w:t xml:space="preserve"> </w:t>
-      </w:r>
-      <w:r>
-        <w:rPr>
-          <w:rFonts w:ascii="Helvetica" w:hAnsi="Helvetica"/>
-          <w:b/>
-        </w:rPr>
-        <w:t>Artifacts:</w:t>
-      </w:r>
-      <w:r>
-        <w:rPr>
-          <w:rFonts w:ascii="Helvetica" w:hAnsi="Helvetica"/>
-        </w:rPr>
-        <w:br/>
-      </w:r>
-      <w:r>
-        <w:rPr>
-          <w:rFonts w:ascii="Helvetica" w:hAnsi="Helvetica"/>
-          <w:b/>
-        </w:rPr>
-        <w:t>Notes</w:t>
-      </w:r>
-      <w:r>
-        <w:rPr>
-          <w:rFonts w:ascii="Helvetica" w:hAnsi="Helvetica"/>
-        </w:rPr>
-        <w:t>:</w:t>
-      </w:r>
-      <w:r>
-        <w:rPr>
-          <w:rFonts w:ascii="Helvetica" w:hAnsi="Helvetica"/>
-        </w:rPr>
-        <w:br/>
         <w:t xml:space="preserve">User Story 13 </w:t>
       </w:r>
       <w:r>
@@ -8553,79 +8448,79 @@
           <w:b/>
           <w:color w:val="000000"/>
         </w:rPr>
+        <w:t>Constraints:</w:t>
+      </w:r>
+    </w:p>
+    <w:p>
+      <w:pPr>
+        <w:pStyle w:val="Standard"/>
+        <w:spacing w:before="160" w:line="288" w:lineRule="auto"/>
+        <w:rPr>
+          <w:rFonts w:ascii="Helvetica" w:hAnsi="Helvetica"/>
+          <w:color w:val="000000"/>
+        </w:rPr>
+      </w:pPr>
+      <w:r>
+        <w:rPr>
+          <w:rFonts w:ascii="Helvetica" w:hAnsi="Helvetica"/>
+          <w:b/>
+          <w:color w:val="000000"/>
+        </w:rPr>
+        <w:t>Includes:</w:t>
+      </w:r>
+    </w:p>
+    <w:p>
+      <w:pPr>
+        <w:pStyle w:val="Standard"/>
+        <w:spacing w:before="160" w:line="288" w:lineRule="auto"/>
+        <w:rPr>
+          <w:rFonts w:ascii="Helvetica" w:hAnsi="Helvetica"/>
+          <w:color w:val="000000"/>
+        </w:rPr>
+      </w:pPr>
+      <w:r>
+        <w:rPr>
+          <w:rFonts w:ascii="Helvetica" w:hAnsi="Helvetica"/>
+          <w:b/>
+          <w:color w:val="000000"/>
+        </w:rPr>
+        <w:t>Extends:</w:t>
+      </w:r>
+    </w:p>
+    <w:p>
+      <w:pPr>
+        <w:pStyle w:val="Standard"/>
+        <w:spacing w:before="160" w:line="288" w:lineRule="auto"/>
+        <w:rPr>
+          <w:rFonts w:ascii="Helvetica" w:hAnsi="Helvetica"/>
+          <w:color w:val="000000"/>
+        </w:rPr>
+      </w:pPr>
+      <w:r>
+        <w:rPr>
+          <w:rFonts w:ascii="Helvetica" w:hAnsi="Helvetica"/>
+          <w:b/>
+          <w:color w:val="000000"/>
+        </w:rPr>
+        <w:t>Related Artifacts:</w:t>
+      </w:r>
+    </w:p>
+    <w:p>
+      <w:pPr>
+        <w:pStyle w:val="Standard"/>
+        <w:spacing w:before="160" w:line="288" w:lineRule="auto"/>
+        <w:rPr>
+          <w:rFonts w:ascii="Helvetica" w:hAnsi="Helvetica"/>
+          <w:color w:val="000000"/>
+        </w:rPr>
+      </w:pPr>
+      <w:r>
+        <w:rPr>
+          <w:rFonts w:ascii="Helvetica" w:hAnsi="Helvetica"/>
+          <w:b/>
+          <w:color w:val="000000"/>
+        </w:rPr>
         <w:lastRenderedPageBreak/>
-        <w:t>Constraints:</w:t>
-      </w:r>
-    </w:p>
-    <w:p>
-      <w:pPr>
-        <w:pStyle w:val="Standard"/>
-        <w:spacing w:before="160" w:line="288" w:lineRule="auto"/>
-        <w:rPr>
-          <w:rFonts w:ascii="Helvetica" w:hAnsi="Helvetica"/>
-          <w:color w:val="000000"/>
-        </w:rPr>
-      </w:pPr>
-      <w:r>
-        <w:rPr>
-          <w:rFonts w:ascii="Helvetica" w:hAnsi="Helvetica"/>
-          <w:b/>
-          <w:color w:val="000000"/>
-        </w:rPr>
-        <w:t>Includes:</w:t>
-      </w:r>
-    </w:p>
-    <w:p>
-      <w:pPr>
-        <w:pStyle w:val="Standard"/>
-        <w:spacing w:before="160" w:line="288" w:lineRule="auto"/>
-        <w:rPr>
-          <w:rFonts w:ascii="Helvetica" w:hAnsi="Helvetica"/>
-          <w:color w:val="000000"/>
-        </w:rPr>
-      </w:pPr>
-      <w:r>
-        <w:rPr>
-          <w:rFonts w:ascii="Helvetica" w:hAnsi="Helvetica"/>
-          <w:b/>
-          <w:color w:val="000000"/>
-        </w:rPr>
-        <w:t>Extends:</w:t>
-      </w:r>
-    </w:p>
-    <w:p>
-      <w:pPr>
-        <w:pStyle w:val="Standard"/>
-        <w:spacing w:before="160" w:line="288" w:lineRule="auto"/>
-        <w:rPr>
-          <w:rFonts w:ascii="Helvetica" w:hAnsi="Helvetica"/>
-          <w:color w:val="000000"/>
-        </w:rPr>
-      </w:pPr>
-      <w:r>
-        <w:rPr>
-          <w:rFonts w:ascii="Helvetica" w:hAnsi="Helvetica"/>
-          <w:b/>
-          <w:color w:val="000000"/>
-        </w:rPr>
-        <w:t>Related Artifacts:</w:t>
-      </w:r>
-    </w:p>
-    <w:p>
-      <w:pPr>
-        <w:pStyle w:val="Standard"/>
-        <w:spacing w:before="160" w:line="288" w:lineRule="auto"/>
-        <w:rPr>
-          <w:rFonts w:ascii="Helvetica" w:hAnsi="Helvetica"/>
-          <w:color w:val="000000"/>
-        </w:rPr>
-      </w:pPr>
-      <w:r>
-        <w:rPr>
-          <w:rFonts w:ascii="Helvetica" w:hAnsi="Helvetica"/>
-          <w:b/>
-          <w:color w:val="000000"/>
-        </w:rPr>
         <w:t>Notes:</w:t>
       </w:r>
       <w:r>
@@ -9081,7 +8976,6 @@
           <w:b/>
           <w:color w:val="000000"/>
         </w:rPr>
-        <w:lastRenderedPageBreak/>
         <w:t>Notes:</w:t>
       </w:r>
       <w:r>
@@ -9155,7 +9049,15 @@
           <w:rFonts w:ascii="Helvetica" w:hAnsi="Helvetica"/>
           <w:color w:val="000000"/>
         </w:rPr>
-        <w:t xml:space="preserve">To test this, a question is created along with a picture.  Then a new question list is created and the question and picture is added to a question list.  Lastly we check if the question list to empty or not to ensure the question is added successfully to the </w:t>
+        <w:t xml:space="preserve">To test this, a question is created along with a picture.  Then a new </w:t>
+      </w:r>
+      <w:r>
+        <w:rPr>
+          <w:rFonts w:ascii="Helvetica" w:hAnsi="Helvetica"/>
+          <w:color w:val="000000"/>
+        </w:rPr>
+        <w:lastRenderedPageBreak/>
+        <w:t xml:space="preserve">question list is created and the question and picture is added to a question list.  Lastly we check if the question list to empty or not to ensure the question is added successfully to the </w:t>
       </w:r>
       <w:proofErr w:type="spellStart"/>
       <w:r>
@@ -9688,7 +9590,6 @@
           <w:b/>
           <w:color w:val="000000"/>
         </w:rPr>
-        <w:lastRenderedPageBreak/>
         <w:t>Open Issues:</w:t>
       </w:r>
     </w:p>
@@ -10389,6 +10290,7 @@
           <w:b/>
           <w:color w:val="000000"/>
         </w:rPr>
+        <w:lastRenderedPageBreak/>
         <w:t xml:space="preserve">Participating Actors: </w:t>
       </w:r>
       <w:r>
@@ -10565,7 +10467,14 @@
           <w:color w:val="000000"/>
         </w:rPr>
         <w:tab/>
-        <w:t>2. system displays “No network connection” message</w:t>
+        <w:t>2. S</w:t>
+      </w:r>
+      <w:r>
+        <w:rPr>
+          <w:rFonts w:ascii="Helvetica" w:hAnsi="Helvetica"/>
+          <w:color w:val="000000"/>
+        </w:rPr>
+        <w:t>ystem displays “No network connection” message</w:t>
       </w:r>
     </w:p>
     <w:p>
@@ -10608,7 +10517,14 @@
           <w:color w:val="000000"/>
         </w:rPr>
         <w:tab/>
-        <w:t>4. system pushes</w:t>
+        <w:t>4. S</w:t>
+      </w:r>
+      <w:r>
+        <w:rPr>
+          <w:rFonts w:ascii="Helvetica" w:hAnsi="Helvetica"/>
+          <w:color w:val="000000"/>
+        </w:rPr>
+        <w:t>ystem pushes</w:t>
       </w:r>
       <w:r>
         <w:rPr>
@@ -10867,42 +10783,35 @@
           <w:rFonts w:ascii="Helvetica" w:hAnsi="Helvetica"/>
           <w:color w:val="000000"/>
         </w:rPr>
-        <w:t xml:space="preserve">To test user story 20, a question, answer, and reply is initiated and added to the question and answer list and the questions and answers are linked.  Since this is a mock test a Boolean value (online) is first set to false indicating no internet </w:t>
-      </w:r>
-      <w:r>
-        <w:rPr>
-          <w:rFonts w:ascii="Helvetica" w:hAnsi="Helvetica"/>
+        <w:t>To test user story 20, a question, answer, and reply is initiated and added to the question and answer list and the questions and answers are linked.  Since this is a mock test a Boolean value (online) is first set to false indicating no internet connection.  The system checks it and return “no network connection” , then the Boolean value is set to true indicating the user connecting to network and system will “push stuff online”.</w:t>
+      </w:r>
+    </w:p>
+    <w:p>
+      <w:pPr>
+        <w:pStyle w:val="Standard"/>
+        <w:spacing w:before="160" w:line="288" w:lineRule="auto"/>
+        <w:rPr>
+          <w:rFonts w:ascii="Helvetica" w:hAnsi="Helvetica"/>
+          <w:color w:val="000000"/>
+        </w:rPr>
+      </w:pPr>
+    </w:p>
+    <w:p>
+      <w:pPr>
+        <w:pStyle w:val="Standard"/>
+        <w:spacing w:before="160" w:line="288" w:lineRule="auto"/>
+        <w:rPr>
+          <w:rFonts w:ascii="Helvetica" w:hAnsi="Helvetica"/>
+          <w:color w:val="000000"/>
+        </w:rPr>
+      </w:pPr>
+      <w:r>
+        <w:rPr>
+          <w:rFonts w:ascii="Helvetica" w:hAnsi="Helvetica"/>
+          <w:b/>
           <w:color w:val="000000"/>
         </w:rPr>
         <w:lastRenderedPageBreak/>
-        <w:t>connection.  The system checks it and return “no network connection” , then the Boolean value is set to true indicating the user connecting to network and system will “push stuff online”.</w:t>
-      </w:r>
-    </w:p>
-    <w:p>
-      <w:pPr>
-        <w:pStyle w:val="Standard"/>
-        <w:spacing w:before="160" w:line="288" w:lineRule="auto"/>
-        <w:rPr>
-          <w:rFonts w:ascii="Helvetica" w:hAnsi="Helvetica"/>
-          <w:color w:val="000000"/>
-        </w:rPr>
-      </w:pPr>
-    </w:p>
-    <w:p>
-      <w:pPr>
-        <w:pStyle w:val="Standard"/>
-        <w:spacing w:before="160" w:line="288" w:lineRule="auto"/>
-        <w:rPr>
-          <w:rFonts w:ascii="Helvetica" w:hAnsi="Helvetica"/>
-          <w:color w:val="000000"/>
-        </w:rPr>
-      </w:pPr>
-      <w:r>
-        <w:rPr>
-          <w:rFonts w:ascii="Helvetica" w:hAnsi="Helvetica"/>
-          <w:b/>
-          <w:color w:val="000000"/>
-        </w:rPr>
         <w:t>18.</w:t>
       </w:r>
     </w:p>
@@ -11133,7 +11042,14 @@
           <w:color w:val="000000"/>
         </w:rPr>
         <w:tab/>
-        <w:t>2. system displays his/her user name and wait for confirmation</w:t>
+        <w:t>2. S</w:t>
+      </w:r>
+      <w:r>
+        <w:rPr>
+          <w:rFonts w:ascii="Helvetica" w:hAnsi="Helvetica"/>
+          <w:color w:val="000000"/>
+        </w:rPr>
+        <w:t>ystem displays his/her user name and wait for confirmation</w:t>
       </w:r>
     </w:p>
     <w:p>
@@ -11176,7 +11092,14 @@
           <w:color w:val="000000"/>
         </w:rPr>
         <w:tab/>
-        <w:t>4. system set the username and will display it after every post made by this user</w:t>
+        <w:t>4. S</w:t>
+      </w:r>
+      <w:r>
+        <w:rPr>
+          <w:rFonts w:ascii="Helvetica" w:hAnsi="Helvetica"/>
+          <w:color w:val="000000"/>
+        </w:rPr>
+        <w:t>ystem set the username and will display it after every post made by this user</w:t>
       </w:r>
     </w:p>
     <w:p>
@@ -11456,64 +11379,60 @@
           <w:b/>
           <w:color w:val="000000"/>
         </w:rPr>
+        <w:t xml:space="preserve">Acceptance tests: </w:t>
+      </w:r>
+      <w:r>
+        <w:rPr>
+          <w:rFonts w:ascii="Helvetica" w:hAnsi="Helvetica"/>
+          <w:color w:val="000000"/>
+        </w:rPr>
+        <w:t xml:space="preserve">To test this, a </w:t>
+      </w:r>
+      <w:r>
+        <w:rPr>
+          <w:rFonts w:ascii="Helvetica" w:hAnsi="Helvetica"/>
+          <w:color w:val="000000"/>
+        </w:rPr>
+        <w:t>method and test string ‘Paul’ are used to set the username of an author</w:t>
+      </w:r>
+      <w:r>
+        <w:rPr>
+          <w:rFonts w:ascii="Helvetica" w:hAnsi="Helvetica"/>
+          <w:color w:val="000000"/>
+        </w:rPr>
+        <w:t>.  To test exception 1 (empty string), an empty string is used and since it is empty, assert statement will display “no author specified, setting author to anonymous”</w:t>
+      </w:r>
+    </w:p>
+    <w:p>
+      <w:pPr>
+        <w:pStyle w:val="Standard"/>
+        <w:spacing w:before="160" w:line="288" w:lineRule="auto"/>
+        <w:rPr>
+          <w:rFonts w:ascii="Helvetica" w:hAnsi="Helvetica"/>
+          <w:color w:val="000000"/>
+        </w:rPr>
+      </w:pPr>
+      <w:r>
+        <w:rPr>
+          <w:rFonts w:ascii="Helvetica" w:hAnsi="Helvetica"/>
+          <w:color w:val="000000"/>
+        </w:rPr>
         <w:lastRenderedPageBreak/>
-        <w:t xml:space="preserve">Acceptance tests: </w:t>
-      </w:r>
-      <w:r>
-        <w:rPr>
-          <w:rFonts w:ascii="Helvetica" w:hAnsi="Helvetica"/>
-          <w:color w:val="000000"/>
-        </w:rPr>
-        <w:t xml:space="preserve">To test this, a test string ‘Paul’ is used to set the author in a </w:t>
-      </w:r>
-      <w:proofErr w:type="spellStart"/>
-      <w:r>
-        <w:rPr>
-          <w:rFonts w:ascii="Helvetica" w:hAnsi="Helvetica"/>
-          <w:color w:val="000000"/>
-        </w:rPr>
-        <w:t>questiontest</w:t>
-      </w:r>
-      <w:proofErr w:type="spellEnd"/>
-      <w:r>
-        <w:rPr>
-          <w:rFonts w:ascii="Helvetica" w:hAnsi="Helvetica"/>
-          <w:color w:val="000000"/>
-        </w:rPr>
-        <w:t>.  To test exception 1 (empty string), an empty string is used and since it is empty, assert statement will display “no author specified, setting author to anonymous”</w:t>
-      </w:r>
-    </w:p>
-    <w:p>
-      <w:pPr>
-        <w:pStyle w:val="Standard"/>
-        <w:spacing w:before="160" w:line="288" w:lineRule="auto"/>
-        <w:rPr>
-          <w:rFonts w:ascii="Helvetica" w:hAnsi="Helvetica"/>
-          <w:color w:val="000000"/>
-        </w:rPr>
-      </w:pPr>
-      <w:r>
-        <w:rPr>
-          <w:rFonts w:ascii="Helvetica" w:hAnsi="Helvetica"/>
-          <w:color w:val="000000"/>
-        </w:rPr>
-        <w:t xml:space="preserve">After setting the author, we check if the author set is ‘Paul’, we do not explicitly check if the author is set to anonymous because it is the same as checking if it is set to ‘Paul’.  Then the same test is repeated again but this time instead of setting the author to a question it is checking if the </w:t>
-      </w:r>
-      <w:proofErr w:type="spellStart"/>
-      <w:r>
-        <w:rPr>
-          <w:rFonts w:ascii="Helvetica" w:hAnsi="Helvetica"/>
-          <w:color w:val="000000"/>
-        </w:rPr>
-        <w:t>auther</w:t>
-      </w:r>
-      <w:proofErr w:type="spellEnd"/>
-      <w:r>
-        <w:rPr>
-          <w:rFonts w:ascii="Helvetica" w:hAnsi="Helvetica"/>
-          <w:color w:val="000000"/>
-        </w:rPr>
-        <w:t xml:space="preserve"> is properly set to an answer.</w:t>
+        <w:t>After setting the author, we check if the author set is ‘Paul’, we do not explicitly check if the author is set to anonymous because it is the same as checking if it is set to ‘Paul’.  Then the same test is repeated again but this time instead of setting the author to a ques</w:t>
+      </w:r>
+      <w:r>
+        <w:rPr>
+          <w:rFonts w:ascii="Helvetica" w:hAnsi="Helvetica"/>
+          <w:color w:val="000000"/>
+        </w:rPr>
+        <w:t>tion it is checking if the autho</w:t>
+      </w:r>
+      <w:r>
+        <w:rPr>
+          <w:rFonts w:ascii="Helvetica" w:hAnsi="Helvetica"/>
+          <w:color w:val="000000"/>
+        </w:rPr>
+        <w:t>r is properly set to an answer.</w:t>
       </w:r>
     </w:p>
     <w:sectPr>
@@ -11846,6 +11765,7 @@
   <w:style w:type="paragraph" w:default="1" w:styleId="Normal">
     <w:name w:val="Normal"/>
     <w:qFormat/>
+    <w:rsid w:val="0090192B"/>
   </w:style>
   <w:style w:type="character" w:default="1" w:styleId="DefaultParagraphFont">
     <w:name w:val="Default Paragraph Font"/>

</xml_diff>

<commit_message>
more changes to usecases....
</commit_message>
<xml_diff>
--- a/Doc/Real Use Cases Master.docx
+++ b/Doc/Real Use Cases Master.docx
@@ -29,27 +29,7 @@
           <w:color w:val="434343"/>
           <w:sz w:val="36"/>
         </w:rPr>
-        <w:t xml:space="preserve"> (done by Paul, </w:t>
-      </w:r>
-      <w:proofErr w:type="spellStart"/>
-      <w:r>
-        <w:rPr>
-          <w:rFonts w:ascii="Helvetica" w:hAnsi="Helvetica"/>
-          <w:b/>
-          <w:color w:val="434343"/>
-          <w:sz w:val="36"/>
-        </w:rPr>
-        <w:t>Xin</w:t>
-      </w:r>
-      <w:proofErr w:type="spellEnd"/>
-      <w:r>
-        <w:rPr>
-          <w:rFonts w:ascii="Helvetica" w:hAnsi="Helvetica"/>
-          <w:b/>
-          <w:color w:val="434343"/>
-          <w:sz w:val="36"/>
-        </w:rPr>
-        <w:t xml:space="preserve"> and Geneva)</w:t>
+        <w:t xml:space="preserve"> (done by Paul, Xin and Geneva)</w:t>
       </w:r>
     </w:p>
     <w:p>
@@ -87,7 +67,6 @@
         </w:rPr>
         <w:t xml:space="preserve">Use Case Name: </w:t>
       </w:r>
-      <w:proofErr w:type="spellStart"/>
       <w:r>
         <w:rPr>
           <w:rFonts w:ascii="Helvetica" w:hAnsi="Helvetica"/>
@@ -95,7 +74,6 @@
         </w:rPr>
         <w:t>BrowseQuestions</w:t>
       </w:r>
-      <w:proofErr w:type="spellEnd"/>
     </w:p>
     <w:p>
       <w:pPr>
@@ -206,23 +184,13 @@
           <w:color w:val="000000"/>
         </w:rPr>
       </w:pPr>
-      <w:proofErr w:type="spellStart"/>
-      <w:r>
-        <w:rPr>
-          <w:rFonts w:ascii="Helvetica" w:hAnsi="Helvetica"/>
-          <w:b/>
-          <w:color w:val="000000"/>
-        </w:rPr>
-        <w:t>Postconditions</w:t>
-      </w:r>
-      <w:proofErr w:type="spellEnd"/>
-      <w:r>
-        <w:rPr>
-          <w:rFonts w:ascii="Helvetica" w:hAnsi="Helvetica"/>
-          <w:b/>
-          <w:color w:val="000000"/>
-        </w:rPr>
-        <w:t xml:space="preserve">: </w:t>
+      <w:r>
+        <w:rPr>
+          <w:rFonts w:ascii="Helvetica" w:hAnsi="Helvetica"/>
+          <w:b/>
+          <w:color w:val="000000"/>
+        </w:rPr>
+        <w:t xml:space="preserve">Postconditions: </w:t>
       </w:r>
       <w:r>
         <w:rPr>
@@ -692,7 +660,6 @@
         </w:rPr>
         <w:t xml:space="preserve">Use Case Name: </w:t>
       </w:r>
-      <w:proofErr w:type="spellStart"/>
       <w:r>
         <w:rPr>
           <w:rFonts w:ascii="Helvetica" w:hAnsi="Helvetica"/>
@@ -700,7 +667,6 @@
         </w:rPr>
         <w:t>ViewQuestionsAndAnswers</w:t>
       </w:r>
-      <w:proofErr w:type="spellEnd"/>
     </w:p>
     <w:p>
       <w:pPr>
@@ -811,23 +777,13 @@
           <w:color w:val="000000"/>
         </w:rPr>
       </w:pPr>
-      <w:proofErr w:type="spellStart"/>
-      <w:r>
-        <w:rPr>
-          <w:rFonts w:ascii="Helvetica" w:hAnsi="Helvetica"/>
-          <w:b/>
-          <w:color w:val="000000"/>
-        </w:rPr>
-        <w:t>Postconditions</w:t>
-      </w:r>
-      <w:proofErr w:type="spellEnd"/>
-      <w:r>
-        <w:rPr>
-          <w:rFonts w:ascii="Helvetica" w:hAnsi="Helvetica"/>
-          <w:b/>
-          <w:color w:val="000000"/>
-        </w:rPr>
-        <w:t xml:space="preserve">: </w:t>
+      <w:r>
+        <w:rPr>
+          <w:rFonts w:ascii="Helvetica" w:hAnsi="Helvetica"/>
+          <w:b/>
+          <w:color w:val="000000"/>
+        </w:rPr>
+        <w:t xml:space="preserve">Postconditions: </w:t>
       </w:r>
       <w:r>
         <w:rPr>
@@ -1307,7 +1263,6 @@
         </w:rPr>
         <w:t xml:space="preserve">Use Case Name: </w:t>
       </w:r>
-      <w:proofErr w:type="spellStart"/>
       <w:r>
         <w:rPr>
           <w:rFonts w:ascii="Helvetica" w:hAnsi="Helvetica"/>
@@ -1315,7 +1270,6 @@
         </w:rPr>
         <w:t>ViewReplies</w:t>
       </w:r>
-      <w:proofErr w:type="spellEnd"/>
     </w:p>
     <w:p>
       <w:pPr>
@@ -1426,23 +1380,13 @@
           <w:color w:val="000000"/>
         </w:rPr>
       </w:pPr>
-      <w:proofErr w:type="spellStart"/>
-      <w:r>
-        <w:rPr>
-          <w:rFonts w:ascii="Helvetica" w:hAnsi="Helvetica"/>
-          <w:b/>
-          <w:color w:val="000000"/>
-        </w:rPr>
-        <w:t>Postconditions</w:t>
-      </w:r>
-      <w:proofErr w:type="spellEnd"/>
-      <w:r>
-        <w:rPr>
-          <w:rFonts w:ascii="Helvetica" w:hAnsi="Helvetica"/>
-          <w:b/>
-          <w:color w:val="000000"/>
-        </w:rPr>
-        <w:t xml:space="preserve">: </w:t>
+      <w:r>
+        <w:rPr>
+          <w:rFonts w:ascii="Helvetica" w:hAnsi="Helvetica"/>
+          <w:b/>
+          <w:color w:val="000000"/>
+        </w:rPr>
+        <w:t xml:space="preserve">Postconditions: </w:t>
       </w:r>
       <w:r>
         <w:rPr>
@@ -1573,41 +1517,6 @@
         <w:tab/>
         <w:t>1.1 Display “No Replies” message.</w:t>
       </w:r>
-    </w:p>
-    <w:p>
-      <w:pPr>
-        <w:pStyle w:val="Standard"/>
-        <w:spacing w:before="160" w:line="288" w:lineRule="auto"/>
-        <w:rPr>
-          <w:rFonts w:ascii="Helvetica" w:hAnsi="Helvetica"/>
-          <w:color w:val="000000"/>
-        </w:rPr>
-      </w:pPr>
-      <w:r>
-        <w:rPr>
-          <w:rFonts w:ascii="Helvetica" w:hAnsi="Helvetica"/>
-          <w:b/>
-          <w:color w:val="000000"/>
-        </w:rPr>
-        <w:t xml:space="preserve">User Stories: </w:t>
-      </w:r>
-      <w:r>
-        <w:rPr>
-          <w:rFonts w:ascii="Helvetica" w:hAnsi="Helvetica"/>
-          <w:color w:val="000000"/>
-        </w:rPr>
-        <w:t>3</w:t>
-      </w:r>
-    </w:p>
-    <w:p>
-      <w:pPr>
-        <w:pStyle w:val="Standard"/>
-        <w:spacing w:before="160" w:line="288" w:lineRule="auto"/>
-        <w:rPr>
-          <w:rFonts w:ascii="Helvetica" w:hAnsi="Helvetica"/>
-          <w:color w:val="000000"/>
-        </w:rPr>
-      </w:pPr>
       <w:r>
         <w:rPr>
           <w:rFonts w:ascii="Helvetica" w:hAnsi="Helvetica"/>
@@ -1791,59 +1700,33 @@
           <w:color w:val="000000"/>
           <w:szCs w:val="24"/>
         </w:rPr>
-        <w:t xml:space="preserve">To test this use case, a question is created and a reply is added to the question. Then a question list is created and the question added to the question list. An answer is then created and a reply added to this answer. Then the answer is added to the question. Then the number of replies to the question and to the answer are checked and then the question and answer are checked to see if they contain the replies added to them. Exception 1 is checked by checking the question and answer to see if they have any replies (which is done in the </w:t>
-      </w:r>
-      <w:proofErr w:type="spellStart"/>
-      <w:r>
-        <w:rPr>
-          <w:rFonts w:ascii="Helvetica" w:hAnsi="Helvetica"/>
-          <w:color w:val="000000"/>
-          <w:szCs w:val="24"/>
-        </w:rPr>
-        <w:t>Junit</w:t>
-      </w:r>
-      <w:proofErr w:type="spellEnd"/>
-      <w:r>
-        <w:rPr>
-          <w:rFonts w:ascii="Helvetica" w:hAnsi="Helvetica"/>
-          <w:color w:val="000000"/>
-          <w:szCs w:val="24"/>
-        </w:rPr>
-        <w:t xml:space="preserve"> tests before replies are added to </w:t>
-      </w:r>
-      <w:r>
-        <w:rPr>
-          <w:rFonts w:ascii="Helvetica" w:hAnsi="Helvetica"/>
-          <w:color w:val="000000"/>
-          <w:szCs w:val="24"/>
+        <w:t>To test this use case, a question is created and a reply is added to the question. Then a question list is created and the question added to the question list. An answer is then created and a reply added to this answer. Then the answer is added to the question. Then the number of replies to the question and to the answer are checked and then the question and answer are checked to see if they contain the replies added to them. Exception 1 is checked by checking the question and answer to see if they have any replies (which is done in the Junit tests before replies are added to a question or answer) and since there are no replies, the string “No replies” is displayed to the user.</w:t>
+      </w:r>
+    </w:p>
+    <w:p>
+      <w:pPr>
+        <w:pStyle w:val="Standard"/>
+        <w:rPr>
+          <w:rFonts w:ascii="Times New Roman" w:hAnsi="Times New Roman"/>
+        </w:rPr>
+      </w:pPr>
+    </w:p>
+    <w:p>
+      <w:pPr>
+        <w:pStyle w:val="Standard"/>
+        <w:spacing w:before="360" w:after="40" w:line="288" w:lineRule="auto"/>
+        <w:rPr>
+          <w:rFonts w:ascii="Helvetica Light" w:hAnsi="Helvetica Light"/>
+          <w:color w:val="000000"/>
+        </w:rPr>
+      </w:pPr>
+      <w:r>
+        <w:rPr>
+          <w:rFonts w:ascii="Helvetica Light" w:hAnsi="Helvetica Light"/>
+          <w:color w:val="000000"/>
+          <w:spacing w:val="5"/>
         </w:rPr>
         <w:lastRenderedPageBreak/>
-        <w:t>a question or answer) and since there are no replies, the string “No replies” is displayed to the user.</w:t>
-      </w:r>
-    </w:p>
-    <w:p>
-      <w:pPr>
-        <w:pStyle w:val="Standard"/>
-        <w:rPr>
-          <w:rFonts w:ascii="Times New Roman" w:hAnsi="Times New Roman"/>
-        </w:rPr>
-      </w:pPr>
-    </w:p>
-    <w:p>
-      <w:pPr>
-        <w:pStyle w:val="Standard"/>
-        <w:spacing w:before="360" w:after="40" w:line="288" w:lineRule="auto"/>
-        <w:rPr>
-          <w:rFonts w:ascii="Helvetica Light" w:hAnsi="Helvetica Light"/>
-          <w:color w:val="000000"/>
-        </w:rPr>
-      </w:pPr>
-      <w:r>
-        <w:rPr>
-          <w:rFonts w:ascii="Helvetica Light" w:hAnsi="Helvetica Light"/>
-          <w:color w:val="000000"/>
-          <w:spacing w:val="5"/>
-        </w:rPr>
         <w:t>4.</w:t>
       </w:r>
     </w:p>
@@ -1864,7 +1747,6 @@
         </w:rPr>
         <w:t xml:space="preserve">Use Case Name: </w:t>
       </w:r>
-      <w:proofErr w:type="spellStart"/>
       <w:r>
         <w:rPr>
           <w:rFonts w:ascii="Helvetica" w:hAnsi="Helvetica"/>
@@ -1872,7 +1754,6 @@
         </w:rPr>
         <w:t>AskQuestion</w:t>
       </w:r>
-      <w:proofErr w:type="spellEnd"/>
     </w:p>
     <w:p>
       <w:pPr>
@@ -1946,23 +1827,7 @@
           <w:rFonts w:ascii="Helvetica" w:hAnsi="Helvetica"/>
           <w:color w:val="000000"/>
         </w:rPr>
-        <w:t xml:space="preserve">Author chooses the </w:t>
-      </w:r>
-      <w:proofErr w:type="spellStart"/>
-      <w:r>
-        <w:rPr>
-          <w:rFonts w:ascii="Helvetica" w:hAnsi="Helvetica"/>
-          <w:color w:val="000000"/>
-        </w:rPr>
-        <w:t>AskAQuestion</w:t>
-      </w:r>
-      <w:proofErr w:type="spellEnd"/>
-      <w:r>
-        <w:rPr>
-          <w:rFonts w:ascii="Helvetica" w:hAnsi="Helvetica"/>
-          <w:color w:val="000000"/>
-        </w:rPr>
-        <w:t xml:space="preserve"> option</w:t>
+        <w:t>Author chooses the AskAQuestion option</w:t>
       </w:r>
     </w:p>
     <w:p>
@@ -1999,23 +1864,13 @@
           <w:color w:val="000000"/>
         </w:rPr>
       </w:pPr>
-      <w:proofErr w:type="spellStart"/>
-      <w:r>
-        <w:rPr>
-          <w:rFonts w:ascii="Helvetica" w:hAnsi="Helvetica"/>
-          <w:b/>
-          <w:color w:val="000000"/>
-        </w:rPr>
-        <w:t>Postconditions</w:t>
-      </w:r>
-      <w:proofErr w:type="spellEnd"/>
-      <w:r>
-        <w:rPr>
-          <w:rFonts w:ascii="Helvetica" w:hAnsi="Helvetica"/>
-          <w:b/>
-          <w:color w:val="000000"/>
-        </w:rPr>
-        <w:t xml:space="preserve">: </w:t>
+      <w:r>
+        <w:rPr>
+          <w:rFonts w:ascii="Helvetica" w:hAnsi="Helvetica"/>
+          <w:b/>
+          <w:color w:val="000000"/>
+        </w:rPr>
+        <w:t xml:space="preserve">Postconditions: </w:t>
       </w:r>
       <w:r>
         <w:rPr>
@@ -2362,21 +2217,12 @@
         </w:rPr>
         <w:t xml:space="preserve">Includes: </w:t>
       </w:r>
-      <w:proofErr w:type="spellStart"/>
-      <w:r>
-        <w:rPr>
-          <w:rFonts w:ascii="Helvetica" w:hAnsi="Helvetica"/>
-          <w:color w:val="000000"/>
-        </w:rPr>
-        <w:t>AddPhotoFromGallery</w:t>
-      </w:r>
-      <w:proofErr w:type="spellEnd"/>
-      <w:r>
-        <w:rPr>
-          <w:rFonts w:ascii="Helvetica" w:hAnsi="Helvetica"/>
-          <w:color w:val="000000"/>
-        </w:rPr>
-        <w:t xml:space="preserve"> (Use Case 7)</w:t>
+      <w:r>
+        <w:rPr>
+          <w:rFonts w:ascii="Helvetica" w:hAnsi="Helvetica"/>
+          <w:color w:val="000000"/>
+        </w:rPr>
+        <w:t>AddPhotoFromGallery (Use Case 7)</w:t>
       </w:r>
     </w:p>
     <w:p>
@@ -2488,40 +2334,47 @@
           <w:b/>
           <w:color w:val="000000"/>
         </w:rPr>
+        <w:t>Open Issues:</w:t>
+      </w:r>
+    </w:p>
+    <w:p>
+      <w:pPr>
+        <w:pStyle w:val="Standard"/>
+        <w:spacing w:before="160" w:line="288" w:lineRule="auto"/>
+        <w:rPr>
+          <w:rFonts w:ascii="Helvetica" w:hAnsi="Helvetica"/>
+          <w:color w:val="000000"/>
+        </w:rPr>
+      </w:pPr>
+      <w:r>
+        <w:rPr>
+          <w:rFonts w:ascii="Helvetica" w:hAnsi="Helvetica"/>
+          <w:b/>
+          <w:color w:val="000000"/>
+        </w:rPr>
+        <w:t xml:space="preserve">Acceptance tests: </w:t>
+      </w:r>
+      <w:r>
+        <w:rPr>
+          <w:rFonts w:ascii="Helvetica" w:hAnsi="Helvetica"/>
+          <w:color w:val="000000"/>
+        </w:rPr>
+        <w:t>A</w:t>
+      </w:r>
+      <w:r>
+        <w:rPr>
+          <w:rFonts w:ascii="Helvetica" w:hAnsi="Helvetica"/>
+          <w:color w:val="000000"/>
+        </w:rPr>
+        <w:t xml:space="preserve"> question list is first created and a question is created. A picture is </w:t>
+      </w:r>
+      <w:r>
+        <w:rPr>
+          <w:rFonts w:ascii="Helvetica" w:hAnsi="Helvetica"/>
+          <w:color w:val="000000"/>
+        </w:rPr>
         <w:lastRenderedPageBreak/>
-        <w:t>Open Issues:</w:t>
-      </w:r>
-    </w:p>
-    <w:p>
-      <w:pPr>
-        <w:pStyle w:val="Standard"/>
-        <w:spacing w:before="160" w:line="288" w:lineRule="auto"/>
-        <w:rPr>
-          <w:rFonts w:ascii="Helvetica" w:hAnsi="Helvetica"/>
-          <w:color w:val="000000"/>
-        </w:rPr>
-      </w:pPr>
-      <w:r>
-        <w:rPr>
-          <w:rFonts w:ascii="Helvetica" w:hAnsi="Helvetica"/>
-          <w:b/>
-          <w:color w:val="000000"/>
-        </w:rPr>
-        <w:t xml:space="preserve">Acceptance tests: </w:t>
-      </w:r>
-      <w:r>
-        <w:rPr>
-          <w:rFonts w:ascii="Helvetica" w:hAnsi="Helvetica"/>
-          <w:color w:val="000000"/>
-        </w:rPr>
-        <w:t>A</w:t>
-      </w:r>
-      <w:r>
-        <w:rPr>
-          <w:rFonts w:ascii="Helvetica" w:hAnsi="Helvetica"/>
-          <w:color w:val="000000"/>
-        </w:rPr>
-        <w:t xml:space="preserve"> question list is first created and a question is created. A picture is then created and added to the question and </w:t>
+        <w:t xml:space="preserve">then created and added to the question and </w:t>
       </w:r>
       <w:r>
         <w:rPr>
@@ -2553,45 +2406,33 @@
           <w:color w:val="000000"/>
           <w:spacing w:val="5"/>
         </w:rPr>
-        <w:t xml:space="preserve">5. </w:t>
-      </w:r>
-      <w:proofErr w:type="spellStart"/>
-      <w:r>
-        <w:rPr>
-          <w:rFonts w:ascii="Helvetica Light" w:hAnsi="Helvetica Light"/>
-          <w:color w:val="000000"/>
-          <w:spacing w:val="5"/>
+        <w:t>5. AddAnswer</w:t>
+      </w:r>
+    </w:p>
+    <w:p>
+      <w:pPr>
+        <w:pStyle w:val="Standard"/>
+        <w:spacing w:before="160" w:line="288" w:lineRule="auto"/>
+        <w:rPr>
+          <w:rFonts w:ascii="Helvetica" w:hAnsi="Helvetica"/>
+          <w:color w:val="000000"/>
+        </w:rPr>
+      </w:pPr>
+      <w:r>
+        <w:rPr>
+          <w:rFonts w:ascii="Helvetica" w:hAnsi="Helvetica"/>
+          <w:b/>
+          <w:color w:val="000000"/>
+        </w:rPr>
+        <w:t xml:space="preserve">Use Case Name: </w:t>
+      </w:r>
+      <w:r>
+        <w:rPr>
+          <w:rFonts w:ascii="Helvetica" w:hAnsi="Helvetica"/>
+          <w:color w:val="000000"/>
         </w:rPr>
         <w:t>AddAnswer</w:t>
       </w:r>
-      <w:proofErr w:type="spellEnd"/>
-    </w:p>
-    <w:p>
-      <w:pPr>
-        <w:pStyle w:val="Standard"/>
-        <w:spacing w:before="160" w:line="288" w:lineRule="auto"/>
-        <w:rPr>
-          <w:rFonts w:ascii="Helvetica" w:hAnsi="Helvetica"/>
-          <w:color w:val="000000"/>
-        </w:rPr>
-      </w:pPr>
-      <w:r>
-        <w:rPr>
-          <w:rFonts w:ascii="Helvetica" w:hAnsi="Helvetica"/>
-          <w:b/>
-          <w:color w:val="000000"/>
-        </w:rPr>
-        <w:t xml:space="preserve">Use Case Name: </w:t>
-      </w:r>
-      <w:proofErr w:type="spellStart"/>
-      <w:r>
-        <w:rPr>
-          <w:rFonts w:ascii="Helvetica" w:hAnsi="Helvetica"/>
-          <w:color w:val="000000"/>
-        </w:rPr>
-        <w:t>AddAnswer</w:t>
-      </w:r>
-      <w:proofErr w:type="spellEnd"/>
     </w:p>
     <w:p>
       <w:pPr>
@@ -2615,17 +2456,8 @@
           <w:rFonts w:ascii="Helvetica" w:hAnsi="Helvetica"/>
           <w:color w:val="000000"/>
         </w:rPr>
-        <w:t xml:space="preserve">Author, </w:t>
-      </w:r>
-      <w:proofErr w:type="spellStart"/>
-      <w:r>
-        <w:rPr>
-          <w:rFonts w:ascii="Helvetica" w:hAnsi="Helvetica"/>
-          <w:color w:val="000000"/>
-        </w:rPr>
-        <w:t>Sysadmin</w:t>
-      </w:r>
-      <w:proofErr w:type="spellEnd"/>
+        <w:t>Author, Sysadmin</w:t>
+      </w:r>
     </w:p>
     <w:p>
       <w:pPr>
@@ -2674,23 +2506,7 @@
           <w:rFonts w:ascii="Helvetica" w:hAnsi="Helvetica"/>
           <w:color w:val="000000"/>
         </w:rPr>
-        <w:t xml:space="preserve">Author chooses the </w:t>
-      </w:r>
-      <w:proofErr w:type="spellStart"/>
-      <w:r>
-        <w:rPr>
-          <w:rFonts w:ascii="Helvetica" w:hAnsi="Helvetica"/>
-          <w:color w:val="000000"/>
-        </w:rPr>
-        <w:t>AddAnAnswer</w:t>
-      </w:r>
-      <w:proofErr w:type="spellEnd"/>
-      <w:r>
-        <w:rPr>
-          <w:rFonts w:ascii="Helvetica" w:hAnsi="Helvetica"/>
-          <w:color w:val="000000"/>
-        </w:rPr>
-        <w:t xml:space="preserve"> option.</w:t>
+        <w:t>Author chooses the AddAnAnswer option.</w:t>
       </w:r>
     </w:p>
     <w:p>
@@ -2727,23 +2543,13 @@
           <w:color w:val="000000"/>
         </w:rPr>
       </w:pPr>
-      <w:proofErr w:type="spellStart"/>
-      <w:r>
-        <w:rPr>
-          <w:rFonts w:ascii="Helvetica" w:hAnsi="Helvetica"/>
-          <w:b/>
-          <w:color w:val="000000"/>
-        </w:rPr>
-        <w:t>Postconditions</w:t>
-      </w:r>
-      <w:proofErr w:type="spellEnd"/>
-      <w:r>
-        <w:rPr>
-          <w:rFonts w:ascii="Helvetica" w:hAnsi="Helvetica"/>
-          <w:b/>
-          <w:color w:val="000000"/>
-        </w:rPr>
-        <w:t xml:space="preserve">: </w:t>
+      <w:r>
+        <w:rPr>
+          <w:rFonts w:ascii="Helvetica" w:hAnsi="Helvetica"/>
+          <w:b/>
+          <w:color w:val="000000"/>
+        </w:rPr>
+        <w:t xml:space="preserve">Postconditions: </w:t>
       </w:r>
       <w:r>
         <w:rPr>
@@ -2909,23 +2715,7 @@
           <w:color w:val="000000"/>
         </w:rPr>
         <w:tab/>
-        <w:t xml:space="preserve">4.1 System prompts author to </w:t>
-      </w:r>
-      <w:proofErr w:type="spellStart"/>
-      <w:r>
-        <w:rPr>
-          <w:rFonts w:ascii="Helvetica" w:hAnsi="Helvetica"/>
-          <w:color w:val="000000"/>
-        </w:rPr>
-        <w:t>reenter</w:t>
-      </w:r>
-      <w:proofErr w:type="spellEnd"/>
-      <w:r>
-        <w:rPr>
-          <w:rFonts w:ascii="Helvetica" w:hAnsi="Helvetica"/>
-          <w:color w:val="000000"/>
-        </w:rPr>
-        <w:t xml:space="preserve"> an answer via a toast message</w:t>
+        <w:t>4.1 System prompts author to reenter an answer via a toast message</w:t>
       </w:r>
       <w:r>
         <w:rPr>
@@ -3037,21 +2827,12 @@
         </w:rPr>
         <w:t xml:space="preserve">Includes: </w:t>
       </w:r>
-      <w:proofErr w:type="spellStart"/>
-      <w:r>
-        <w:rPr>
-          <w:rFonts w:ascii="Helvetica" w:hAnsi="Helvetica"/>
-          <w:color w:val="000000"/>
-        </w:rPr>
-        <w:t>AddPhotoFromGallery</w:t>
-      </w:r>
-      <w:proofErr w:type="spellEnd"/>
-      <w:r>
-        <w:rPr>
-          <w:rFonts w:ascii="Helvetica" w:hAnsi="Helvetica"/>
-          <w:color w:val="000000"/>
-        </w:rPr>
-        <w:t xml:space="preserve"> (Use Case 7)</w:t>
+      <w:r>
+        <w:rPr>
+          <w:rFonts w:ascii="Helvetica" w:hAnsi="Helvetica"/>
+          <w:color w:val="000000"/>
+        </w:rPr>
+        <w:t>AddPhotoFromGallery (Use Case 7)</w:t>
       </w:r>
     </w:p>
     <w:p>
@@ -3087,40 +2868,40 @@
           <w:b/>
           <w:color w:val="000000"/>
         </w:rPr>
+        <w:t>Related Artifacts:</w:t>
+      </w:r>
+    </w:p>
+    <w:p>
+      <w:pPr>
+        <w:pStyle w:val="Standard"/>
+        <w:spacing w:before="160" w:line="288" w:lineRule="auto"/>
+        <w:rPr>
+          <w:rFonts w:ascii="Helvetica" w:hAnsi="Helvetica"/>
+          <w:color w:val="000000"/>
+        </w:rPr>
+      </w:pPr>
+      <w:r>
+        <w:rPr>
+          <w:rFonts w:ascii="Helvetica" w:hAnsi="Helvetica"/>
+          <w:b/>
+          <w:color w:val="000000"/>
+        </w:rPr>
+        <w:t>Notes:</w:t>
+      </w:r>
+      <w:r>
+        <w:rPr>
+          <w:rFonts w:ascii="Helvetica" w:hAnsi="Helvetica"/>
+          <w:b/>
+          <w:color w:val="000000"/>
+        </w:rPr>
+        <w:br/>
+      </w:r>
+      <w:r>
+        <w:rPr>
+          <w:rFonts w:ascii="Helvetica" w:hAnsi="Helvetica"/>
+          <w:color w:val="000000"/>
+        </w:rPr>
         <w:lastRenderedPageBreak/>
-        <w:t>Related Artifacts:</w:t>
-      </w:r>
-    </w:p>
-    <w:p>
-      <w:pPr>
-        <w:pStyle w:val="Standard"/>
-        <w:spacing w:before="160" w:line="288" w:lineRule="auto"/>
-        <w:rPr>
-          <w:rFonts w:ascii="Helvetica" w:hAnsi="Helvetica"/>
-          <w:color w:val="000000"/>
-        </w:rPr>
-      </w:pPr>
-      <w:r>
-        <w:rPr>
-          <w:rFonts w:ascii="Helvetica" w:hAnsi="Helvetica"/>
-          <w:b/>
-          <w:color w:val="000000"/>
-        </w:rPr>
-        <w:t>Notes:</w:t>
-      </w:r>
-      <w:r>
-        <w:rPr>
-          <w:rFonts w:ascii="Helvetica" w:hAnsi="Helvetica"/>
-          <w:b/>
-          <w:color w:val="000000"/>
-        </w:rPr>
-        <w:br/>
-      </w:r>
-      <w:r>
-        <w:rPr>
-          <w:rFonts w:ascii="Helvetica" w:hAnsi="Helvetica"/>
-          <w:color w:val="000000"/>
-        </w:rPr>
         <w:t>User Story 5 (As an author, I want to answer questions by making an answer)</w:t>
       </w:r>
       <w:r>
@@ -3322,7 +3103,6 @@
         </w:rPr>
         <w:t xml:space="preserve">Use Case Name: </w:t>
       </w:r>
-      <w:proofErr w:type="spellStart"/>
       <w:r>
         <w:rPr>
           <w:rFonts w:ascii="Helvetica" w:hAnsi="Helvetica"/>
@@ -3330,7 +3110,6 @@
         </w:rPr>
         <w:t>AddReply</w:t>
       </w:r>
-      <w:proofErr w:type="spellEnd"/>
     </w:p>
     <w:p>
       <w:pPr>
@@ -3404,23 +3183,7 @@
           <w:rFonts w:ascii="Helvetica" w:hAnsi="Helvetica"/>
           <w:color w:val="000000"/>
         </w:rPr>
-        <w:t xml:space="preserve">Author chooses the </w:t>
-      </w:r>
-      <w:proofErr w:type="spellStart"/>
-      <w:r>
-        <w:rPr>
-          <w:rFonts w:ascii="Helvetica" w:hAnsi="Helvetica"/>
-          <w:color w:val="000000"/>
-        </w:rPr>
-        <w:t>AddReply</w:t>
-      </w:r>
-      <w:proofErr w:type="spellEnd"/>
-      <w:r>
-        <w:rPr>
-          <w:rFonts w:ascii="Helvetica" w:hAnsi="Helvetica"/>
-          <w:color w:val="000000"/>
-        </w:rPr>
-        <w:t xml:space="preserve"> option.</w:t>
+        <w:t>Author chooses the AddReply option.</w:t>
       </w:r>
     </w:p>
     <w:p>
@@ -3457,23 +3220,13 @@
           <w:color w:val="000000"/>
         </w:rPr>
       </w:pPr>
-      <w:proofErr w:type="spellStart"/>
-      <w:r>
-        <w:rPr>
-          <w:rFonts w:ascii="Helvetica" w:hAnsi="Helvetica"/>
-          <w:b/>
-          <w:color w:val="000000"/>
-        </w:rPr>
-        <w:t>Postconditions</w:t>
-      </w:r>
-      <w:proofErr w:type="spellEnd"/>
-      <w:r>
-        <w:rPr>
-          <w:rFonts w:ascii="Helvetica" w:hAnsi="Helvetica"/>
-          <w:b/>
-          <w:color w:val="000000"/>
-        </w:rPr>
-        <w:t xml:space="preserve">: </w:t>
+      <w:r>
+        <w:rPr>
+          <w:rFonts w:ascii="Helvetica" w:hAnsi="Helvetica"/>
+          <w:b/>
+          <w:color w:val="000000"/>
+        </w:rPr>
+        <w:t xml:space="preserve">Postconditions: </w:t>
       </w:r>
       <w:r>
         <w:rPr>
@@ -3652,23 +3405,7 @@
           <w:rFonts w:ascii="Helvetica" w:hAnsi="Helvetica"/>
           <w:color w:val="000000"/>
         </w:rPr>
-        <w:t xml:space="preserve">4.1. System prompts author to </w:t>
-      </w:r>
-      <w:proofErr w:type="spellStart"/>
-      <w:r>
-        <w:rPr>
-          <w:rFonts w:ascii="Helvetica" w:hAnsi="Helvetica"/>
-          <w:color w:val="000000"/>
-        </w:rPr>
-        <w:t>reenter</w:t>
-      </w:r>
-      <w:proofErr w:type="spellEnd"/>
-      <w:r>
-        <w:rPr>
-          <w:rFonts w:ascii="Helvetica" w:hAnsi="Helvetica"/>
-          <w:color w:val="000000"/>
-        </w:rPr>
-        <w:t xml:space="preserve"> a valid reply</w:t>
+        <w:t>4.1. System prompts author to reenter a valid reply</w:t>
       </w:r>
       <w:r>
         <w:rPr>
@@ -3720,7 +3457,6 @@
           <w:rFonts w:ascii="Helvetica" w:hAnsi="Helvetica"/>
           <w:color w:val="000000"/>
         </w:rPr>
-        <w:lastRenderedPageBreak/>
         <w:tab/>
       </w:r>
       <w:r>
@@ -3746,6 +3482,7 @@
           <w:rFonts w:ascii="Helvetica" w:hAnsi="Helvetica"/>
           <w:color w:val="000000"/>
         </w:rPr>
+        <w:lastRenderedPageBreak/>
         <w:br/>
       </w:r>
       <w:r>
@@ -3810,21 +3547,12 @@
         </w:rPr>
         <w:t xml:space="preserve">Extends: </w:t>
       </w:r>
-      <w:proofErr w:type="spellStart"/>
-      <w:r>
-        <w:rPr>
-          <w:rFonts w:ascii="Helvetica" w:hAnsi="Helvetica"/>
-          <w:color w:val="000000"/>
-        </w:rPr>
-        <w:t>ViewReplies</w:t>
-      </w:r>
-      <w:proofErr w:type="spellEnd"/>
-      <w:r>
-        <w:rPr>
-          <w:rFonts w:ascii="Helvetica" w:hAnsi="Helvetica"/>
-          <w:color w:val="000000"/>
-        </w:rPr>
-        <w:t xml:space="preserve"> (Use Case 3)</w:t>
+      <w:r>
+        <w:rPr>
+          <w:rFonts w:ascii="Helvetica" w:hAnsi="Helvetica"/>
+          <w:color w:val="000000"/>
+        </w:rPr>
+        <w:t>ViewReplies (Use Case 3)</w:t>
       </w:r>
     </w:p>
     <w:p>
@@ -3938,23 +3666,7 @@
           <w:rFonts w:ascii="Helvetica" w:hAnsi="Helvetica"/>
           <w:color w:val="000000"/>
         </w:rPr>
-        <w:t xml:space="preserve">is created. Then a reply is added to the question.  Then the question is checked to see if there is a reply for it. Then an answer is created (without errors) and a reply is created and added to the answer. Finally, the answer is added to the question and the question is added to the question list. To test Exception 4, a String with only whitespaces called </w:t>
-      </w:r>
-      <w:proofErr w:type="spellStart"/>
-      <w:r>
-        <w:rPr>
-          <w:rFonts w:ascii="Helvetica" w:hAnsi="Helvetica"/>
-          <w:color w:val="000000"/>
-        </w:rPr>
-        <w:t>emptyReply</w:t>
-      </w:r>
-      <w:proofErr w:type="spellEnd"/>
-      <w:r>
-        <w:rPr>
-          <w:rFonts w:ascii="Helvetica" w:hAnsi="Helvetica"/>
-          <w:color w:val="000000"/>
-        </w:rPr>
-        <w:t xml:space="preserve"> is created (to simulate an empty or only whitespace character answer) and then the String method trim() is applied to it. Since the string is empty,</w:t>
+        <w:t>is created. Then a reply is added to the question.  Then the question is checked to see if there is a reply for it. Then an answer is created (without errors) and a reply is created and added to the answer. Finally, the answer is added to the question and the question is added to the question list. To test Exception 4, a String with only whitespaces called emptyReply is created (to simulate an empty or only whitespace character answer) and then the String method trim() is applied to it. Since the string is empty,</w:t>
       </w:r>
       <w:r>
         <w:rPr>
@@ -3982,23 +3694,7 @@
           <w:rFonts w:ascii="Helvetica" w:hAnsi="Helvetica"/>
           <w:color w:val="000000"/>
         </w:rPr>
-        <w:t xml:space="preserve">to re-enter a valid reply  To test Exception 5, the network connectivity of the question list is obtained and since the connectivity is false (by default, since this is a mock </w:t>
-      </w:r>
-      <w:proofErr w:type="spellStart"/>
-      <w:r>
-        <w:rPr>
-          <w:rFonts w:ascii="Helvetica" w:hAnsi="Helvetica"/>
-          <w:color w:val="000000"/>
-        </w:rPr>
-        <w:t>Junit</w:t>
-      </w:r>
-      <w:proofErr w:type="spellEnd"/>
-      <w:r>
-        <w:rPr>
-          <w:rFonts w:ascii="Helvetica" w:hAnsi="Helvetica"/>
-          <w:color w:val="000000"/>
-        </w:rPr>
-        <w:t xml:space="preserve"> test), “No network connectivity, push online later” is returned.</w:t>
+        <w:t>to re-enter a valid reply  To test Exception 5, the network connectivity of the question list is obtained and since the connectivity is false (by default, since this is a mock Junit test), “No network connectivity, push online later” is returned.</w:t>
       </w:r>
     </w:p>
     <w:p>
@@ -4036,7 +3732,6 @@
         </w:rPr>
         <w:t xml:space="preserve">Use Case Name: </w:t>
       </w:r>
-      <w:proofErr w:type="spellStart"/>
       <w:r>
         <w:rPr>
           <w:rFonts w:ascii="Helvetica" w:hAnsi="Helvetica"/>
@@ -4044,7 +3739,6 @@
         </w:rPr>
         <w:t>AddPhotoFromCamera</w:t>
       </w:r>
-      <w:proofErr w:type="spellEnd"/>
     </w:p>
     <w:p>
       <w:pPr>
@@ -4068,17 +3762,8 @@
           <w:rFonts w:ascii="Helvetica" w:hAnsi="Helvetica"/>
           <w:color w:val="000000"/>
         </w:rPr>
-        <w:t xml:space="preserve">Author, </w:t>
-      </w:r>
-      <w:proofErr w:type="spellStart"/>
-      <w:r>
-        <w:rPr>
-          <w:rFonts w:ascii="Helvetica" w:hAnsi="Helvetica"/>
-          <w:color w:val="000000"/>
-        </w:rPr>
-        <w:t>Sysadmin</w:t>
-      </w:r>
-      <w:proofErr w:type="spellEnd"/>
+        <w:t>Author, Sysadmin</w:t>
+      </w:r>
     </w:p>
     <w:p>
       <w:pPr>
@@ -4127,23 +3812,7 @@
           <w:rFonts w:ascii="Helvetica" w:hAnsi="Helvetica"/>
           <w:color w:val="000000"/>
         </w:rPr>
-        <w:t xml:space="preserve">Author chooses the </w:t>
-      </w:r>
-      <w:proofErr w:type="spellStart"/>
-      <w:r>
-        <w:rPr>
-          <w:rFonts w:ascii="Helvetica" w:hAnsi="Helvetica"/>
-          <w:color w:val="000000"/>
-        </w:rPr>
-        <w:t>AddPhotoFromCamera</w:t>
-      </w:r>
-      <w:proofErr w:type="spellEnd"/>
-      <w:r>
-        <w:rPr>
-          <w:rFonts w:ascii="Helvetica" w:hAnsi="Helvetica"/>
-          <w:color w:val="000000"/>
-        </w:rPr>
-        <w:t xml:space="preserve"> option.</w:t>
+        <w:t>Author chooses the AddPhotoFromCamera option.</w:t>
       </w:r>
     </w:p>
     <w:p>
@@ -4180,23 +3849,13 @@
           <w:color w:val="000000"/>
         </w:rPr>
       </w:pPr>
-      <w:proofErr w:type="spellStart"/>
-      <w:r>
-        <w:rPr>
-          <w:rFonts w:ascii="Helvetica" w:hAnsi="Helvetica"/>
-          <w:b/>
-          <w:color w:val="000000"/>
-        </w:rPr>
-        <w:t>Postconditions</w:t>
-      </w:r>
-      <w:proofErr w:type="spellEnd"/>
-      <w:r>
-        <w:rPr>
-          <w:rFonts w:ascii="Helvetica" w:hAnsi="Helvetica"/>
-          <w:b/>
-          <w:color w:val="000000"/>
-        </w:rPr>
-        <w:t xml:space="preserve">: </w:t>
+      <w:r>
+        <w:rPr>
+          <w:rFonts w:ascii="Helvetica" w:hAnsi="Helvetica"/>
+          <w:b/>
+          <w:color w:val="000000"/>
+        </w:rPr>
+        <w:t xml:space="preserve">Postconditions: </w:t>
       </w:r>
       <w:r>
         <w:rPr>
@@ -4274,23 +3933,7 @@
           <w:color w:val="000000"/>
         </w:rPr>
         <w:tab/>
-        <w:t xml:space="preserve">3. </w:t>
-      </w:r>
-      <w:proofErr w:type="spellStart"/>
-      <w:r>
-        <w:rPr>
-          <w:rFonts w:ascii="Helvetica" w:hAnsi="Helvetica"/>
-          <w:color w:val="000000"/>
-        </w:rPr>
-        <w:t>Sysadmin</w:t>
-      </w:r>
-      <w:proofErr w:type="spellEnd"/>
-      <w:r>
-        <w:rPr>
-          <w:rFonts w:ascii="Helvetica" w:hAnsi="Helvetica"/>
-          <w:color w:val="000000"/>
-        </w:rPr>
-        <w:t xml:space="preserve"> verifies that the photo is not larger than 64kb.</w:t>
+        <w:t>3. Sysadmin verifies that the photo is not larger than 64kb.</w:t>
       </w:r>
       <w:r>
         <w:rPr>
@@ -4339,7 +3982,6 @@
           <w:b/>
           <w:color w:val="000000"/>
         </w:rPr>
-        <w:lastRenderedPageBreak/>
         <w:tab/>
       </w:r>
       <w:r>
@@ -4386,6 +4028,7 @@
           <w:rFonts w:ascii="Helvetica" w:hAnsi="Helvetica"/>
           <w:color w:val="000000"/>
         </w:rPr>
+        <w:lastRenderedPageBreak/>
         <w:br/>
       </w:r>
       <w:r>
@@ -4468,39 +4111,125 @@
         </w:rPr>
         <w:t xml:space="preserve">Related Artifacts: </w:t>
       </w:r>
-      <w:proofErr w:type="spellStart"/>
-      <w:r>
-        <w:rPr>
-          <w:rFonts w:ascii="Helvetica" w:hAnsi="Helvetica"/>
-          <w:color w:val="000000"/>
-        </w:rPr>
-        <w:t>AskAQuestion</w:t>
-      </w:r>
-      <w:proofErr w:type="spellEnd"/>
-      <w:r>
-        <w:rPr>
-          <w:rFonts w:ascii="Helvetica" w:hAnsi="Helvetica"/>
-          <w:color w:val="000000"/>
-        </w:rPr>
-        <w:t xml:space="preserve"> (Use Case 1), </w:t>
-      </w:r>
-      <w:proofErr w:type="spellStart"/>
-      <w:r>
-        <w:rPr>
-          <w:rFonts w:ascii="Helvetica" w:hAnsi="Helvetica"/>
-          <w:color w:val="000000"/>
-        </w:rPr>
-        <w:t>AddAnAnswer</w:t>
-      </w:r>
-      <w:proofErr w:type="spellEnd"/>
-      <w:r>
-        <w:rPr>
-          <w:rFonts w:ascii="Helvetica" w:hAnsi="Helvetica"/>
-          <w:color w:val="000000"/>
-        </w:rPr>
-        <w:t xml:space="preserve"> (Use Case 2), </w:t>
-      </w:r>
-      <w:proofErr w:type="spellStart"/>
+      <w:r>
+        <w:rPr>
+          <w:rFonts w:ascii="Helvetica" w:hAnsi="Helvetica"/>
+          <w:color w:val="000000"/>
+        </w:rPr>
+        <w:t>AskAQuestion (Use Case 1), AddAnAnswer (Use Case 2), AddPhotoFromGallery(Use Case 7)</w:t>
+      </w:r>
+    </w:p>
+    <w:p>
+      <w:pPr>
+        <w:pStyle w:val="Standard"/>
+        <w:spacing w:before="160" w:line="288" w:lineRule="auto"/>
+        <w:rPr>
+          <w:rFonts w:ascii="Helvetica" w:hAnsi="Helvetica"/>
+          <w:color w:val="000000"/>
+        </w:rPr>
+      </w:pPr>
+      <w:r>
+        <w:rPr>
+          <w:rFonts w:ascii="Helvetica" w:hAnsi="Helvetica"/>
+          <w:b/>
+          <w:color w:val="000000"/>
+        </w:rPr>
+        <w:t>Notes:</w:t>
+      </w:r>
+      <w:r>
+        <w:rPr>
+          <w:rFonts w:ascii="Helvetica" w:hAnsi="Helvetica"/>
+          <w:color w:val="000000"/>
+        </w:rPr>
+        <w:br/>
+        <w:t>User Story 7 (As an author, I want to attach a picture to my questions or my answers)</w:t>
+      </w:r>
+    </w:p>
+    <w:p>
+      <w:pPr>
+        <w:pStyle w:val="Standard"/>
+        <w:spacing w:before="160" w:line="288" w:lineRule="auto"/>
+        <w:rPr>
+          <w:rFonts w:ascii="Helvetica" w:hAnsi="Helvetica"/>
+          <w:color w:val="000000"/>
+        </w:rPr>
+      </w:pPr>
+      <w:r>
+        <w:rPr>
+          <w:rFonts w:ascii="Helvetica" w:hAnsi="Helvetica"/>
+          <w:color w:val="000000"/>
+        </w:rPr>
+        <w:br/>
+      </w:r>
+      <w:r>
+        <w:rPr>
+          <w:rFonts w:ascii="Helvetica" w:hAnsi="Helvetica"/>
+          <w:b/>
+          <w:color w:val="000000"/>
+        </w:rPr>
+        <w:t>Open Issues:</w:t>
+      </w:r>
+    </w:p>
+    <w:p>
+      <w:pPr>
+        <w:pStyle w:val="Standard"/>
+        <w:spacing w:before="160" w:line="288" w:lineRule="auto"/>
+        <w:rPr>
+          <w:rFonts w:ascii="Helvetica" w:hAnsi="Helvetica"/>
+          <w:color w:val="000000"/>
+        </w:rPr>
+      </w:pPr>
+      <w:r>
+        <w:rPr>
+          <w:rFonts w:ascii="Helvetica" w:hAnsi="Helvetica"/>
+          <w:b/>
+          <w:color w:val="000000"/>
+        </w:rPr>
+        <w:t>Acceptance Tests:</w:t>
+      </w:r>
+      <w:r>
+        <w:rPr>
+          <w:rFonts w:ascii="Helvetica" w:hAnsi="Helvetica"/>
+          <w:color w:val="000000"/>
+        </w:rPr>
+        <w:t xml:space="preserve"> (1) Try adding a photo with size &lt;= 64kb to a question and check that that picture is successfully attached to the question (the question’s picture is not null).  (2) Try adding photo with size &lt;=64kb to an answer and check that the picture is successfully attached to the answer (the answer’s picture is not null). (3) Try a picture whose size is &gt;64kb and ensure that it is classified as too large.</w:t>
+      </w:r>
+    </w:p>
+    <w:p>
+      <w:pPr>
+        <w:pStyle w:val="Standard"/>
+        <w:spacing w:before="360" w:after="40" w:line="288" w:lineRule="auto"/>
+        <w:rPr>
+          <w:rFonts w:ascii="Helvetica Light" w:hAnsi="Helvetica Light"/>
+          <w:color w:val="000000"/>
+        </w:rPr>
+      </w:pPr>
+      <w:r>
+        <w:rPr>
+          <w:rFonts w:ascii="Helvetica Light" w:hAnsi="Helvetica Light"/>
+          <w:color w:val="000000"/>
+          <w:spacing w:val="5"/>
+        </w:rPr>
+        <w:t>8.</w:t>
+      </w:r>
+    </w:p>
+    <w:p>
+      <w:pPr>
+        <w:pStyle w:val="Standard"/>
+        <w:spacing w:before="160" w:line="288" w:lineRule="auto"/>
+        <w:rPr>
+          <w:rFonts w:ascii="Helvetica" w:hAnsi="Helvetica"/>
+          <w:color w:val="000000"/>
+        </w:rPr>
+      </w:pPr>
+      <w:r>
+        <w:rPr>
+          <w:rFonts w:ascii="Helvetica" w:hAnsi="Helvetica"/>
+          <w:b/>
+          <w:color w:val="000000"/>
+        </w:rPr>
+        <w:t xml:space="preserve">Use Case Name: </w:t>
+      </w:r>
       <w:r>
         <w:rPr>
           <w:rFonts w:ascii="Helvetica" w:hAnsi="Helvetica"/>
@@ -4508,135 +4237,6 @@
         </w:rPr>
         <w:t>AddPhotoFromGallery</w:t>
       </w:r>
-      <w:proofErr w:type="spellEnd"/>
-      <w:r>
-        <w:rPr>
-          <w:rFonts w:ascii="Helvetica" w:hAnsi="Helvetica"/>
-          <w:color w:val="000000"/>
-        </w:rPr>
-        <w:t>(Use Case 7)</w:t>
-      </w:r>
-    </w:p>
-    <w:p>
-      <w:pPr>
-        <w:pStyle w:val="Standard"/>
-        <w:spacing w:before="160" w:line="288" w:lineRule="auto"/>
-        <w:rPr>
-          <w:rFonts w:ascii="Helvetica" w:hAnsi="Helvetica"/>
-          <w:color w:val="000000"/>
-        </w:rPr>
-      </w:pPr>
-      <w:r>
-        <w:rPr>
-          <w:rFonts w:ascii="Helvetica" w:hAnsi="Helvetica"/>
-          <w:b/>
-          <w:color w:val="000000"/>
-        </w:rPr>
-        <w:t>Notes:</w:t>
-      </w:r>
-      <w:r>
-        <w:rPr>
-          <w:rFonts w:ascii="Helvetica" w:hAnsi="Helvetica"/>
-          <w:color w:val="000000"/>
-        </w:rPr>
-        <w:br/>
-        <w:t>User Story 7 (As an author, I want to attach a picture to my questions or my answers)</w:t>
-      </w:r>
-    </w:p>
-    <w:p>
-      <w:pPr>
-        <w:pStyle w:val="Standard"/>
-        <w:spacing w:before="160" w:line="288" w:lineRule="auto"/>
-        <w:rPr>
-          <w:rFonts w:ascii="Helvetica" w:hAnsi="Helvetica"/>
-          <w:color w:val="000000"/>
-        </w:rPr>
-      </w:pPr>
-      <w:r>
-        <w:rPr>
-          <w:rFonts w:ascii="Helvetica" w:hAnsi="Helvetica"/>
-          <w:color w:val="000000"/>
-        </w:rPr>
-        <w:br/>
-      </w:r>
-      <w:r>
-        <w:rPr>
-          <w:rFonts w:ascii="Helvetica" w:hAnsi="Helvetica"/>
-          <w:b/>
-          <w:color w:val="000000"/>
-        </w:rPr>
-        <w:t>Open Issues:</w:t>
-      </w:r>
-    </w:p>
-    <w:p>
-      <w:pPr>
-        <w:pStyle w:val="Standard"/>
-        <w:spacing w:before="160" w:line="288" w:lineRule="auto"/>
-        <w:rPr>
-          <w:rFonts w:ascii="Helvetica" w:hAnsi="Helvetica"/>
-          <w:color w:val="000000"/>
-        </w:rPr>
-      </w:pPr>
-      <w:r>
-        <w:rPr>
-          <w:rFonts w:ascii="Helvetica" w:hAnsi="Helvetica"/>
-          <w:b/>
-          <w:color w:val="000000"/>
-        </w:rPr>
-        <w:t>Acceptance Tests:</w:t>
-      </w:r>
-      <w:r>
-        <w:rPr>
-          <w:rFonts w:ascii="Helvetica" w:hAnsi="Helvetica"/>
-          <w:color w:val="000000"/>
-        </w:rPr>
-        <w:t xml:space="preserve"> (1) Try adding a photo with size &lt;= 64kb to a question and check that that picture is successfully attached to the question (the question’s picture is not null).  (2) Try adding photo with size &lt;=64kb to an answer and check that the picture is successfully attached to the answer (the answer’s picture is not null). (3) Try a picture whose size is &gt;64kb and ensure that it is classified as too large.</w:t>
-      </w:r>
-    </w:p>
-    <w:p>
-      <w:pPr>
-        <w:pStyle w:val="Standard"/>
-        <w:spacing w:before="360" w:after="40" w:line="288" w:lineRule="auto"/>
-        <w:rPr>
-          <w:rFonts w:ascii="Helvetica Light" w:hAnsi="Helvetica Light"/>
-          <w:color w:val="000000"/>
-        </w:rPr>
-      </w:pPr>
-      <w:r>
-        <w:rPr>
-          <w:rFonts w:ascii="Helvetica Light" w:hAnsi="Helvetica Light"/>
-          <w:color w:val="000000"/>
-          <w:spacing w:val="5"/>
-        </w:rPr>
-        <w:t>8.</w:t>
-      </w:r>
-    </w:p>
-    <w:p>
-      <w:pPr>
-        <w:pStyle w:val="Standard"/>
-        <w:spacing w:before="160" w:line="288" w:lineRule="auto"/>
-        <w:rPr>
-          <w:rFonts w:ascii="Helvetica" w:hAnsi="Helvetica"/>
-          <w:color w:val="000000"/>
-        </w:rPr>
-      </w:pPr>
-      <w:r>
-        <w:rPr>
-          <w:rFonts w:ascii="Helvetica" w:hAnsi="Helvetica"/>
-          <w:b/>
-          <w:color w:val="000000"/>
-        </w:rPr>
-        <w:t xml:space="preserve">Use Case Name: </w:t>
-      </w:r>
-      <w:proofErr w:type="spellStart"/>
-      <w:r>
-        <w:rPr>
-          <w:rFonts w:ascii="Helvetica" w:hAnsi="Helvetica"/>
-          <w:color w:val="000000"/>
-        </w:rPr>
-        <w:t>AddPhotoFromGallery</w:t>
-      </w:r>
-      <w:proofErr w:type="spellEnd"/>
     </w:p>
     <w:p>
       <w:pPr>
@@ -4660,17 +4260,8 @@
           <w:rFonts w:ascii="Helvetica" w:hAnsi="Helvetica"/>
           <w:color w:val="000000"/>
         </w:rPr>
-        <w:t xml:space="preserve">Author, </w:t>
-      </w:r>
-      <w:proofErr w:type="spellStart"/>
-      <w:r>
-        <w:rPr>
-          <w:rFonts w:ascii="Helvetica" w:hAnsi="Helvetica"/>
-          <w:color w:val="000000"/>
-        </w:rPr>
-        <w:t>Sysadmin</w:t>
-      </w:r>
-      <w:proofErr w:type="spellEnd"/>
+        <w:t>Author, Sysadmin</w:t>
+      </w:r>
     </w:p>
     <w:p>
       <w:pPr>
@@ -4719,23 +4310,7 @@
           <w:rFonts w:ascii="Helvetica" w:hAnsi="Helvetica"/>
           <w:color w:val="000000"/>
         </w:rPr>
-        <w:t xml:space="preserve">Author chooses the </w:t>
-      </w:r>
-      <w:proofErr w:type="spellStart"/>
-      <w:r>
-        <w:rPr>
-          <w:rFonts w:ascii="Helvetica" w:hAnsi="Helvetica"/>
-          <w:color w:val="000000"/>
-        </w:rPr>
-        <w:t>AddPhotoFromGallery</w:t>
-      </w:r>
-      <w:proofErr w:type="spellEnd"/>
-      <w:r>
-        <w:rPr>
-          <w:rFonts w:ascii="Helvetica" w:hAnsi="Helvetica"/>
-          <w:color w:val="000000"/>
-        </w:rPr>
-        <w:t xml:space="preserve"> option.</w:t>
+        <w:t>Author chooses the AddPhotoFromGallery option.</w:t>
       </w:r>
     </w:p>
     <w:p>
@@ -4772,23 +4347,13 @@
           <w:color w:val="000000"/>
         </w:rPr>
       </w:pPr>
-      <w:proofErr w:type="spellStart"/>
-      <w:r>
-        <w:rPr>
-          <w:rFonts w:ascii="Helvetica" w:hAnsi="Helvetica"/>
-          <w:b/>
-          <w:color w:val="000000"/>
-        </w:rPr>
-        <w:t>Postconditions</w:t>
-      </w:r>
-      <w:proofErr w:type="spellEnd"/>
-      <w:r>
-        <w:rPr>
-          <w:rFonts w:ascii="Helvetica" w:hAnsi="Helvetica"/>
-          <w:b/>
-          <w:color w:val="000000"/>
-        </w:rPr>
-        <w:t xml:space="preserve">: </w:t>
+      <w:r>
+        <w:rPr>
+          <w:rFonts w:ascii="Helvetica" w:hAnsi="Helvetica"/>
+          <w:b/>
+          <w:color w:val="000000"/>
+        </w:rPr>
+        <w:t xml:space="preserve">Postconditions: </w:t>
       </w:r>
       <w:r>
         <w:rPr>
@@ -4866,23 +4431,7 @@
           <w:color w:val="000000"/>
         </w:rPr>
         <w:tab/>
-        <w:t xml:space="preserve">3. </w:t>
-      </w:r>
-      <w:proofErr w:type="spellStart"/>
-      <w:r>
-        <w:rPr>
-          <w:rFonts w:ascii="Helvetica" w:hAnsi="Helvetica"/>
-          <w:color w:val="000000"/>
-        </w:rPr>
-        <w:t>Sysadmin</w:t>
-      </w:r>
-      <w:proofErr w:type="spellEnd"/>
-      <w:r>
-        <w:rPr>
-          <w:rFonts w:ascii="Helvetica" w:hAnsi="Helvetica"/>
-          <w:color w:val="000000"/>
-        </w:rPr>
-        <w:t xml:space="preserve"> verifies that the photo is not larger than 64kb.</w:t>
+        <w:t>3. Sysadmin verifies that the photo is not larger than 64kb.</w:t>
       </w:r>
       <w:r>
         <w:rPr>
@@ -4960,57 +4509,50 @@
           <w:color w:val="000000"/>
         </w:rPr>
         <w:tab/>
-        <w:t xml:space="preserve">3.1 System displays “image is too large” message &amp; prompts author to </w:t>
-      </w:r>
-      <w:r>
-        <w:rPr>
-          <w:rFonts w:ascii="Helvetica" w:hAnsi="Helvetica"/>
+        <w:t>3.1 System displays “image is too large” message &amp; prompts author to select another photo.</w:t>
+      </w:r>
+    </w:p>
+    <w:p>
+      <w:pPr>
+        <w:pStyle w:val="Standard"/>
+        <w:spacing w:before="160" w:line="288" w:lineRule="auto"/>
+        <w:rPr>
+          <w:rFonts w:ascii="Helvetica" w:hAnsi="Helvetica"/>
+          <w:color w:val="000000"/>
+        </w:rPr>
+      </w:pPr>
+      <w:r>
+        <w:rPr>
+          <w:rFonts w:ascii="Helvetica" w:hAnsi="Helvetica"/>
+          <w:color w:val="000000"/>
+        </w:rPr>
+        <w:br/>
+      </w:r>
+      <w:r>
+        <w:rPr>
+          <w:rFonts w:ascii="Helvetica" w:hAnsi="Helvetica"/>
+          <w:b/>
+          <w:color w:val="000000"/>
+        </w:rPr>
+        <w:t>Qualities:</w:t>
+      </w:r>
+    </w:p>
+    <w:p>
+      <w:pPr>
+        <w:pStyle w:val="Standard"/>
+        <w:spacing w:before="160" w:line="288" w:lineRule="auto"/>
+        <w:rPr>
+          <w:rFonts w:ascii="Helvetica" w:hAnsi="Helvetica"/>
+          <w:color w:val="000000"/>
+        </w:rPr>
+      </w:pPr>
+      <w:r>
+        <w:rPr>
+          <w:rFonts w:ascii="Helvetica" w:hAnsi="Helvetica"/>
+          <w:b/>
           <w:color w:val="000000"/>
         </w:rPr>
         <w:lastRenderedPageBreak/>
-        <w:t>select another photo.</w:t>
-      </w:r>
-    </w:p>
-    <w:p>
-      <w:pPr>
-        <w:pStyle w:val="Standard"/>
-        <w:spacing w:before="160" w:line="288" w:lineRule="auto"/>
-        <w:rPr>
-          <w:rFonts w:ascii="Helvetica" w:hAnsi="Helvetica"/>
-          <w:color w:val="000000"/>
-        </w:rPr>
-      </w:pPr>
-      <w:r>
-        <w:rPr>
-          <w:rFonts w:ascii="Helvetica" w:hAnsi="Helvetica"/>
-          <w:color w:val="000000"/>
-        </w:rPr>
-        <w:br/>
-      </w:r>
-      <w:r>
-        <w:rPr>
-          <w:rFonts w:ascii="Helvetica" w:hAnsi="Helvetica"/>
-          <w:b/>
-          <w:color w:val="000000"/>
-        </w:rPr>
-        <w:t>Qualities:</w:t>
-      </w:r>
-    </w:p>
-    <w:p>
-      <w:pPr>
-        <w:pStyle w:val="Standard"/>
-        <w:spacing w:before="160" w:line="288" w:lineRule="auto"/>
-        <w:rPr>
-          <w:rFonts w:ascii="Helvetica" w:hAnsi="Helvetica"/>
-          <w:color w:val="000000"/>
-        </w:rPr>
-      </w:pPr>
-      <w:r>
-        <w:rPr>
-          <w:rFonts w:ascii="Helvetica" w:hAnsi="Helvetica"/>
-          <w:b/>
-          <w:color w:val="000000"/>
-        </w:rPr>
         <w:t>Constraints:</w:t>
       </w:r>
     </w:p>
@@ -5067,53 +4609,12 @@
         </w:rPr>
         <w:t xml:space="preserve">Related Artifacts: </w:t>
       </w:r>
-      <w:proofErr w:type="spellStart"/>
-      <w:r>
-        <w:rPr>
-          <w:rFonts w:ascii="Helvetica" w:hAnsi="Helvetica"/>
-          <w:color w:val="000000"/>
-        </w:rPr>
-        <w:t>AskAQuestion</w:t>
-      </w:r>
-      <w:proofErr w:type="spellEnd"/>
-      <w:r>
-        <w:rPr>
-          <w:rFonts w:ascii="Helvetica" w:hAnsi="Helvetica"/>
-          <w:color w:val="000000"/>
-        </w:rPr>
-        <w:t xml:space="preserve"> (Use Case 1), </w:t>
-      </w:r>
-      <w:proofErr w:type="spellStart"/>
-      <w:r>
-        <w:rPr>
-          <w:rFonts w:ascii="Helvetica" w:hAnsi="Helvetica"/>
-          <w:color w:val="000000"/>
-        </w:rPr>
-        <w:t>AddAnAnswer</w:t>
-      </w:r>
-      <w:proofErr w:type="spellEnd"/>
-      <w:r>
-        <w:rPr>
-          <w:rFonts w:ascii="Helvetica" w:hAnsi="Helvetica"/>
-          <w:color w:val="000000"/>
-        </w:rPr>
-        <w:t xml:space="preserve"> (Use Case 2), </w:t>
-      </w:r>
-      <w:proofErr w:type="spellStart"/>
-      <w:r>
-        <w:rPr>
-          <w:rFonts w:ascii="Helvetica" w:hAnsi="Helvetica"/>
-          <w:color w:val="000000"/>
-        </w:rPr>
-        <w:t>AddPhotoFromCamera</w:t>
-      </w:r>
-      <w:proofErr w:type="spellEnd"/>
-      <w:r>
-        <w:rPr>
-          <w:rFonts w:ascii="Helvetica" w:hAnsi="Helvetica"/>
-          <w:color w:val="000000"/>
-        </w:rPr>
-        <w:t xml:space="preserve"> (Use Case 6)</w:t>
+      <w:r>
+        <w:rPr>
+          <w:rFonts w:ascii="Helvetica" w:hAnsi="Helvetica"/>
+          <w:color w:val="000000"/>
+        </w:rPr>
+        <w:t>AskAQuestion (Use Case 1), AddAnAnswer (Use Case 2), AddPhotoFromCamera (Use Case 6)</w:t>
       </w:r>
     </w:p>
     <w:p>
@@ -5147,23 +4648,7 @@
           <w:color w:val="000000"/>
         </w:rPr>
         <w:br/>
-        <w:t xml:space="preserve">User Story 8 (As a </w:t>
-      </w:r>
-      <w:proofErr w:type="spellStart"/>
-      <w:r>
-        <w:rPr>
-          <w:rFonts w:ascii="Helvetica" w:hAnsi="Helvetica"/>
-          <w:color w:val="000000"/>
-        </w:rPr>
-        <w:t>sysadmin</w:t>
-      </w:r>
-      <w:proofErr w:type="spellEnd"/>
-      <w:r>
-        <w:rPr>
-          <w:rFonts w:ascii="Helvetica" w:hAnsi="Helvetica"/>
-          <w:color w:val="000000"/>
-        </w:rPr>
-        <w:t>, I do not want the pictures to be large (&gt;64kb))</w:t>
+        <w:t>User Story 8 (As a sysadmin, I do not want the pictures to be large (&gt;64kb))</w:t>
       </w:r>
     </w:p>
     <w:p>
@@ -5249,7 +4734,6 @@
         </w:rPr>
         <w:t xml:space="preserve">Use Case Name: </w:t>
       </w:r>
-      <w:proofErr w:type="spellStart"/>
       <w:r>
         <w:rPr>
           <w:rFonts w:ascii="Helvetica" w:hAnsi="Helvetica"/>
@@ -5257,7 +4741,6 @@
         </w:rPr>
         <w:t>PhotoSizeLimit</w:t>
       </w:r>
-      <w:proofErr w:type="spellEnd"/>
     </w:p>
     <w:p>
       <w:pPr>
@@ -5276,7 +4759,6 @@
         </w:rPr>
         <w:t xml:space="preserve">Participating Actors: </w:t>
       </w:r>
-      <w:proofErr w:type="spellStart"/>
       <w:r>
         <w:rPr>
           <w:rFonts w:ascii="Helvetica" w:hAnsi="Helvetica"/>
@@ -5284,7 +4766,6 @@
         </w:rPr>
         <w:t>Sysadmin</w:t>
       </w:r>
-      <w:proofErr w:type="spellEnd"/>
     </w:p>
     <w:p>
       <w:pPr>
@@ -5370,23 +4851,13 @@
           <w:color w:val="000000"/>
         </w:rPr>
       </w:pPr>
-      <w:proofErr w:type="spellStart"/>
-      <w:r>
-        <w:rPr>
-          <w:rFonts w:ascii="Helvetica" w:hAnsi="Helvetica"/>
-          <w:b/>
-          <w:color w:val="000000"/>
-        </w:rPr>
-        <w:t>Postconditions</w:t>
-      </w:r>
-      <w:proofErr w:type="spellEnd"/>
-      <w:r>
-        <w:rPr>
-          <w:rFonts w:ascii="Helvetica" w:hAnsi="Helvetica"/>
-          <w:b/>
-          <w:color w:val="000000"/>
-        </w:rPr>
-        <w:t xml:space="preserve">: </w:t>
+      <w:r>
+        <w:rPr>
+          <w:rFonts w:ascii="Helvetica" w:hAnsi="Helvetica"/>
+          <w:b/>
+          <w:color w:val="000000"/>
+        </w:rPr>
+        <w:t xml:space="preserve">Postconditions: </w:t>
       </w:r>
       <w:r>
         <w:rPr>
@@ -5464,23 +4935,7 @@
           <w:color w:val="000000"/>
         </w:rPr>
         <w:tab/>
-        <w:t xml:space="preserve">3. </w:t>
-      </w:r>
-      <w:proofErr w:type="spellStart"/>
-      <w:r>
-        <w:rPr>
-          <w:rFonts w:ascii="Helvetica" w:hAnsi="Helvetica"/>
-          <w:color w:val="000000"/>
-        </w:rPr>
-        <w:t>Sysadmin</w:t>
-      </w:r>
-      <w:proofErr w:type="spellEnd"/>
-      <w:r>
-        <w:rPr>
-          <w:rFonts w:ascii="Helvetica" w:hAnsi="Helvetica"/>
-          <w:color w:val="000000"/>
-        </w:rPr>
-        <w:t xml:space="preserve"> verifies that the photo is not larger than 64kb.</w:t>
+        <w:t>3. Sysadmin verifies that the photo is not larger than 64kb.</w:t>
       </w:r>
       <w:r>
         <w:rPr>
@@ -5575,51 +5030,51 @@
           <w:rFonts w:ascii="Helvetica" w:hAnsi="Helvetica"/>
           <w:color w:val="000000"/>
         </w:rPr>
+        <w:br/>
+      </w:r>
+      <w:r>
+        <w:rPr>
+          <w:rFonts w:ascii="Helvetica" w:hAnsi="Helvetica"/>
+          <w:b/>
+          <w:color w:val="000000"/>
+        </w:rPr>
+        <w:t>Qualities:</w:t>
+      </w:r>
+    </w:p>
+    <w:p>
+      <w:pPr>
+        <w:pStyle w:val="Standard"/>
+        <w:spacing w:before="160" w:line="288" w:lineRule="auto"/>
+        <w:rPr>
+          <w:rFonts w:ascii="Helvetica" w:hAnsi="Helvetica"/>
+          <w:color w:val="000000"/>
+        </w:rPr>
+      </w:pPr>
+      <w:r>
+        <w:rPr>
+          <w:rFonts w:ascii="Helvetica" w:hAnsi="Helvetica"/>
+          <w:b/>
+          <w:color w:val="000000"/>
+        </w:rPr>
+        <w:t>Constraints:</w:t>
+      </w:r>
+    </w:p>
+    <w:p>
+      <w:pPr>
+        <w:pStyle w:val="Standard"/>
+        <w:spacing w:before="160" w:line="288" w:lineRule="auto"/>
+        <w:rPr>
+          <w:rFonts w:ascii="Helvetica" w:hAnsi="Helvetica"/>
+          <w:color w:val="000000"/>
+        </w:rPr>
+      </w:pPr>
+      <w:r>
+        <w:rPr>
+          <w:rFonts w:ascii="Helvetica" w:hAnsi="Helvetica"/>
+          <w:b/>
+          <w:color w:val="000000"/>
+        </w:rPr>
         <w:lastRenderedPageBreak/>
-        <w:br/>
-      </w:r>
-      <w:r>
-        <w:rPr>
-          <w:rFonts w:ascii="Helvetica" w:hAnsi="Helvetica"/>
-          <w:b/>
-          <w:color w:val="000000"/>
-        </w:rPr>
-        <w:t>Qualities:</w:t>
-      </w:r>
-    </w:p>
-    <w:p>
-      <w:pPr>
-        <w:pStyle w:val="Standard"/>
-        <w:spacing w:before="160" w:line="288" w:lineRule="auto"/>
-        <w:rPr>
-          <w:rFonts w:ascii="Helvetica" w:hAnsi="Helvetica"/>
-          <w:color w:val="000000"/>
-        </w:rPr>
-      </w:pPr>
-      <w:r>
-        <w:rPr>
-          <w:rFonts w:ascii="Helvetica" w:hAnsi="Helvetica"/>
-          <w:b/>
-          <w:color w:val="000000"/>
-        </w:rPr>
-        <w:t>Constraints:</w:t>
-      </w:r>
-    </w:p>
-    <w:p>
-      <w:pPr>
-        <w:pStyle w:val="Standard"/>
-        <w:spacing w:before="160" w:line="288" w:lineRule="auto"/>
-        <w:rPr>
-          <w:rFonts w:ascii="Helvetica" w:hAnsi="Helvetica"/>
-          <w:color w:val="000000"/>
-        </w:rPr>
-      </w:pPr>
-      <w:r>
-        <w:rPr>
-          <w:rFonts w:ascii="Helvetica" w:hAnsi="Helvetica"/>
-          <w:b/>
-          <w:color w:val="000000"/>
-        </w:rPr>
         <w:t>Includes:</w:t>
       </w:r>
     </w:p>
@@ -5658,53 +5113,12 @@
         </w:rPr>
         <w:t xml:space="preserve">Related Artifacts: </w:t>
       </w:r>
-      <w:proofErr w:type="spellStart"/>
-      <w:r>
-        <w:rPr>
-          <w:rFonts w:ascii="Helvetica" w:hAnsi="Helvetica"/>
-          <w:color w:val="000000"/>
-        </w:rPr>
-        <w:t>AskAQuestion</w:t>
-      </w:r>
-      <w:proofErr w:type="spellEnd"/>
-      <w:r>
-        <w:rPr>
-          <w:rFonts w:ascii="Helvetica" w:hAnsi="Helvetica"/>
-          <w:color w:val="000000"/>
-        </w:rPr>
-        <w:t xml:space="preserve"> (Use Case 1), </w:t>
-      </w:r>
-      <w:proofErr w:type="spellStart"/>
-      <w:r>
-        <w:rPr>
-          <w:rFonts w:ascii="Helvetica" w:hAnsi="Helvetica"/>
-          <w:color w:val="000000"/>
-        </w:rPr>
-        <w:t>AddAnAnswer</w:t>
-      </w:r>
-      <w:proofErr w:type="spellEnd"/>
-      <w:r>
-        <w:rPr>
-          <w:rFonts w:ascii="Helvetica" w:hAnsi="Helvetica"/>
-          <w:color w:val="000000"/>
-        </w:rPr>
-        <w:t xml:space="preserve"> (Use Case 2), </w:t>
-      </w:r>
-      <w:proofErr w:type="spellStart"/>
-      <w:r>
-        <w:rPr>
-          <w:rFonts w:ascii="Helvetica" w:hAnsi="Helvetica"/>
-          <w:color w:val="000000"/>
-        </w:rPr>
-        <w:t>AddPhotoFromCamera</w:t>
-      </w:r>
-      <w:proofErr w:type="spellEnd"/>
-      <w:r>
-        <w:rPr>
-          <w:rFonts w:ascii="Helvetica" w:hAnsi="Helvetica"/>
-          <w:color w:val="000000"/>
-        </w:rPr>
-        <w:t xml:space="preserve"> (Use Case 6)</w:t>
+      <w:r>
+        <w:rPr>
+          <w:rFonts w:ascii="Helvetica" w:hAnsi="Helvetica"/>
+          <w:color w:val="000000"/>
+        </w:rPr>
+        <w:t>AskAQuestion (Use Case 1), AddAnAnswer (Use Case 2), AddPhotoFromCamera (Use Case 6)</w:t>
       </w:r>
     </w:p>
     <w:p>
@@ -5730,23 +5144,7 @@
           <w:color w:val="000000"/>
         </w:rPr>
         <w:br/>
-        <w:t xml:space="preserve">User Story 8 (As a </w:t>
-      </w:r>
-      <w:proofErr w:type="spellStart"/>
-      <w:r>
-        <w:rPr>
-          <w:rFonts w:ascii="Helvetica" w:hAnsi="Helvetica"/>
-          <w:color w:val="000000"/>
-        </w:rPr>
-        <w:t>sysadmin</w:t>
-      </w:r>
-      <w:proofErr w:type="spellEnd"/>
-      <w:r>
-        <w:rPr>
-          <w:rFonts w:ascii="Helvetica" w:hAnsi="Helvetica"/>
-          <w:color w:val="000000"/>
-        </w:rPr>
-        <w:t>, I do not want the pictures to be large (&gt;64kb))</w:t>
+        <w:t>User Story 8 (As a sysadmin, I do not want the pictures to be large (&gt;64kb))</w:t>
       </w:r>
     </w:p>
     <w:p>
@@ -5860,17 +5258,8 @@
           <w:rFonts w:ascii="Helvetica" w:hAnsi="Helvetica"/>
           <w:b/>
         </w:rPr>
-        <w:t xml:space="preserve">Use Case Name: </w:t>
-      </w:r>
-      <w:proofErr w:type="spellStart"/>
-      <w:r>
-        <w:rPr>
-          <w:rFonts w:ascii="Helvetica" w:hAnsi="Helvetica"/>
-          <w:b/>
-        </w:rPr>
-        <w:t>SortQuestionBy</w:t>
-      </w:r>
-      <w:proofErr w:type="spellEnd"/>
+        <w:t>Use Case Name: SortQuestionBy</w:t>
+      </w:r>
       <w:r>
         <w:rPr>
           <w:rFonts w:ascii="Helvetica" w:hAnsi="Helvetica"/>
@@ -5926,21 +5315,7 @@
         <w:rPr>
           <w:rFonts w:ascii="Helvetica" w:hAnsi="Helvetica"/>
         </w:rPr>
-        <w:t xml:space="preserve">: User chooses the </w:t>
-      </w:r>
-      <w:proofErr w:type="spellStart"/>
-      <w:r>
-        <w:rPr>
-          <w:rFonts w:ascii="Helvetica" w:hAnsi="Helvetica"/>
-        </w:rPr>
-        <w:t>SortBy</w:t>
-      </w:r>
-      <w:proofErr w:type="spellEnd"/>
-      <w:r>
-        <w:rPr>
-          <w:rFonts w:ascii="Helvetica" w:hAnsi="Helvetica"/>
-        </w:rPr>
-        <w:t xml:space="preserve"> menu option</w:t>
+        <w:t>: User chooses the SortBy menu option</w:t>
       </w:r>
       <w:r>
         <w:rPr>
@@ -5967,7 +5342,6 @@
         </w:rPr>
         <w:br/>
       </w:r>
-      <w:proofErr w:type="spellStart"/>
       <w:r>
         <w:rPr>
           <w:rFonts w:ascii="Helvetica" w:hAnsi="Helvetica"/>
@@ -5975,7 +5349,6 @@
         </w:rPr>
         <w:t>Postconditions</w:t>
       </w:r>
-      <w:proofErr w:type="spellEnd"/>
       <w:r>
         <w:rPr>
           <w:rFonts w:ascii="Helvetica" w:hAnsi="Helvetica"/>
@@ -6215,116 +5588,55 @@
           <w:rFonts w:ascii="Helvetica" w:hAnsi="Helvetica"/>
         </w:rPr>
         <w:br/>
-      </w:r>
-      <w:r>
-        <w:rPr>
-          <w:rFonts w:ascii="Helvetica" w:hAnsi="Helvetica"/>
+        <w:t>User Story 9 (As a user, I want to sort questions by if they have pictures)</w:t>
+      </w:r>
+      <w:r>
+        <w:rPr>
+          <w:rFonts w:ascii="Helvetica" w:hAnsi="Helvetica"/>
+        </w:rPr>
+        <w:br/>
+        <w:t>User Story 10 (As a user, I want to sort questions by date or some scoring system)</w:t>
+      </w:r>
+      <w:r>
+        <w:rPr>
+          <w:rFonts w:ascii="Helvetica" w:hAnsi="Helvetica"/>
+        </w:rPr>
+        <w:br/>
+      </w:r>
+      <w:r>
+        <w:rPr>
+          <w:rFonts w:ascii="Helvetica" w:hAnsi="Helvetica"/>
+          <w:b/>
+        </w:rPr>
+        <w:t>Open Issues</w:t>
+      </w:r>
+      <w:r>
+        <w:rPr>
+          <w:rFonts w:ascii="Helvetica" w:hAnsi="Helvetica"/>
+        </w:rPr>
+        <w:t>: </w:t>
+      </w:r>
+    </w:p>
+    <w:p>
+      <w:pPr>
+        <w:pStyle w:val="Standard"/>
+        <w:rPr>
+          <w:rFonts w:ascii="Helvetica" w:hAnsi="Helvetica"/>
+        </w:rPr>
+      </w:pPr>
+      <w:r>
+        <w:rPr>
+          <w:rFonts w:ascii="Helvetica" w:hAnsi="Helvetica"/>
+          <w:b/>
         </w:rPr>
         <w:lastRenderedPageBreak/>
-        <w:t>User Story 9 (As a user, I want to sort questions by if they have pictures)</w:t>
-      </w:r>
-      <w:r>
-        <w:rPr>
-          <w:rFonts w:ascii="Helvetica" w:hAnsi="Helvetica"/>
-        </w:rPr>
-        <w:br/>
-        <w:t>User Story 10 (As a user, I want to sort questions by date or some scoring system)</w:t>
-      </w:r>
-      <w:r>
-        <w:rPr>
-          <w:rFonts w:ascii="Helvetica" w:hAnsi="Helvetica"/>
-        </w:rPr>
-        <w:br/>
-      </w:r>
-      <w:r>
-        <w:rPr>
-          <w:rFonts w:ascii="Helvetica" w:hAnsi="Helvetica"/>
-          <w:b/>
-        </w:rPr>
-        <w:t>Open Issues</w:t>
-      </w:r>
-      <w:r>
-        <w:rPr>
-          <w:rFonts w:ascii="Helvetica" w:hAnsi="Helvetica"/>
-        </w:rPr>
-        <w:t>: </w:t>
-      </w:r>
-    </w:p>
-    <w:p>
-      <w:pPr>
-        <w:pStyle w:val="Standard"/>
-        <w:rPr>
-          <w:rFonts w:ascii="Helvetica" w:hAnsi="Helvetica"/>
-        </w:rPr>
-      </w:pPr>
-      <w:r>
-        <w:rPr>
-          <w:rFonts w:ascii="Helvetica" w:hAnsi="Helvetica"/>
-          <w:b/>
-        </w:rPr>
         <w:t xml:space="preserve">Acceptance Tests: </w:t>
       </w:r>
       <w:r>
         <w:rPr>
           <w:rFonts w:ascii="Helvetica" w:hAnsi="Helvetica"/>
         </w:rPr>
-        <w:t xml:space="preserve">Make a question and set the date to be 5 seconds before the current date(time), then make another question and set that date to 3 seconds before the current date(time), (and hence more recent than the first question), then make a third question with the date set to be the current date(time). Then we set the </w:t>
-      </w:r>
-      <w:proofErr w:type="spellStart"/>
-      <w:r>
-        <w:rPr>
-          <w:rFonts w:ascii="Helvetica" w:hAnsi="Helvetica"/>
-        </w:rPr>
-        <w:t>upvotes</w:t>
-      </w:r>
-      <w:proofErr w:type="spellEnd"/>
-      <w:r>
-        <w:rPr>
-          <w:rFonts w:ascii="Helvetica" w:hAnsi="Helvetica"/>
-        </w:rPr>
-        <w:t xml:space="preserve"> of each question to be 1, 10, and 5 respectively. Then we add the questions to a question list. We create the appropriate </w:t>
-      </w:r>
-      <w:proofErr w:type="spellStart"/>
-      <w:r>
-        <w:rPr>
-          <w:rFonts w:ascii="Helvetica" w:hAnsi="Helvetica"/>
-        </w:rPr>
-        <w:t>questionlist</w:t>
-      </w:r>
-      <w:proofErr w:type="spellEnd"/>
-      <w:r>
-        <w:rPr>
-          <w:rFonts w:ascii="Helvetica" w:hAnsi="Helvetica"/>
-        </w:rPr>
-        <w:t xml:space="preserve"> that are in the correct order for each of the following : most recent, least recent, most </w:t>
-      </w:r>
-      <w:proofErr w:type="spellStart"/>
-      <w:r>
-        <w:rPr>
-          <w:rFonts w:ascii="Helvetica" w:hAnsi="Helvetica"/>
-        </w:rPr>
-        <w:t>upvoted</w:t>
-      </w:r>
-      <w:proofErr w:type="spellEnd"/>
-      <w:r>
-        <w:rPr>
-          <w:rFonts w:ascii="Helvetica" w:hAnsi="Helvetica"/>
-        </w:rPr>
-        <w:t xml:space="preserve"> and least up voted, then call each of the </w:t>
-      </w:r>
-      <w:proofErr w:type="spellStart"/>
-      <w:r>
-        <w:rPr>
-          <w:rFonts w:ascii="Helvetica" w:hAnsi="Helvetica"/>
-        </w:rPr>
-        <w:t>sortBy</w:t>
-      </w:r>
-      <w:proofErr w:type="spellEnd"/>
-      <w:r>
-        <w:rPr>
-          <w:rFonts w:ascii="Helvetica" w:hAnsi="Helvetica"/>
-        </w:rPr>
-        <w:t xml:space="preserve"> methods on the list and ensure that the list matches the corresponding correct list that we made.</w:t>
+        <w:t>Make a question and set the date to be 5 seconds before the current date(time), then make another question and set that date to 3 seconds before the current date(time), (and hence more recent than the first question), then make a third question with the date set to be the current date(time). Then we set the upvotes of each question to be 1, 10, and 5 respectively. Then we add the questions to a question list. We create the appropriate questionlist that are in the correct order for each of the following : most recent, least recent, most upvoted and least up voted, then call each of the sortBy methods on the list and ensure that the list matches the corresponding correct list that we made.</w:t>
       </w:r>
     </w:p>
     <w:p>
@@ -6368,17 +5680,8 @@
           <w:rFonts w:ascii="Helvetica" w:hAnsi="Helvetica"/>
           <w:b/>
         </w:rPr>
-        <w:t xml:space="preserve">Use Case Name: </w:t>
-      </w:r>
-      <w:proofErr w:type="spellStart"/>
-      <w:r>
-        <w:rPr>
-          <w:rFonts w:ascii="Helvetica" w:hAnsi="Helvetica"/>
-          <w:b/>
-        </w:rPr>
-        <w:t>Upvote</w:t>
-      </w:r>
-      <w:proofErr w:type="spellEnd"/>
+        <w:t>Use Case Name: Upvote</w:t>
+      </w:r>
       <w:r>
         <w:rPr>
           <w:rFonts w:ascii="Helvetica" w:hAnsi="Helvetica"/>
@@ -6415,16 +5718,8 @@
         <w:rPr>
           <w:rFonts w:ascii="Helvetica" w:hAnsi="Helvetica"/>
         </w:rPr>
-        <w:t xml:space="preserve"> Selected Question/Answer </w:t>
-      </w:r>
-      <w:proofErr w:type="spellStart"/>
-      <w:r>
-        <w:rPr>
-          <w:rFonts w:ascii="Helvetica" w:hAnsi="Helvetica"/>
-        </w:rPr>
-        <w:t>upvoted</w:t>
-      </w:r>
-      <w:proofErr w:type="spellEnd"/>
+        <w:t xml:space="preserve"> Selected Question/Answer upvoted</w:t>
+      </w:r>
       <w:r>
         <w:rPr>
           <w:rFonts w:ascii="Helvetica" w:hAnsi="Helvetica"/>
@@ -6442,21 +5737,7 @@
         <w:rPr>
           <w:rFonts w:ascii="Helvetica" w:hAnsi="Helvetica"/>
         </w:rPr>
-        <w:t xml:space="preserve">: User chooses to </w:t>
-      </w:r>
-      <w:proofErr w:type="spellStart"/>
-      <w:r>
-        <w:rPr>
-          <w:rFonts w:ascii="Helvetica" w:hAnsi="Helvetica"/>
-        </w:rPr>
-        <w:t>upvote</w:t>
-      </w:r>
-      <w:proofErr w:type="spellEnd"/>
-      <w:r>
-        <w:rPr>
-          <w:rFonts w:ascii="Helvetica" w:hAnsi="Helvetica"/>
-        </w:rPr>
-        <w:t xml:space="preserve"> a question/answer</w:t>
+        <w:t>: User chooses to upvote a question/answer</w:t>
       </w:r>
     </w:p>
     <w:p>
@@ -6467,7 +5748,6 @@
           <w:rFonts w:ascii="Helvetica" w:hAnsi="Helvetica"/>
         </w:rPr>
       </w:pPr>
-      <w:proofErr w:type="spellStart"/>
       <w:r>
         <w:rPr>
           <w:rFonts w:ascii="Helvetica" w:hAnsi="Helvetica"/>
@@ -6479,22 +5759,14 @@
         <w:rPr>
           <w:rFonts w:ascii="Helvetica" w:hAnsi="Helvetica"/>
         </w:rPr>
-        <w:t>:at</w:t>
-      </w:r>
-      <w:proofErr w:type="spellEnd"/>
-      <w:r>
-        <w:rPr>
-          <w:rFonts w:ascii="Helvetica" w:hAnsi="Helvetica"/>
-        </w:rPr>
-        <w:t xml:space="preserve"> least one question and/or answer need to exist  </w:t>
-      </w:r>
-      <w:r>
-        <w:rPr>
-          <w:rFonts w:ascii="Helvetica" w:hAnsi="Helvetica"/>
-        </w:rPr>
-        <w:br/>
-      </w:r>
-      <w:proofErr w:type="spellStart"/>
+        <w:t xml:space="preserve">:at least one question and/or answer need to exist  </w:t>
+      </w:r>
+      <w:r>
+        <w:rPr>
+          <w:rFonts w:ascii="Helvetica" w:hAnsi="Helvetica"/>
+        </w:rPr>
+        <w:br/>
+      </w:r>
       <w:r>
         <w:rPr>
           <w:rFonts w:ascii="Helvetica" w:hAnsi="Helvetica"/>
@@ -6502,26 +5774,11 @@
         </w:rPr>
         <w:t>Postconditions</w:t>
       </w:r>
-      <w:proofErr w:type="spellEnd"/>
-      <w:r>
-        <w:rPr>
-          <w:rFonts w:ascii="Helvetica" w:hAnsi="Helvetica"/>
-        </w:rPr>
-        <w:t xml:space="preserve">: On success, the number of </w:t>
-      </w:r>
-      <w:proofErr w:type="spellStart"/>
-      <w:r>
-        <w:rPr>
-          <w:rFonts w:ascii="Helvetica" w:hAnsi="Helvetica"/>
-        </w:rPr>
-        <w:t>upvote</w:t>
-      </w:r>
-      <w:proofErr w:type="spellEnd"/>
-      <w:r>
-        <w:rPr>
-          <w:rFonts w:ascii="Helvetica" w:hAnsi="Helvetica"/>
-        </w:rPr>
-        <w:t xml:space="preserve"> beside a question/answer needs to increment by one</w:t>
+      <w:r>
+        <w:rPr>
+          <w:rFonts w:ascii="Helvetica" w:hAnsi="Helvetica"/>
+        </w:rPr>
+        <w:t>: On success, the number of upvote beside a question/answer needs to increment by one</w:t>
       </w:r>
       <w:r>
         <w:rPr>
@@ -6558,16 +5815,8 @@
         <w:rPr>
           <w:rFonts w:ascii="Helvetica" w:hAnsi="Helvetica"/>
         </w:rPr>
-        <w:t xml:space="preserve">User selects the question/answer they want to </w:t>
-      </w:r>
-      <w:proofErr w:type="spellStart"/>
-      <w:r>
-        <w:rPr>
-          <w:rFonts w:ascii="Helvetica" w:hAnsi="Helvetica"/>
-        </w:rPr>
-        <w:t>upvote</w:t>
-      </w:r>
-      <w:proofErr w:type="spellEnd"/>
+        <w:t>User selects the question/answer they want to upvote</w:t>
+      </w:r>
     </w:p>
     <w:p>
       <w:pPr>
@@ -6590,21 +5839,7 @@
         <w:rPr>
           <w:rFonts w:ascii="Helvetica" w:hAnsi="Helvetica"/>
         </w:rPr>
-        <w:t xml:space="preserve">System displays the incremented </w:t>
-      </w:r>
-      <w:proofErr w:type="spellStart"/>
-      <w:r>
-        <w:rPr>
-          <w:rFonts w:ascii="Helvetica" w:hAnsi="Helvetica"/>
-        </w:rPr>
-        <w:t>upvoted</w:t>
-      </w:r>
-      <w:proofErr w:type="spellEnd"/>
-      <w:r>
-        <w:rPr>
-          <w:rFonts w:ascii="Helvetica" w:hAnsi="Helvetica"/>
-        </w:rPr>
-        <w:t xml:space="preserve"> number beside the question/answer</w:t>
+        <w:t>System displays the incremented upvoted number beside the question/answer</w:t>
       </w:r>
     </w:p>
     <w:p>
@@ -6633,21 +5868,7 @@
           <w:rFonts w:ascii="Helvetica" w:hAnsi="Helvetica"/>
         </w:rPr>
         <w:br/>
-        <w:t xml:space="preserve">     1. User already </w:t>
-      </w:r>
-      <w:proofErr w:type="spellStart"/>
-      <w:r>
-        <w:rPr>
-          <w:rFonts w:ascii="Helvetica" w:hAnsi="Helvetica"/>
-        </w:rPr>
-        <w:t>upvoted</w:t>
-      </w:r>
-      <w:proofErr w:type="spellEnd"/>
-      <w:r>
-        <w:rPr>
-          <w:rFonts w:ascii="Helvetica" w:hAnsi="Helvetica"/>
-        </w:rPr>
-        <w:t xml:space="preserve"> the same question/answer</w:t>
+        <w:t xml:space="preserve">     1. User already upvoted the same question/answer</w:t>
       </w:r>
     </w:p>
     <w:p>
@@ -6663,21 +5884,7 @@
         <w:rPr>
           <w:rFonts w:ascii="Helvetica" w:hAnsi="Helvetica"/>
         </w:rPr>
-        <w:t xml:space="preserve">1.1  the </w:t>
-      </w:r>
-      <w:proofErr w:type="spellStart"/>
-      <w:r>
-        <w:rPr>
-          <w:rFonts w:ascii="Helvetica" w:hAnsi="Helvetica"/>
-        </w:rPr>
-        <w:t>upvoted</w:t>
-      </w:r>
-      <w:proofErr w:type="spellEnd"/>
-      <w:r>
-        <w:rPr>
-          <w:rFonts w:ascii="Helvetica" w:hAnsi="Helvetica"/>
-        </w:rPr>
-        <w:t xml:space="preserve"> number will not increment.</w:t>
+        <w:t>1.1  the upvoted number will not increment.</w:t>
       </w:r>
     </w:p>
     <w:p>
@@ -6693,21 +5900,7 @@
         <w:rPr>
           <w:rFonts w:ascii="Helvetica" w:hAnsi="Helvetica"/>
         </w:rPr>
-        <w:t xml:space="preserve">1.2  A message will display notifying the user they have already </w:t>
-      </w:r>
-      <w:proofErr w:type="spellStart"/>
-      <w:r>
-        <w:rPr>
-          <w:rFonts w:ascii="Helvetica" w:hAnsi="Helvetica"/>
-        </w:rPr>
-        <w:t>upvoted</w:t>
-      </w:r>
-      <w:proofErr w:type="spellEnd"/>
-      <w:r>
-        <w:rPr>
-          <w:rFonts w:ascii="Helvetica" w:hAnsi="Helvetica"/>
-        </w:rPr>
-        <w:t xml:space="preserve"> the question/answer</w:t>
+        <w:t>1.2  A message will display notifying the user they have already upvoted the question/answer</w:t>
       </w:r>
     </w:p>
     <w:p>
@@ -6844,158 +6037,55 @@
           <w:rFonts w:ascii="Helvetica" w:hAnsi="Helvetica"/>
         </w:rPr>
         <w:br/>
-      </w:r>
-      <w:r>
-        <w:rPr>
-          <w:rFonts w:ascii="Helvetica" w:hAnsi="Helvetica"/>
+        <w:t>User Story 11(As a user, I want to upvote the question of other users)</w:t>
+      </w:r>
+      <w:r>
+        <w:rPr>
+          <w:rFonts w:ascii="Helvetica" w:hAnsi="Helvetica"/>
+        </w:rPr>
+        <w:br/>
+        <w:t>User Story 12 (As a user, I want to upvote the answers of other users)</w:t>
+      </w:r>
+      <w:r>
+        <w:rPr>
+          <w:rFonts w:ascii="Helvetica" w:hAnsi="Helvetica"/>
+        </w:rPr>
+        <w:br/>
+      </w:r>
+      <w:r>
+        <w:rPr>
+          <w:rFonts w:ascii="Helvetica" w:hAnsi="Helvetica"/>
+          <w:b/>
+        </w:rPr>
+        <w:t>Open Issues</w:t>
+      </w:r>
+      <w:r>
+        <w:rPr>
+          <w:rFonts w:ascii="Helvetica" w:hAnsi="Helvetica"/>
+        </w:rPr>
+        <w:t>: </w:t>
+      </w:r>
+    </w:p>
+    <w:p>
+      <w:pPr>
+        <w:pStyle w:val="Standard"/>
+        <w:rPr>
+          <w:rFonts w:ascii="Helvetica" w:hAnsi="Helvetica"/>
+        </w:rPr>
+      </w:pPr>
+      <w:r>
+        <w:rPr>
+          <w:rFonts w:ascii="Helvetica" w:hAnsi="Helvetica"/>
+          <w:b/>
         </w:rPr>
         <w:lastRenderedPageBreak/>
-        <w:t xml:space="preserve">User Story 11(As a user, I want to </w:t>
-      </w:r>
-      <w:proofErr w:type="spellStart"/>
-      <w:r>
-        <w:rPr>
-          <w:rFonts w:ascii="Helvetica" w:hAnsi="Helvetica"/>
-        </w:rPr>
-        <w:t>upvote</w:t>
-      </w:r>
-      <w:proofErr w:type="spellEnd"/>
-      <w:r>
-        <w:rPr>
-          <w:rFonts w:ascii="Helvetica" w:hAnsi="Helvetica"/>
-        </w:rPr>
-        <w:t xml:space="preserve"> the question of other users)</w:t>
-      </w:r>
-      <w:r>
-        <w:rPr>
-          <w:rFonts w:ascii="Helvetica" w:hAnsi="Helvetica"/>
-        </w:rPr>
-        <w:br/>
-        <w:t xml:space="preserve">User Story 12 (As a user, I want to </w:t>
-      </w:r>
-      <w:proofErr w:type="spellStart"/>
-      <w:r>
-        <w:rPr>
-          <w:rFonts w:ascii="Helvetica" w:hAnsi="Helvetica"/>
-        </w:rPr>
-        <w:t>upvote</w:t>
-      </w:r>
-      <w:proofErr w:type="spellEnd"/>
-      <w:r>
-        <w:rPr>
-          <w:rFonts w:ascii="Helvetica" w:hAnsi="Helvetica"/>
-        </w:rPr>
-        <w:t xml:space="preserve"> the answers of other users)</w:t>
-      </w:r>
-      <w:r>
-        <w:rPr>
-          <w:rFonts w:ascii="Helvetica" w:hAnsi="Helvetica"/>
-        </w:rPr>
-        <w:br/>
-      </w:r>
-      <w:r>
-        <w:rPr>
-          <w:rFonts w:ascii="Helvetica" w:hAnsi="Helvetica"/>
-          <w:b/>
-        </w:rPr>
-        <w:t>Open Issues</w:t>
-      </w:r>
-      <w:r>
-        <w:rPr>
-          <w:rFonts w:ascii="Helvetica" w:hAnsi="Helvetica"/>
-        </w:rPr>
-        <w:t>: </w:t>
-      </w:r>
-    </w:p>
-    <w:p>
-      <w:pPr>
-        <w:pStyle w:val="Standard"/>
-        <w:rPr>
-          <w:rFonts w:ascii="Helvetica" w:hAnsi="Helvetica"/>
-        </w:rPr>
-      </w:pPr>
-      <w:r>
-        <w:rPr>
-          <w:rFonts w:ascii="Helvetica" w:hAnsi="Helvetica"/>
-          <w:b/>
-        </w:rPr>
         <w:t xml:space="preserve">Acceptance Tests: </w:t>
       </w:r>
       <w:r>
         <w:rPr>
           <w:rFonts w:ascii="Helvetica" w:hAnsi="Helvetica"/>
         </w:rPr>
-        <w:t xml:space="preserve">(1) To test that a user cannot </w:t>
-      </w:r>
-      <w:proofErr w:type="spellStart"/>
-      <w:r>
-        <w:rPr>
-          <w:rFonts w:ascii="Helvetica" w:hAnsi="Helvetica"/>
-        </w:rPr>
-        <w:t>upvote</w:t>
-      </w:r>
-      <w:proofErr w:type="spellEnd"/>
-      <w:r>
-        <w:rPr>
-          <w:rFonts w:ascii="Helvetica" w:hAnsi="Helvetica"/>
-        </w:rPr>
-        <w:t xml:space="preserve"> the same question/answer more than once, we first create a user and set the username. Then we make a question and </w:t>
-      </w:r>
-      <w:proofErr w:type="spellStart"/>
-      <w:r>
-        <w:rPr>
-          <w:rFonts w:ascii="Helvetica" w:hAnsi="Helvetica"/>
-        </w:rPr>
-        <w:t>upvote</w:t>
-      </w:r>
-      <w:proofErr w:type="spellEnd"/>
-      <w:r>
-        <w:rPr>
-          <w:rFonts w:ascii="Helvetica" w:hAnsi="Helvetica"/>
-        </w:rPr>
-        <w:t xml:space="preserve"> that question; and we add that question to a list of questions that this user/username has up voted, and check that the question was successfully </w:t>
-      </w:r>
-      <w:proofErr w:type="spellStart"/>
-      <w:r>
-        <w:rPr>
-          <w:rFonts w:ascii="Helvetica" w:hAnsi="Helvetica"/>
-        </w:rPr>
-        <w:t>upvote</w:t>
-      </w:r>
-      <w:proofErr w:type="spellEnd"/>
-      <w:r>
-        <w:rPr>
-          <w:rFonts w:ascii="Helvetica" w:hAnsi="Helvetica"/>
-        </w:rPr>
-        <w:t xml:space="preserve">. Then we do the same for an answer. Then we check to see if that question/answer has already been </w:t>
-      </w:r>
-      <w:proofErr w:type="spellStart"/>
-      <w:r>
-        <w:rPr>
-          <w:rFonts w:ascii="Helvetica" w:hAnsi="Helvetica"/>
-        </w:rPr>
-        <w:t>upvoted</w:t>
-      </w:r>
-      <w:proofErr w:type="spellEnd"/>
-      <w:r>
-        <w:rPr>
-          <w:rFonts w:ascii="Helvetica" w:hAnsi="Helvetica"/>
-        </w:rPr>
-        <w:t xml:space="preserve"> by that user and ensure that it has been to show that the question/answer was successfully up voted and the system knows that the user has already </w:t>
-      </w:r>
-      <w:proofErr w:type="spellStart"/>
-      <w:r>
-        <w:rPr>
-          <w:rFonts w:ascii="Helvetica" w:hAnsi="Helvetica"/>
-        </w:rPr>
-        <w:t>upvoted</w:t>
-      </w:r>
-      <w:proofErr w:type="spellEnd"/>
-      <w:r>
-        <w:rPr>
-          <w:rFonts w:ascii="Helvetica" w:hAnsi="Helvetica"/>
-        </w:rPr>
-        <w:t xml:space="preserve"> it and cannot do so again.</w:t>
+        <w:t>(1) To test that a user cannot upvote the same question/answer more than once, we first create a user and set the username. Then we make a question and upvote that question; and we add that question to a list of questions that this user/username has up voted, and check that the question was successfully upvote. Then we do the same for an answer. Then we check to see if that question/answer has already been upvoted by that user and ensure that it has been to show that the question/answer was successfully up voted and the system knows that the user has already upvoted it and cannot do so again.</w:t>
       </w:r>
     </w:p>
     <w:p>
@@ -7039,17 +6129,8 @@
           <w:rFonts w:ascii="Helvetica" w:hAnsi="Helvetica"/>
           <w:b/>
         </w:rPr>
-        <w:t xml:space="preserve">Use Case Name: </w:t>
-      </w:r>
-      <w:proofErr w:type="spellStart"/>
-      <w:r>
-        <w:rPr>
-          <w:rFonts w:ascii="Helvetica" w:hAnsi="Helvetica"/>
-          <w:b/>
-        </w:rPr>
-        <w:t>SeeMostUpvoted</w:t>
-      </w:r>
-      <w:proofErr w:type="spellEnd"/>
+        <w:t>Use Case Name: SeeMostUpvoted</w:t>
+      </w:r>
       <w:r>
         <w:rPr>
           <w:rFonts w:ascii="Helvetica" w:hAnsi="Helvetica"/>
@@ -7086,21 +6167,7 @@
         <w:rPr>
           <w:rFonts w:ascii="Helvetica" w:hAnsi="Helvetica"/>
         </w:rPr>
-        <w:t xml:space="preserve"> Display the most </w:t>
-      </w:r>
-      <w:proofErr w:type="spellStart"/>
-      <w:r>
-        <w:rPr>
-          <w:rFonts w:ascii="Helvetica" w:hAnsi="Helvetica"/>
-        </w:rPr>
-        <w:t>upvoted</w:t>
-      </w:r>
-      <w:proofErr w:type="spellEnd"/>
-      <w:r>
-        <w:rPr>
-          <w:rFonts w:ascii="Helvetica" w:hAnsi="Helvetica"/>
-        </w:rPr>
-        <w:t xml:space="preserve"> question and answer</w:t>
+        <w:t xml:space="preserve"> Display the most upvoted question and answer</w:t>
       </w:r>
       <w:r>
         <w:rPr>
@@ -7144,23 +6211,14 @@
         <w:rPr>
           <w:rFonts w:ascii="Helvetica" w:hAnsi="Helvetica"/>
         </w:rPr>
-        <w:t xml:space="preserve">here are at least one question/answer with </w:t>
-      </w:r>
-      <w:proofErr w:type="spellStart"/>
-      <w:r>
-        <w:rPr>
-          <w:rFonts w:ascii="Helvetica" w:hAnsi="Helvetica"/>
-        </w:rPr>
-        <w:t>upvote</w:t>
-      </w:r>
-      <w:proofErr w:type="spellEnd"/>
-      <w:r>
-        <w:rPr>
-          <w:rFonts w:ascii="Helvetica" w:hAnsi="Helvetica"/>
-        </w:rPr>
-        <w:br/>
-      </w:r>
-      <w:proofErr w:type="spellStart"/>
+        <w:t>here are at least one question/answer with upvote</w:t>
+      </w:r>
+      <w:r>
+        <w:rPr>
+          <w:rFonts w:ascii="Helvetica" w:hAnsi="Helvetica"/>
+        </w:rPr>
+        <w:br/>
+      </w:r>
       <w:r>
         <w:rPr>
           <w:rFonts w:ascii="Helvetica" w:hAnsi="Helvetica"/>
@@ -7168,26 +6226,11 @@
         </w:rPr>
         <w:t>Postconditions</w:t>
       </w:r>
-      <w:proofErr w:type="spellEnd"/>
-      <w:r>
-        <w:rPr>
-          <w:rFonts w:ascii="Helvetica" w:hAnsi="Helvetica"/>
-        </w:rPr>
-        <w:t xml:space="preserve">: On success, display the most </w:t>
-      </w:r>
-      <w:proofErr w:type="spellStart"/>
-      <w:r>
-        <w:rPr>
-          <w:rFonts w:ascii="Helvetica" w:hAnsi="Helvetica"/>
-        </w:rPr>
-        <w:t>upvoted</w:t>
-      </w:r>
-      <w:proofErr w:type="spellEnd"/>
-      <w:r>
-        <w:rPr>
-          <w:rFonts w:ascii="Helvetica" w:hAnsi="Helvetica"/>
-        </w:rPr>
-        <w:t xml:space="preserve"> question/answer</w:t>
+      <w:r>
+        <w:rPr>
+          <w:rFonts w:ascii="Helvetica" w:hAnsi="Helvetica"/>
+        </w:rPr>
+        <w:t>: On success, display the most upvoted question/answer</w:t>
       </w:r>
     </w:p>
     <w:p>
@@ -7251,21 +6294,7 @@
         <w:rPr>
           <w:rFonts w:ascii="Helvetica" w:hAnsi="Helvetica"/>
         </w:rPr>
-        <w:t xml:space="preserve">System displays the most </w:t>
-      </w:r>
-      <w:proofErr w:type="spellStart"/>
-      <w:r>
-        <w:rPr>
-          <w:rFonts w:ascii="Helvetica" w:hAnsi="Helvetica"/>
-        </w:rPr>
-        <w:t>upvoted</w:t>
-      </w:r>
-      <w:proofErr w:type="spellEnd"/>
-      <w:r>
-        <w:rPr>
-          <w:rFonts w:ascii="Helvetica" w:hAnsi="Helvetica"/>
-        </w:rPr>
-        <w:t xml:space="preserve"> question on the top of the question list</w:t>
+        <w:t>System displays the most upvoted question on the top of the question list</w:t>
       </w:r>
     </w:p>
     <w:p>
@@ -7313,21 +6342,7 @@
         <w:rPr>
           <w:rFonts w:ascii="Helvetica" w:hAnsi="Helvetica"/>
         </w:rPr>
-        <w:t xml:space="preserve">System displays the most </w:t>
-      </w:r>
-      <w:proofErr w:type="spellStart"/>
-      <w:r>
-        <w:rPr>
-          <w:rFonts w:ascii="Helvetica" w:hAnsi="Helvetica"/>
-        </w:rPr>
-        <w:t>upvoted</w:t>
-      </w:r>
-      <w:proofErr w:type="spellEnd"/>
-      <w:r>
-        <w:rPr>
-          <w:rFonts w:ascii="Helvetica" w:hAnsi="Helvetica"/>
-        </w:rPr>
-        <w:t xml:space="preserve"> answer at the top of the answer list</w:t>
+        <w:t>System displays the most upvoted answer at the top of the answer list</w:t>
       </w:r>
     </w:p>
     <w:p>
@@ -7397,21 +6412,7 @@
         <w:rPr>
           <w:rFonts w:ascii="Helvetica" w:hAnsi="Helvetica"/>
         </w:rPr>
-        <w:t xml:space="preserve">2. there are no </w:t>
-      </w:r>
-      <w:proofErr w:type="spellStart"/>
-      <w:r>
-        <w:rPr>
-          <w:rFonts w:ascii="Helvetica" w:hAnsi="Helvetica"/>
-        </w:rPr>
-        <w:t>upvoted</w:t>
-      </w:r>
-      <w:proofErr w:type="spellEnd"/>
-      <w:r>
-        <w:rPr>
-          <w:rFonts w:ascii="Helvetica" w:hAnsi="Helvetica"/>
-        </w:rPr>
-        <w:t xml:space="preserve"> questions</w:t>
+        <w:t>2. there are no upvoted questions</w:t>
       </w:r>
     </w:p>
     <w:p>
@@ -7427,21 +6428,7 @@
         <w:rPr>
           <w:rFonts w:ascii="Helvetica" w:hAnsi="Helvetica"/>
         </w:rPr>
-        <w:t xml:space="preserve">    2 .1  System displays questions without a most </w:t>
-      </w:r>
-      <w:proofErr w:type="spellStart"/>
-      <w:r>
-        <w:rPr>
-          <w:rFonts w:ascii="Helvetica" w:hAnsi="Helvetica"/>
-        </w:rPr>
-        <w:t>upvoted</w:t>
-      </w:r>
-      <w:proofErr w:type="spellEnd"/>
-      <w:r>
-        <w:rPr>
-          <w:rFonts w:ascii="Helvetica" w:hAnsi="Helvetica"/>
-        </w:rPr>
-        <w:t xml:space="preserve"> question</w:t>
+        <w:t xml:space="preserve">    2 .1  System displays questions without a most upvoted question</w:t>
       </w:r>
     </w:p>
     <w:p>
@@ -7489,21 +6476,7 @@
         <w:rPr>
           <w:rFonts w:ascii="Helvetica" w:hAnsi="Helvetica"/>
         </w:rPr>
-        <w:t xml:space="preserve">4.  There are no </w:t>
-      </w:r>
-      <w:proofErr w:type="spellStart"/>
-      <w:r>
-        <w:rPr>
-          <w:rFonts w:ascii="Helvetica" w:hAnsi="Helvetica"/>
-        </w:rPr>
-        <w:t>upvoted</w:t>
-      </w:r>
-      <w:proofErr w:type="spellEnd"/>
-      <w:r>
-        <w:rPr>
-          <w:rFonts w:ascii="Helvetica" w:hAnsi="Helvetica"/>
-        </w:rPr>
-        <w:t xml:space="preserve"> answers</w:t>
+        <w:t>4.  There are no upvoted answers</w:t>
       </w:r>
     </w:p>
     <w:p>
@@ -7647,12 +6620,6 @@
           <w:rFonts w:ascii="Helvetica" w:hAnsi="Helvetica"/>
         </w:rPr>
         <w:br/>
-      </w:r>
-      <w:r>
-        <w:rPr>
-          <w:rFonts w:ascii="Helvetica" w:hAnsi="Helvetica"/>
-        </w:rPr>
-        <w:lastRenderedPageBreak/>
         <w:t xml:space="preserve">User Story 13 </w:t>
       </w:r>
       <w:r>
@@ -7719,25 +6686,23 @@
           <w:color w:val="000000"/>
           <w:sz w:val="22"/>
         </w:rPr>
-        <w:t xml:space="preserve">To test </w:t>
-      </w:r>
-      <w:proofErr w:type="spellStart"/>
+        <w:t xml:space="preserve">To test SeeMostUpvoted, a user is created and a new question list is created.  </w:t>
+      </w:r>
       <w:r>
         <w:rPr>
           <w:rFonts w:ascii="Helvetica" w:hAnsi="Helvetica"/>
           <w:color w:val="000000"/>
           <w:sz w:val="22"/>
         </w:rPr>
-        <w:t>SeeMostUpvoted</w:t>
-      </w:r>
-      <w:proofErr w:type="spellEnd"/>
+        <w:t xml:space="preserve">Then, </w:t>
+      </w:r>
       <w:r>
         <w:rPr>
           <w:rFonts w:ascii="Helvetica" w:hAnsi="Helvetica"/>
           <w:color w:val="000000"/>
           <w:sz w:val="22"/>
         </w:rPr>
-        <w:t xml:space="preserve">, a user is created and a new question list is created.  </w:t>
+        <w:t>exception 1</w:t>
       </w:r>
       <w:r>
         <w:rPr>
@@ -7745,7 +6710,7 @@
           <w:color w:val="000000"/>
           <w:sz w:val="22"/>
         </w:rPr>
-        <w:t xml:space="preserve">Then, </w:t>
+        <w:t xml:space="preserve"> is tested by having the system check if the question list is empty </w:t>
       </w:r>
       <w:r>
         <w:rPr>
@@ -7753,7 +6718,8 @@
           <w:color w:val="000000"/>
           <w:sz w:val="22"/>
         </w:rPr>
-        <w:t>exception 1</w:t>
+        <w:lastRenderedPageBreak/>
+        <w:t>and if it is returns 'no questions currently</w:t>
       </w:r>
       <w:r>
         <w:rPr>
@@ -7761,7 +6727,7 @@
           <w:color w:val="000000"/>
           <w:sz w:val="22"/>
         </w:rPr>
-        <w:t xml:space="preserve"> is tested by having the system check if the question list is empty and if it is returns 'no questions currently</w:t>
+        <w:t xml:space="preserve">.   Then, a new question is created and added to the question list.  The system then </w:t>
       </w:r>
       <w:r>
         <w:rPr>
@@ -7769,7 +6735,7 @@
           <w:color w:val="000000"/>
           <w:sz w:val="22"/>
         </w:rPr>
-        <w:t xml:space="preserve">.   Then, a new question is created and added to the question list.  The system then </w:t>
+        <w:t>tests exception 2 and checks if there are any upvoted questions. S</w:t>
       </w:r>
       <w:r>
         <w:rPr>
@@ -7777,25 +6743,23 @@
           <w:color w:val="000000"/>
           <w:sz w:val="22"/>
         </w:rPr>
-        <w:t xml:space="preserve">tests exception 2 and checks if there are any </w:t>
-      </w:r>
-      <w:proofErr w:type="spellStart"/>
+        <w:t xml:space="preserve">ince the question </w:t>
+      </w:r>
       <w:r>
         <w:rPr>
           <w:rFonts w:ascii="Helvetica" w:hAnsi="Helvetica"/>
           <w:color w:val="000000"/>
           <w:sz w:val="22"/>
         </w:rPr>
-        <w:t>upvoted</w:t>
-      </w:r>
-      <w:proofErr w:type="spellEnd"/>
+        <w:t xml:space="preserve">is not </w:t>
+      </w:r>
       <w:r>
         <w:rPr>
           <w:rFonts w:ascii="Helvetica" w:hAnsi="Helvetica"/>
           <w:color w:val="000000"/>
           <w:sz w:val="22"/>
         </w:rPr>
-        <w:t xml:space="preserve"> questions. S</w:t>
+        <w:t>currently upvoted</w:t>
       </w:r>
       <w:r>
         <w:rPr>
@@ -7803,7 +6767,7 @@
           <w:color w:val="000000"/>
           <w:sz w:val="22"/>
         </w:rPr>
-        <w:t xml:space="preserve">ince the question </w:t>
+        <w:t>, the system displays the questions without a most upvoted question</w:t>
       </w:r>
       <w:r>
         <w:rPr>
@@ -7811,7 +6775,7 @@
           <w:color w:val="000000"/>
           <w:sz w:val="22"/>
         </w:rPr>
-        <w:t xml:space="preserve">is not </w:t>
+        <w:t>. S</w:t>
       </w:r>
       <w:r>
         <w:rPr>
@@ -7819,43 +6783,39 @@
           <w:color w:val="000000"/>
           <w:sz w:val="22"/>
         </w:rPr>
-        <w:t xml:space="preserve">currently </w:t>
-      </w:r>
-      <w:proofErr w:type="spellStart"/>
+        <w:t>ince there are no answers</w:t>
+      </w:r>
       <w:r>
         <w:rPr>
           <w:rFonts w:ascii="Helvetica" w:hAnsi="Helvetica"/>
           <w:color w:val="000000"/>
           <w:sz w:val="22"/>
         </w:rPr>
-        <w:t>upvoted</w:t>
-      </w:r>
-      <w:proofErr w:type="spellEnd"/>
+        <w:t xml:space="preserve"> added yet</w:t>
+      </w:r>
       <w:r>
         <w:rPr>
           <w:rFonts w:ascii="Helvetica" w:hAnsi="Helvetica"/>
           <w:color w:val="000000"/>
           <w:sz w:val="22"/>
         </w:rPr>
-        <w:t xml:space="preserve">, the system displays the questions without a most </w:t>
-      </w:r>
-      <w:proofErr w:type="spellStart"/>
+        <w:t xml:space="preserve"> to the question, exception 3 is tested by checking the answer list length and since it is zero, returns no answers currently  Afterwards, two new answers are created without any upvotes and added to test exception 4 and since no answers are upvoted, the getUpVote function will return 0</w:t>
+      </w:r>
       <w:r>
         <w:rPr>
           <w:rFonts w:ascii="Helvetica" w:hAnsi="Helvetica"/>
           <w:color w:val="000000"/>
           <w:sz w:val="22"/>
         </w:rPr>
-        <w:t>upvoted</w:t>
-      </w:r>
-      <w:proofErr w:type="spellEnd"/>
+        <w:t xml:space="preserve"> and </w:t>
+      </w:r>
       <w:r>
         <w:rPr>
           <w:rFonts w:ascii="Helvetica" w:hAnsi="Helvetica"/>
           <w:color w:val="000000"/>
           <w:sz w:val="22"/>
         </w:rPr>
-        <w:t xml:space="preserve"> question</w:t>
+        <w:t>system should display answers in chronological order</w:t>
       </w:r>
       <w:r>
         <w:rPr>
@@ -7863,7 +6823,7 @@
           <w:color w:val="000000"/>
           <w:sz w:val="22"/>
         </w:rPr>
-        <w:t>. S</w:t>
+        <w:t>.</w:t>
       </w:r>
       <w:r>
         <w:rPr>
@@ -7871,175 +6831,37 @@
           <w:color w:val="000000"/>
           <w:sz w:val="22"/>
         </w:rPr>
-        <w:t>ince there are no answers</w:t>
-      </w:r>
-      <w:r>
+        <w:t xml:space="preserve">  The upvotes of two answers are then set to 5 and 10 and system checks to see if answer 2 is selected as the most upvoted answer.</w:t>
+      </w:r>
+    </w:p>
+    <w:p>
+      <w:pPr>
+        <w:pStyle w:val="Standard"/>
         <w:rPr>
           <w:rFonts w:ascii="Helvetica" w:hAnsi="Helvetica"/>
           <w:color w:val="000000"/>
           <w:sz w:val="22"/>
         </w:rPr>
-        <w:t xml:space="preserve"> added yet</w:t>
-      </w:r>
-      <w:r>
+      </w:pPr>
+    </w:p>
+    <w:p>
+      <w:pPr>
+        <w:pStyle w:val="Standard"/>
         <w:rPr>
           <w:rFonts w:ascii="Helvetica" w:hAnsi="Helvetica"/>
           <w:color w:val="000000"/>
           <w:sz w:val="22"/>
         </w:rPr>
-        <w:t xml:space="preserve"> to the question, exception 3 is tested by checking the answer list length and since it is zero, returns no answers currently  Afterwards, two new answers are created without any </w:t>
-      </w:r>
-      <w:proofErr w:type="spellStart"/>
-      <w:r>
+      </w:pPr>
+    </w:p>
+    <w:p>
+      <w:pPr>
+        <w:pStyle w:val="Standard"/>
         <w:rPr>
           <w:rFonts w:ascii="Helvetica" w:hAnsi="Helvetica"/>
           <w:color w:val="000000"/>
           <w:sz w:val="22"/>
         </w:rPr>
-        <w:t>upvotes</w:t>
-      </w:r>
-      <w:proofErr w:type="spellEnd"/>
-      <w:r>
-        <w:rPr>
-          <w:rFonts w:ascii="Helvetica" w:hAnsi="Helvetica"/>
-          <w:color w:val="000000"/>
-          <w:sz w:val="22"/>
-        </w:rPr>
-        <w:t xml:space="preserve"> and added to test exception 4 and since no answers are </w:t>
-      </w:r>
-      <w:proofErr w:type="spellStart"/>
-      <w:r>
-        <w:rPr>
-          <w:rFonts w:ascii="Helvetica" w:hAnsi="Helvetica"/>
-          <w:color w:val="000000"/>
-          <w:sz w:val="22"/>
-        </w:rPr>
-        <w:t>upvoted</w:t>
-      </w:r>
-      <w:proofErr w:type="spellEnd"/>
-      <w:r>
-        <w:rPr>
-          <w:rFonts w:ascii="Helvetica" w:hAnsi="Helvetica"/>
-          <w:color w:val="000000"/>
-          <w:sz w:val="22"/>
-        </w:rPr>
-        <w:t xml:space="preserve">, the </w:t>
-      </w:r>
-      <w:proofErr w:type="spellStart"/>
-      <w:r>
-        <w:rPr>
-          <w:rFonts w:ascii="Helvetica" w:hAnsi="Helvetica"/>
-          <w:color w:val="000000"/>
-          <w:sz w:val="22"/>
-        </w:rPr>
-        <w:t>getUpVote</w:t>
-      </w:r>
-      <w:proofErr w:type="spellEnd"/>
-      <w:r>
-        <w:rPr>
-          <w:rFonts w:ascii="Helvetica" w:hAnsi="Helvetica"/>
-          <w:color w:val="000000"/>
-          <w:sz w:val="22"/>
-        </w:rPr>
-        <w:t xml:space="preserve"> function will return 0</w:t>
-      </w:r>
-      <w:r>
-        <w:rPr>
-          <w:rFonts w:ascii="Helvetica" w:hAnsi="Helvetica"/>
-          <w:color w:val="000000"/>
-          <w:sz w:val="22"/>
-        </w:rPr>
-        <w:t xml:space="preserve"> and </w:t>
-      </w:r>
-      <w:r>
-        <w:rPr>
-          <w:rFonts w:ascii="Helvetica" w:hAnsi="Helvetica"/>
-          <w:color w:val="000000"/>
-          <w:sz w:val="22"/>
-        </w:rPr>
-        <w:t>system should display answers in chronological order</w:t>
-      </w:r>
-      <w:r>
-        <w:rPr>
-          <w:rFonts w:ascii="Helvetica" w:hAnsi="Helvetica"/>
-          <w:color w:val="000000"/>
-          <w:sz w:val="22"/>
-        </w:rPr>
-        <w:t>.</w:t>
-      </w:r>
-      <w:r>
-        <w:rPr>
-          <w:rFonts w:ascii="Helvetica" w:hAnsi="Helvetica"/>
-          <w:color w:val="000000"/>
-          <w:sz w:val="22"/>
-        </w:rPr>
-        <w:t xml:space="preserve">  The </w:t>
-      </w:r>
-      <w:proofErr w:type="spellStart"/>
-      <w:r>
-        <w:rPr>
-          <w:rFonts w:ascii="Helvetica" w:hAnsi="Helvetica"/>
-          <w:color w:val="000000"/>
-          <w:sz w:val="22"/>
-        </w:rPr>
-        <w:t>upvotes</w:t>
-      </w:r>
-      <w:proofErr w:type="spellEnd"/>
-      <w:r>
-        <w:rPr>
-          <w:rFonts w:ascii="Helvetica" w:hAnsi="Helvetica"/>
-          <w:color w:val="000000"/>
-          <w:sz w:val="22"/>
-        </w:rPr>
-        <w:t xml:space="preserve"> of two answers are then set to 5 and 10 and system checks to see if answer 2 is selected as the most </w:t>
-      </w:r>
-      <w:proofErr w:type="spellStart"/>
-      <w:r>
-        <w:rPr>
-          <w:rFonts w:ascii="Helvetica" w:hAnsi="Helvetica"/>
-          <w:color w:val="000000"/>
-          <w:sz w:val="22"/>
-        </w:rPr>
-        <w:t>upvoted</w:t>
-      </w:r>
-      <w:proofErr w:type="spellEnd"/>
-      <w:r>
-        <w:rPr>
-          <w:rFonts w:ascii="Helvetica" w:hAnsi="Helvetica"/>
-          <w:color w:val="000000"/>
-          <w:sz w:val="22"/>
-        </w:rPr>
-        <w:t xml:space="preserve"> answer.</w:t>
-      </w:r>
-    </w:p>
-    <w:p>
-      <w:pPr>
-        <w:pStyle w:val="Standard"/>
-        <w:rPr>
-          <w:rFonts w:ascii="Helvetica" w:hAnsi="Helvetica"/>
-          <w:color w:val="000000"/>
-          <w:sz w:val="22"/>
-        </w:rPr>
-      </w:pPr>
-    </w:p>
-    <w:p>
-      <w:pPr>
-        <w:pStyle w:val="Standard"/>
-        <w:rPr>
-          <w:rFonts w:ascii="Helvetica" w:hAnsi="Helvetica"/>
-          <w:color w:val="000000"/>
-          <w:sz w:val="22"/>
-        </w:rPr>
-      </w:pPr>
-    </w:p>
-    <w:p>
-      <w:pPr>
-        <w:pStyle w:val="Standard"/>
-        <w:rPr>
-          <w:rFonts w:ascii="Helvetica" w:hAnsi="Helvetica"/>
-          <w:color w:val="000000"/>
-          <w:sz w:val="22"/>
-        </w:rPr>
       </w:pPr>
     </w:p>
     <w:p>
@@ -8194,23 +7016,13 @@
           <w:color w:val="000000"/>
         </w:rPr>
       </w:pPr>
-      <w:proofErr w:type="spellStart"/>
-      <w:r>
-        <w:rPr>
-          <w:rFonts w:ascii="Helvetica" w:hAnsi="Helvetica"/>
-          <w:b/>
-          <w:color w:val="000000"/>
-        </w:rPr>
-        <w:t>Postconditions</w:t>
-      </w:r>
-      <w:proofErr w:type="spellEnd"/>
-      <w:r>
-        <w:rPr>
-          <w:rFonts w:ascii="Helvetica" w:hAnsi="Helvetica"/>
-          <w:b/>
-          <w:color w:val="000000"/>
-        </w:rPr>
-        <w:t xml:space="preserve">: </w:t>
+      <w:r>
+        <w:rPr>
+          <w:rFonts w:ascii="Helvetica" w:hAnsi="Helvetica"/>
+          <w:b/>
+          <w:color w:val="000000"/>
+        </w:rPr>
+        <w:t xml:space="preserve">Postconditions: </w:t>
       </w:r>
       <w:r>
         <w:rPr>
@@ -8520,58 +7332,58 @@
           <w:b/>
           <w:color w:val="000000"/>
         </w:rPr>
+        <w:t>Notes:</w:t>
+      </w:r>
+      <w:r>
+        <w:rPr>
+          <w:rFonts w:ascii="Helvetica" w:hAnsi="Helvetica"/>
+          <w:b/>
+          <w:color w:val="000000"/>
+        </w:rPr>
+        <w:br/>
+      </w:r>
+      <w:r>
+        <w:rPr>
+          <w:rFonts w:ascii="Helvetica" w:hAnsi="Helvetica"/>
+          <w:color w:val="000000"/>
+        </w:rPr>
+        <w:t>User Story 15 (As a user, I want to search for questions or answers)</w:t>
+      </w:r>
+    </w:p>
+    <w:p>
+      <w:pPr>
+        <w:pStyle w:val="Standard"/>
+        <w:spacing w:before="160" w:line="288" w:lineRule="auto"/>
+        <w:rPr>
+          <w:rFonts w:ascii="Helvetica" w:hAnsi="Helvetica"/>
+          <w:color w:val="000000"/>
+        </w:rPr>
+      </w:pPr>
+      <w:r>
+        <w:rPr>
+          <w:rFonts w:ascii="Helvetica" w:hAnsi="Helvetica"/>
+          <w:b/>
+          <w:color w:val="000000"/>
+        </w:rPr>
+        <w:t>Open Issues:</w:t>
+      </w:r>
+    </w:p>
+    <w:p>
+      <w:pPr>
+        <w:pStyle w:val="Standard"/>
+        <w:spacing w:before="160" w:line="288" w:lineRule="auto"/>
+        <w:rPr>
+          <w:rFonts w:ascii="Helvetica" w:hAnsi="Helvetica"/>
+          <w:color w:val="000000"/>
+        </w:rPr>
+      </w:pPr>
+      <w:r>
+        <w:rPr>
+          <w:rFonts w:ascii="Helvetica" w:hAnsi="Helvetica"/>
+          <w:b/>
+          <w:color w:val="000000"/>
+        </w:rPr>
         <w:lastRenderedPageBreak/>
-        <w:t>Notes:</w:t>
-      </w:r>
-      <w:r>
-        <w:rPr>
-          <w:rFonts w:ascii="Helvetica" w:hAnsi="Helvetica"/>
-          <w:b/>
-          <w:color w:val="000000"/>
-        </w:rPr>
-        <w:br/>
-      </w:r>
-      <w:r>
-        <w:rPr>
-          <w:rFonts w:ascii="Helvetica" w:hAnsi="Helvetica"/>
-          <w:color w:val="000000"/>
-        </w:rPr>
-        <w:t>User Story 15 (As a user, I want to search for questions or answers)</w:t>
-      </w:r>
-    </w:p>
-    <w:p>
-      <w:pPr>
-        <w:pStyle w:val="Standard"/>
-        <w:spacing w:before="160" w:line="288" w:lineRule="auto"/>
-        <w:rPr>
-          <w:rFonts w:ascii="Helvetica" w:hAnsi="Helvetica"/>
-          <w:color w:val="000000"/>
-        </w:rPr>
-      </w:pPr>
-      <w:r>
-        <w:rPr>
-          <w:rFonts w:ascii="Helvetica" w:hAnsi="Helvetica"/>
-          <w:b/>
-          <w:color w:val="000000"/>
-        </w:rPr>
-        <w:t>Open Issues:</w:t>
-      </w:r>
-    </w:p>
-    <w:p>
-      <w:pPr>
-        <w:pStyle w:val="Standard"/>
-        <w:spacing w:before="160" w:line="288" w:lineRule="auto"/>
-        <w:rPr>
-          <w:rFonts w:ascii="Helvetica" w:hAnsi="Helvetica"/>
-          <w:color w:val="000000"/>
-        </w:rPr>
-      </w:pPr>
-      <w:r>
-        <w:rPr>
-          <w:rFonts w:ascii="Helvetica" w:hAnsi="Helvetica"/>
-          <w:b/>
-          <w:color w:val="000000"/>
-        </w:rPr>
         <w:t xml:space="preserve">Acceptance tests: </w:t>
       </w:r>
       <w:r>
@@ -8627,7 +7439,6 @@
         </w:rPr>
         <w:t xml:space="preserve">Use Case Name: </w:t>
       </w:r>
-      <w:proofErr w:type="spellStart"/>
       <w:r>
         <w:rPr>
           <w:rFonts w:ascii="Helvetica" w:hAnsi="Helvetica"/>
@@ -8635,7 +7446,6 @@
         </w:rPr>
         <w:t>QuestionsAsked</w:t>
       </w:r>
-      <w:proofErr w:type="spellEnd"/>
     </w:p>
     <w:p>
       <w:pPr>
@@ -8746,23 +7556,13 @@
           <w:color w:val="000000"/>
         </w:rPr>
       </w:pPr>
-      <w:proofErr w:type="spellStart"/>
-      <w:r>
-        <w:rPr>
-          <w:rFonts w:ascii="Helvetica" w:hAnsi="Helvetica"/>
-          <w:b/>
-          <w:color w:val="000000"/>
-        </w:rPr>
-        <w:t>Postconditions</w:t>
-      </w:r>
-      <w:proofErr w:type="spellEnd"/>
-      <w:r>
-        <w:rPr>
-          <w:rFonts w:ascii="Helvetica" w:hAnsi="Helvetica"/>
-          <w:b/>
-          <w:color w:val="000000"/>
-        </w:rPr>
-        <w:t xml:space="preserve">: </w:t>
+      <w:r>
+        <w:rPr>
+          <w:rFonts w:ascii="Helvetica" w:hAnsi="Helvetica"/>
+          <w:b/>
+          <w:color w:val="000000"/>
+        </w:rPr>
+        <w:t xml:space="preserve">Postconditions: </w:t>
       </w:r>
       <w:r>
         <w:rPr>
@@ -8843,17 +7643,8 @@
           <w:rFonts w:ascii="Helvetica" w:hAnsi="Helvetica"/>
           <w:color w:val="000000"/>
         </w:rPr>
-        <w:t xml:space="preserve">3. Author can view their questions asked under main menu </w:t>
-      </w:r>
-      <w:proofErr w:type="spellStart"/>
-      <w:r>
-        <w:rPr>
-          <w:rFonts w:ascii="Helvetica" w:hAnsi="Helvetica"/>
-          <w:color w:val="000000"/>
-        </w:rPr>
-        <w:t>AskedQuestions</w:t>
-      </w:r>
-      <w:proofErr w:type="spellEnd"/>
+        <w:t>3. Author can view their questions asked under main menu AskedQuestions</w:t>
+      </w:r>
     </w:p>
     <w:p>
       <w:pPr>
@@ -9049,65 +7840,49 @@
           <w:rFonts w:ascii="Helvetica" w:hAnsi="Helvetica"/>
           <w:color w:val="000000"/>
         </w:rPr>
-        <w:t xml:space="preserve">To test this, a question is created along with a picture.  Then a new </w:t>
-      </w:r>
-      <w:r>
-        <w:rPr>
-          <w:rFonts w:ascii="Helvetica" w:hAnsi="Helvetica"/>
+        <w:t>To test this, a question is created along with a picture.  Then a new question list is created and the question and picture is added to a question list.  Lastly we check if the question list to empty or not to ensure the question is added successfully to the questionlist</w:t>
+      </w:r>
+      <w:r>
+        <w:rPr>
+          <w:rFonts w:ascii="Helvetica" w:hAnsi="Helvetica"/>
+          <w:color w:val="000000"/>
+        </w:rPr>
+        <w:t xml:space="preserve"> </w:t>
+      </w:r>
+      <w:r>
+        <w:rPr>
+          <w:rFonts w:ascii="Helvetica" w:hAnsi="Helvetica"/>
+          <w:color w:val="000000"/>
+        </w:rPr>
+        <w:t>.</w:t>
+      </w:r>
+    </w:p>
+    <w:p>
+      <w:pPr>
+        <w:pStyle w:val="Standard"/>
+        <w:spacing w:before="160" w:line="288" w:lineRule="auto"/>
+        <w:rPr>
+          <w:rFonts w:ascii="Helvetica" w:hAnsi="Helvetica"/>
+          <w:color w:val="000000"/>
+        </w:rPr>
+      </w:pPr>
+    </w:p>
+    <w:p>
+      <w:pPr>
+        <w:pStyle w:val="Standard"/>
+        <w:spacing w:before="160" w:line="288" w:lineRule="auto"/>
+        <w:rPr>
+          <w:rFonts w:ascii="Helvetica" w:hAnsi="Helvetica"/>
+          <w:color w:val="000000"/>
+        </w:rPr>
+      </w:pPr>
+      <w:r>
+        <w:rPr>
+          <w:rFonts w:ascii="Helvetica" w:hAnsi="Helvetica"/>
+          <w:b/>
           <w:color w:val="000000"/>
         </w:rPr>
         <w:lastRenderedPageBreak/>
-        <w:t xml:space="preserve">question list is created and the question and picture is added to a question list.  Lastly we check if the question list to empty or not to ensure the question is added successfully to the </w:t>
-      </w:r>
-      <w:proofErr w:type="spellStart"/>
-      <w:r>
-        <w:rPr>
-          <w:rFonts w:ascii="Helvetica" w:hAnsi="Helvetica"/>
-          <w:color w:val="000000"/>
-        </w:rPr>
-        <w:t>questionlist</w:t>
-      </w:r>
-      <w:proofErr w:type="spellEnd"/>
-      <w:r>
-        <w:rPr>
-          <w:rFonts w:ascii="Helvetica" w:hAnsi="Helvetica"/>
-          <w:color w:val="000000"/>
-        </w:rPr>
-        <w:t xml:space="preserve"> </w:t>
-      </w:r>
-      <w:r>
-        <w:rPr>
-          <w:rFonts w:ascii="Helvetica" w:hAnsi="Helvetica"/>
-          <w:color w:val="000000"/>
-        </w:rPr>
-        <w:t>.</w:t>
-      </w:r>
-    </w:p>
-    <w:p>
-      <w:pPr>
-        <w:pStyle w:val="Standard"/>
-        <w:spacing w:before="160" w:line="288" w:lineRule="auto"/>
-        <w:rPr>
-          <w:rFonts w:ascii="Helvetica" w:hAnsi="Helvetica"/>
-          <w:color w:val="000000"/>
-        </w:rPr>
-      </w:pPr>
-    </w:p>
-    <w:p>
-      <w:pPr>
-        <w:pStyle w:val="Standard"/>
-        <w:spacing w:before="160" w:line="288" w:lineRule="auto"/>
-        <w:rPr>
-          <w:rFonts w:ascii="Helvetica" w:hAnsi="Helvetica"/>
-          <w:color w:val="000000"/>
-        </w:rPr>
-      </w:pPr>
-      <w:r>
-        <w:rPr>
-          <w:rFonts w:ascii="Helvetica" w:hAnsi="Helvetica"/>
-          <w:b/>
-          <w:color w:val="000000"/>
-        </w:rPr>
         <w:t>15.</w:t>
       </w:r>
     </w:p>
@@ -9128,7 +7903,6 @@
         </w:rPr>
         <w:t xml:space="preserve">Use Case Name: </w:t>
       </w:r>
-      <w:proofErr w:type="spellStart"/>
       <w:r>
         <w:rPr>
           <w:rFonts w:ascii="Helvetica" w:hAnsi="Helvetica"/>
@@ -9136,7 +7910,6 @@
         </w:rPr>
         <w:t>ReadingList</w:t>
       </w:r>
-      <w:proofErr w:type="spellEnd"/>
     </w:p>
     <w:p>
       <w:pPr>
@@ -9210,23 +7983,7 @@
           <w:rFonts w:ascii="Helvetica" w:hAnsi="Helvetica"/>
           <w:color w:val="000000"/>
         </w:rPr>
-        <w:t xml:space="preserve">User chooses the </w:t>
-      </w:r>
-      <w:proofErr w:type="spellStart"/>
-      <w:r>
-        <w:rPr>
-          <w:rFonts w:ascii="Helvetica" w:hAnsi="Helvetica"/>
-          <w:color w:val="000000"/>
-        </w:rPr>
-        <w:t>AddToReadingList</w:t>
-      </w:r>
-      <w:proofErr w:type="spellEnd"/>
-      <w:r>
-        <w:rPr>
-          <w:rFonts w:ascii="Helvetica" w:hAnsi="Helvetica"/>
-          <w:color w:val="000000"/>
-        </w:rPr>
-        <w:t xml:space="preserve"> option</w:t>
+        <w:t>User chooses the AddToReadingList option</w:t>
       </w:r>
     </w:p>
     <w:p>
@@ -9263,23 +8020,13 @@
           <w:color w:val="000000"/>
         </w:rPr>
       </w:pPr>
-      <w:proofErr w:type="spellStart"/>
-      <w:r>
-        <w:rPr>
-          <w:rFonts w:ascii="Helvetica" w:hAnsi="Helvetica"/>
-          <w:b/>
-          <w:color w:val="000000"/>
-        </w:rPr>
-        <w:t>Postconditions</w:t>
-      </w:r>
-      <w:proofErr w:type="spellEnd"/>
-      <w:r>
-        <w:rPr>
-          <w:rFonts w:ascii="Helvetica" w:hAnsi="Helvetica"/>
-          <w:b/>
-          <w:color w:val="000000"/>
-        </w:rPr>
-        <w:t xml:space="preserve">: </w:t>
+      <w:r>
+        <w:rPr>
+          <w:rFonts w:ascii="Helvetica" w:hAnsi="Helvetica"/>
+          <w:b/>
+          <w:color w:val="000000"/>
+        </w:rPr>
+        <w:t xml:space="preserve">Postconditions: </w:t>
       </w:r>
       <w:r>
         <w:rPr>
@@ -9360,23 +8107,7 @@
           <w:color w:val="000000"/>
         </w:rPr>
         <w:tab/>
-        <w:t xml:space="preserve">3. User can view their reading list under main menu </w:t>
-      </w:r>
-      <w:proofErr w:type="spellStart"/>
-      <w:r>
-        <w:rPr>
-          <w:rFonts w:ascii="Helvetica" w:hAnsi="Helvetica"/>
-          <w:color w:val="000000"/>
-        </w:rPr>
-        <w:t>ReadingList</w:t>
-      </w:r>
-      <w:proofErr w:type="spellEnd"/>
-      <w:r>
-        <w:rPr>
-          <w:rFonts w:ascii="Helvetica" w:hAnsi="Helvetica"/>
-          <w:color w:val="000000"/>
-        </w:rPr>
-        <w:t>.</w:t>
+        <w:t>3. User can view their reading list under main menu ReadingList.</w:t>
       </w:r>
     </w:p>
     <w:p>
@@ -9622,39 +8353,7 @@
           <w:rFonts w:ascii="Helvetica" w:hAnsi="Helvetica"/>
           <w:color w:val="000000"/>
         </w:rPr>
-        <w:t xml:space="preserve">e first make a question and author and then add the question to an </w:t>
-      </w:r>
-      <w:proofErr w:type="spellStart"/>
-      <w:r>
-        <w:rPr>
-          <w:rFonts w:ascii="Helvetica" w:hAnsi="Helvetica"/>
-          <w:color w:val="000000"/>
-        </w:rPr>
-        <w:t>arraylist</w:t>
-      </w:r>
-      <w:proofErr w:type="spellEnd"/>
-      <w:r>
-        <w:rPr>
-          <w:rFonts w:ascii="Helvetica" w:hAnsi="Helvetica"/>
-          <w:color w:val="000000"/>
-        </w:rPr>
-        <w:t xml:space="preserve"> called “Reading list”, then we check if there is anything in the </w:t>
-      </w:r>
-      <w:proofErr w:type="spellStart"/>
-      <w:r>
-        <w:rPr>
-          <w:rFonts w:ascii="Helvetica" w:hAnsi="Helvetica"/>
-          <w:color w:val="000000"/>
-        </w:rPr>
-        <w:t>arraylist</w:t>
-      </w:r>
-      <w:proofErr w:type="spellEnd"/>
-      <w:r>
-        <w:rPr>
-          <w:rFonts w:ascii="Helvetica" w:hAnsi="Helvetica"/>
-          <w:color w:val="000000"/>
-        </w:rPr>
-        <w:t xml:space="preserve"> to make sure we added the question to “Reading List”.</w:t>
+        <w:t>e first make a question and author and then add the question to an arraylist called “Reading list”, then we check if there is anything in the arraylist to make sure we added the question to “Reading List”.</w:t>
       </w:r>
     </w:p>
     <w:p>
@@ -9725,6 +8424,7 @@
           <w:b/>
           <w:color w:val="000000"/>
         </w:rPr>
+        <w:lastRenderedPageBreak/>
         <w:t xml:space="preserve">Participating Actors: </w:t>
       </w:r>
       <w:r>
@@ -9757,23 +8457,7 @@
           <w:rFonts w:ascii="Helvetica" w:hAnsi="Helvetica"/>
           <w:color w:val="000000"/>
         </w:rPr>
-        <w:t xml:space="preserve">Save questions as favorites and these questions and their replies can be accessed </w:t>
-      </w:r>
-      <w:proofErr w:type="spellStart"/>
-      <w:r>
-        <w:rPr>
-          <w:rFonts w:ascii="Helvetica" w:hAnsi="Helvetica"/>
-          <w:color w:val="000000"/>
-        </w:rPr>
-        <w:t>reguardless</w:t>
-      </w:r>
-      <w:proofErr w:type="spellEnd"/>
-      <w:r>
-        <w:rPr>
-          <w:rFonts w:ascii="Helvetica" w:hAnsi="Helvetica"/>
-          <w:color w:val="000000"/>
-        </w:rPr>
-        <w:t xml:space="preserve"> of network activity</w:t>
+        <w:t>Save questions as favorites and these questions and their replies can be accessed reguardless of network activity</w:t>
       </w:r>
     </w:p>
     <w:p>
@@ -9798,23 +8482,7 @@
           <w:rFonts w:ascii="Helvetica" w:hAnsi="Helvetica"/>
           <w:color w:val="000000"/>
         </w:rPr>
-        <w:t xml:space="preserve">User chooses the </w:t>
-      </w:r>
-      <w:proofErr w:type="spellStart"/>
-      <w:r>
-        <w:rPr>
-          <w:rFonts w:ascii="Helvetica" w:hAnsi="Helvetica"/>
-          <w:color w:val="000000"/>
-        </w:rPr>
-        <w:t>addFavorite</w:t>
-      </w:r>
-      <w:proofErr w:type="spellEnd"/>
-      <w:r>
-        <w:rPr>
-          <w:rFonts w:ascii="Helvetica" w:hAnsi="Helvetica"/>
-          <w:color w:val="000000"/>
-        </w:rPr>
-        <w:t xml:space="preserve"> option</w:t>
+        <w:t>User chooses the addFavorite option</w:t>
       </w:r>
     </w:p>
     <w:p>
@@ -9851,23 +8519,13 @@
           <w:color w:val="000000"/>
         </w:rPr>
       </w:pPr>
-      <w:proofErr w:type="spellStart"/>
-      <w:r>
-        <w:rPr>
-          <w:rFonts w:ascii="Helvetica" w:hAnsi="Helvetica"/>
-          <w:b/>
-          <w:color w:val="000000"/>
-        </w:rPr>
-        <w:t>Postconditions</w:t>
-      </w:r>
-      <w:proofErr w:type="spellEnd"/>
-      <w:r>
-        <w:rPr>
-          <w:rFonts w:ascii="Helvetica" w:hAnsi="Helvetica"/>
-          <w:b/>
-          <w:color w:val="000000"/>
-        </w:rPr>
-        <w:t xml:space="preserve">: </w:t>
+      <w:r>
+        <w:rPr>
+          <w:rFonts w:ascii="Helvetica" w:hAnsi="Helvetica"/>
+          <w:b/>
+          <w:color w:val="000000"/>
+        </w:rPr>
+        <w:t xml:space="preserve">Postconditions: </w:t>
       </w:r>
       <w:r>
         <w:rPr>
@@ -10185,39 +8843,7 @@
           <w:rFonts w:ascii="Helvetica" w:hAnsi="Helvetica"/>
           <w:color w:val="000000"/>
         </w:rPr>
-        <w:t xml:space="preserve">e first make a question and author and then add the question to an </w:t>
-      </w:r>
-      <w:proofErr w:type="spellStart"/>
-      <w:r>
-        <w:rPr>
-          <w:rFonts w:ascii="Helvetica" w:hAnsi="Helvetica"/>
-          <w:color w:val="000000"/>
-        </w:rPr>
-        <w:t>arraylist</w:t>
-      </w:r>
-      <w:proofErr w:type="spellEnd"/>
-      <w:r>
-        <w:rPr>
-          <w:rFonts w:ascii="Helvetica" w:hAnsi="Helvetica"/>
-          <w:color w:val="000000"/>
-        </w:rPr>
-        <w:t xml:space="preserve"> called “Favorites”, then we check if there is anything in the </w:t>
-      </w:r>
-      <w:proofErr w:type="spellStart"/>
-      <w:r>
-        <w:rPr>
-          <w:rFonts w:ascii="Helvetica" w:hAnsi="Helvetica"/>
-          <w:color w:val="000000"/>
-        </w:rPr>
-        <w:t>arraylist</w:t>
-      </w:r>
-      <w:proofErr w:type="spellEnd"/>
-      <w:r>
-        <w:rPr>
-          <w:rFonts w:ascii="Helvetica" w:hAnsi="Helvetica"/>
-          <w:color w:val="000000"/>
-        </w:rPr>
-        <w:t xml:space="preserve"> to make sure we added the question to “Favorites”.</w:t>
+        <w:t>e first make a question and author and then add the question to an arraylist called “Favorites”, then we check if there is anything in the arraylist to make sure we added the question to “Favorites”.</w:t>
       </w:r>
     </w:p>
     <w:p>
@@ -10265,7 +8891,6 @@
         </w:rPr>
         <w:t xml:space="preserve">Use Case Name: </w:t>
       </w:r>
-      <w:proofErr w:type="spellStart"/>
       <w:r>
         <w:rPr>
           <w:rFonts w:ascii="Helvetica" w:hAnsi="Helvetica"/>
@@ -10273,15 +8898,89 @@
         </w:rPr>
         <w:t>PushAnswers</w:t>
       </w:r>
-      <w:proofErr w:type="spellEnd"/>
-    </w:p>
-    <w:p>
-      <w:pPr>
-        <w:pStyle w:val="Standard"/>
-        <w:spacing w:before="160" w:line="288" w:lineRule="auto"/>
-        <w:rPr>
-          <w:rFonts w:ascii="Helvetica" w:hAnsi="Helvetica"/>
-          <w:color w:val="000000"/>
+    </w:p>
+    <w:p>
+      <w:pPr>
+        <w:pStyle w:val="Standard"/>
+        <w:spacing w:before="160" w:line="288" w:lineRule="auto"/>
+        <w:rPr>
+          <w:rFonts w:ascii="Helvetica" w:hAnsi="Helvetica"/>
+          <w:color w:val="000000"/>
+        </w:rPr>
+      </w:pPr>
+      <w:r>
+        <w:rPr>
+          <w:rFonts w:ascii="Helvetica" w:hAnsi="Helvetica"/>
+          <w:b/>
+          <w:color w:val="000000"/>
+        </w:rPr>
+        <w:t xml:space="preserve">Participating Actors: </w:t>
+      </w:r>
+      <w:r>
+        <w:rPr>
+          <w:rFonts w:ascii="Helvetica" w:hAnsi="Helvetica"/>
+          <w:color w:val="000000"/>
+        </w:rPr>
+        <w:t>Author</w:t>
+      </w:r>
+    </w:p>
+    <w:p>
+      <w:pPr>
+        <w:pStyle w:val="Standard"/>
+        <w:spacing w:before="160" w:line="288" w:lineRule="auto"/>
+        <w:rPr>
+          <w:rFonts w:ascii="Helvetica" w:hAnsi="Helvetica"/>
+          <w:color w:val="000000"/>
+        </w:rPr>
+      </w:pPr>
+      <w:r>
+        <w:rPr>
+          <w:rFonts w:ascii="Helvetica" w:hAnsi="Helvetica"/>
+          <w:b/>
+          <w:color w:val="000000"/>
+        </w:rPr>
+        <w:t xml:space="preserve">Goal: </w:t>
+      </w:r>
+      <w:r>
+        <w:rPr>
+          <w:rFonts w:ascii="Helvetica" w:hAnsi="Helvetica"/>
+          <w:color w:val="000000"/>
+        </w:rPr>
+        <w:t>Push replies, questions and answer wrote by the author online once the author gets internet connectivity</w:t>
+      </w:r>
+    </w:p>
+    <w:p>
+      <w:pPr>
+        <w:pStyle w:val="Standard"/>
+        <w:spacing w:before="160" w:line="288" w:lineRule="auto"/>
+        <w:rPr>
+          <w:rFonts w:ascii="Helvetica" w:hAnsi="Helvetica"/>
+          <w:color w:val="000000"/>
+        </w:rPr>
+      </w:pPr>
+      <w:r>
+        <w:rPr>
+          <w:rFonts w:ascii="Helvetica" w:hAnsi="Helvetica"/>
+          <w:b/>
+          <w:color w:val="000000"/>
+        </w:rPr>
+        <w:t xml:space="preserve">Trigger: </w:t>
+      </w:r>
+      <w:r>
+        <w:rPr>
+          <w:rFonts w:ascii="Helvetica" w:hAnsi="Helvetica"/>
+          <w:color w:val="000000"/>
+        </w:rPr>
+        <w:t>Once there is network connection</w:t>
+      </w:r>
+    </w:p>
+    <w:p>
+      <w:pPr>
+        <w:pStyle w:val="Standard"/>
+        <w:spacing w:before="160" w:line="288" w:lineRule="auto"/>
+        <w:rPr>
+          <w:rFonts w:ascii="Helvetica" w:hAnsi="Helvetica"/>
+          <w:color w:val="00000A"/>
         </w:rPr>
       </w:pPr>
       <w:r>
@@ -10291,88 +8990,13 @@
           <w:color w:val="000000"/>
         </w:rPr>
         <w:lastRenderedPageBreak/>
-        <w:t xml:space="preserve">Participating Actors: </w:t>
-      </w:r>
-      <w:r>
-        <w:rPr>
-          <w:rFonts w:ascii="Helvetica" w:hAnsi="Helvetica"/>
-          <w:color w:val="000000"/>
-        </w:rPr>
-        <w:t>Author</w:t>
-      </w:r>
-    </w:p>
-    <w:p>
-      <w:pPr>
-        <w:pStyle w:val="Standard"/>
-        <w:spacing w:before="160" w:line="288" w:lineRule="auto"/>
-        <w:rPr>
-          <w:rFonts w:ascii="Helvetica" w:hAnsi="Helvetica"/>
-          <w:color w:val="000000"/>
-        </w:rPr>
-      </w:pPr>
-      <w:r>
-        <w:rPr>
-          <w:rFonts w:ascii="Helvetica" w:hAnsi="Helvetica"/>
-          <w:b/>
-          <w:color w:val="000000"/>
-        </w:rPr>
-        <w:t xml:space="preserve">Goal: </w:t>
-      </w:r>
-      <w:r>
-        <w:rPr>
-          <w:rFonts w:ascii="Helvetica" w:hAnsi="Helvetica"/>
-          <w:color w:val="000000"/>
-        </w:rPr>
-        <w:t>Push replies, questions and answer wrote by the author online once the author gets internet connectivity</w:t>
-      </w:r>
-    </w:p>
-    <w:p>
-      <w:pPr>
-        <w:pStyle w:val="Standard"/>
-        <w:spacing w:before="160" w:line="288" w:lineRule="auto"/>
-        <w:rPr>
-          <w:rFonts w:ascii="Helvetica" w:hAnsi="Helvetica"/>
-          <w:color w:val="000000"/>
-        </w:rPr>
-      </w:pPr>
-      <w:r>
-        <w:rPr>
-          <w:rFonts w:ascii="Helvetica" w:hAnsi="Helvetica"/>
-          <w:b/>
-          <w:color w:val="000000"/>
-        </w:rPr>
-        <w:t xml:space="preserve">Trigger: </w:t>
-      </w:r>
-      <w:r>
-        <w:rPr>
-          <w:rFonts w:ascii="Helvetica" w:hAnsi="Helvetica"/>
-          <w:color w:val="000000"/>
-        </w:rPr>
-        <w:t>Once there is network connection</w:t>
-      </w:r>
-    </w:p>
-    <w:p>
-      <w:pPr>
-        <w:pStyle w:val="Standard"/>
-        <w:spacing w:before="160" w:line="288" w:lineRule="auto"/>
+        <w:t xml:space="preserve">Preconditions: </w:t>
+      </w:r>
+      <w:r>
         <w:rPr>
           <w:rFonts w:ascii="Helvetica" w:hAnsi="Helvetica"/>
           <w:color w:val="00000A"/>
         </w:rPr>
-      </w:pPr>
-      <w:r>
-        <w:rPr>
-          <w:rFonts w:ascii="Helvetica" w:hAnsi="Helvetica"/>
-          <w:b/>
-          <w:color w:val="000000"/>
-        </w:rPr>
-        <w:t xml:space="preserve">Preconditions: </w:t>
-      </w:r>
-      <w:r>
-        <w:rPr>
-          <w:rFonts w:ascii="Helvetica" w:hAnsi="Helvetica"/>
-          <w:color w:val="00000A"/>
-        </w:rPr>
         <w:t>author has replies, questions and answers written without internet connection</w:t>
       </w:r>
     </w:p>
@@ -10385,23 +9009,13 @@
           <w:color w:val="000000"/>
         </w:rPr>
       </w:pPr>
-      <w:proofErr w:type="spellStart"/>
-      <w:r>
-        <w:rPr>
-          <w:rFonts w:ascii="Helvetica" w:hAnsi="Helvetica"/>
-          <w:b/>
-          <w:color w:val="000000"/>
-        </w:rPr>
-        <w:t>Postconditions</w:t>
-      </w:r>
-      <w:proofErr w:type="spellEnd"/>
-      <w:r>
-        <w:rPr>
-          <w:rFonts w:ascii="Helvetica" w:hAnsi="Helvetica"/>
-          <w:b/>
-          <w:color w:val="000000"/>
-        </w:rPr>
-        <w:t xml:space="preserve">: </w:t>
+      <w:r>
+        <w:rPr>
+          <w:rFonts w:ascii="Helvetica" w:hAnsi="Helvetica"/>
+          <w:b/>
+          <w:color w:val="000000"/>
+        </w:rPr>
+        <w:t xml:space="preserve">Postconditions: </w:t>
       </w:r>
       <w:r>
         <w:rPr>
@@ -10811,77 +9425,75 @@
           <w:b/>
           <w:color w:val="000000"/>
         </w:rPr>
+        <w:t>18.</w:t>
+      </w:r>
+    </w:p>
+    <w:p>
+      <w:pPr>
+        <w:pStyle w:val="Standard"/>
+        <w:spacing w:before="160" w:line="288" w:lineRule="auto"/>
+        <w:rPr>
+          <w:rFonts w:ascii="Helvetica" w:hAnsi="Helvetica"/>
+          <w:color w:val="000000"/>
+        </w:rPr>
+      </w:pPr>
+      <w:r>
+        <w:rPr>
+          <w:rFonts w:ascii="Helvetica" w:hAnsi="Helvetica"/>
+          <w:b/>
+          <w:color w:val="000000"/>
+        </w:rPr>
+        <w:t xml:space="preserve">Use Case Name: </w:t>
+      </w:r>
+      <w:r>
+        <w:rPr>
+          <w:rFonts w:ascii="Helvetica" w:hAnsi="Helvetica"/>
+          <w:color w:val="000000"/>
+        </w:rPr>
+        <w:t>SetUserName</w:t>
+      </w:r>
+    </w:p>
+    <w:p>
+      <w:pPr>
+        <w:pStyle w:val="Standard"/>
+        <w:spacing w:before="160" w:line="288" w:lineRule="auto"/>
+        <w:rPr>
+          <w:rFonts w:ascii="Helvetica" w:hAnsi="Helvetica"/>
+          <w:color w:val="000000"/>
+        </w:rPr>
+      </w:pPr>
+      <w:r>
+        <w:rPr>
+          <w:rFonts w:ascii="Helvetica" w:hAnsi="Helvetica"/>
+          <w:b/>
+          <w:color w:val="000000"/>
+        </w:rPr>
+        <w:t xml:space="preserve">Participating Actors: </w:t>
+      </w:r>
+      <w:r>
+        <w:rPr>
+          <w:rFonts w:ascii="Helvetica" w:hAnsi="Helvetica"/>
+          <w:color w:val="000000"/>
+        </w:rPr>
+        <w:t>Author</w:t>
+      </w:r>
+    </w:p>
+    <w:p>
+      <w:pPr>
+        <w:pStyle w:val="Standard"/>
+        <w:spacing w:before="160" w:line="288" w:lineRule="auto"/>
+        <w:rPr>
+          <w:rFonts w:ascii="Helvetica" w:hAnsi="Helvetica"/>
+          <w:color w:val="000000"/>
+        </w:rPr>
+      </w:pPr>
+      <w:r>
+        <w:rPr>
+          <w:rFonts w:ascii="Helvetica" w:hAnsi="Helvetica"/>
+          <w:b/>
+          <w:color w:val="000000"/>
+        </w:rPr>
         <w:lastRenderedPageBreak/>
-        <w:t>18.</w:t>
-      </w:r>
-    </w:p>
-    <w:p>
-      <w:pPr>
-        <w:pStyle w:val="Standard"/>
-        <w:spacing w:before="160" w:line="288" w:lineRule="auto"/>
-        <w:rPr>
-          <w:rFonts w:ascii="Helvetica" w:hAnsi="Helvetica"/>
-          <w:color w:val="000000"/>
-        </w:rPr>
-      </w:pPr>
-      <w:r>
-        <w:rPr>
-          <w:rFonts w:ascii="Helvetica" w:hAnsi="Helvetica"/>
-          <w:b/>
-          <w:color w:val="000000"/>
-        </w:rPr>
-        <w:t xml:space="preserve">Use Case Name: </w:t>
-      </w:r>
-      <w:proofErr w:type="spellStart"/>
-      <w:r>
-        <w:rPr>
-          <w:rFonts w:ascii="Helvetica" w:hAnsi="Helvetica"/>
-          <w:color w:val="000000"/>
-        </w:rPr>
-        <w:t>SetUserName</w:t>
-      </w:r>
-      <w:proofErr w:type="spellEnd"/>
-    </w:p>
-    <w:p>
-      <w:pPr>
-        <w:pStyle w:val="Standard"/>
-        <w:spacing w:before="160" w:line="288" w:lineRule="auto"/>
-        <w:rPr>
-          <w:rFonts w:ascii="Helvetica" w:hAnsi="Helvetica"/>
-          <w:color w:val="000000"/>
-        </w:rPr>
-      </w:pPr>
-      <w:r>
-        <w:rPr>
-          <w:rFonts w:ascii="Helvetica" w:hAnsi="Helvetica"/>
-          <w:b/>
-          <w:color w:val="000000"/>
-        </w:rPr>
-        <w:t xml:space="preserve">Participating Actors: </w:t>
-      </w:r>
-      <w:r>
-        <w:rPr>
-          <w:rFonts w:ascii="Helvetica" w:hAnsi="Helvetica"/>
-          <w:color w:val="000000"/>
-        </w:rPr>
-        <w:t>Author</w:t>
-      </w:r>
-    </w:p>
-    <w:p>
-      <w:pPr>
-        <w:pStyle w:val="Standard"/>
-        <w:spacing w:before="160" w:line="288" w:lineRule="auto"/>
-        <w:rPr>
-          <w:rFonts w:ascii="Helvetica" w:hAnsi="Helvetica"/>
-          <w:color w:val="000000"/>
-        </w:rPr>
-      </w:pPr>
-      <w:r>
-        <w:rPr>
-          <w:rFonts w:ascii="Helvetica" w:hAnsi="Helvetica"/>
-          <w:b/>
-          <w:color w:val="000000"/>
-        </w:rPr>
         <w:t xml:space="preserve">Goal: </w:t>
       </w:r>
       <w:r>
@@ -10914,23 +9526,7 @@
           <w:rFonts w:ascii="Helvetica" w:hAnsi="Helvetica"/>
           <w:color w:val="000000"/>
         </w:rPr>
-        <w:t xml:space="preserve">Author navigates to the </w:t>
-      </w:r>
-      <w:proofErr w:type="spellStart"/>
-      <w:r>
-        <w:rPr>
-          <w:rFonts w:ascii="Helvetica" w:hAnsi="Helvetica"/>
-          <w:color w:val="000000"/>
-        </w:rPr>
-        <w:t>setUserName</w:t>
-      </w:r>
-      <w:proofErr w:type="spellEnd"/>
-      <w:r>
-        <w:rPr>
-          <w:rFonts w:ascii="Helvetica" w:hAnsi="Helvetica"/>
-          <w:color w:val="000000"/>
-        </w:rPr>
-        <w:t xml:space="preserve"> page</w:t>
+        <w:t>Author navigates to the setUserName page</w:t>
       </w:r>
     </w:p>
     <w:p>
@@ -10960,23 +9556,13 @@
           <w:color w:val="000000"/>
         </w:rPr>
       </w:pPr>
-      <w:proofErr w:type="spellStart"/>
-      <w:r>
-        <w:rPr>
-          <w:rFonts w:ascii="Helvetica" w:hAnsi="Helvetica"/>
-          <w:b/>
-          <w:color w:val="000000"/>
-        </w:rPr>
-        <w:t>Postconditions</w:t>
-      </w:r>
-      <w:proofErr w:type="spellEnd"/>
-      <w:r>
-        <w:rPr>
-          <w:rFonts w:ascii="Helvetica" w:hAnsi="Helvetica"/>
-          <w:b/>
-          <w:color w:val="000000"/>
-        </w:rPr>
-        <w:t xml:space="preserve">: </w:t>
+      <w:r>
+        <w:rPr>
+          <w:rFonts w:ascii="Helvetica" w:hAnsi="Helvetica"/>
+          <w:b/>
+          <w:color w:val="000000"/>
+        </w:rPr>
+        <w:t xml:space="preserve">Postconditions: </w:t>
       </w:r>
       <w:r>
         <w:rPr>
@@ -11417,7 +10003,6 @@
           <w:rFonts w:ascii="Helvetica" w:hAnsi="Helvetica"/>
           <w:color w:val="000000"/>
         </w:rPr>
-        <w:lastRenderedPageBreak/>
         <w:t>After setting the author, we check if the author set is ‘Paul’, we do not explicitly check if the author is set to anonymous because it is the same as checking if it is set to ‘Paul’.  Then the same test is repeated again but this time instead of setting the author to a ques</w:t>
       </w:r>
       <w:r>

</xml_diff>